<commit_message>
Added Use Case Maps
</commit_message>
<xml_diff>
--- a/RequirementsAndUseCases/SEG2105-Assignment5-Requirements.docx
+++ b/RequirementsAndUseCases/SEG2105-Assignment5-Requirements.docx
@@ -87,27 +87,71 @@
           <w:szCs w:val="24"/>
           <w:lang w:eastAsia="en-CA"/>
         </w:rPr>
-        <w:t>tform to connect with startups for part time work</w:t>
-      </w:r>
-      <w:r>
-        <w:rPr>
-          <w:rFonts w:ascii="Times New Roman" w:eastAsia="Times New Roman" w:hAnsi="Times New Roman" w:cs="Times New Roman"/>
-          <w:color w:val="000000"/>
-          <w:sz w:val="24"/>
-          <w:szCs w:val="24"/>
-          <w:lang w:eastAsia="en-CA"/>
-        </w:rPr>
-        <w:t xml:space="preserve"> during their studies to fund them.  S</w:t>
-      </w:r>
-      <w:r>
-        <w:rPr>
-          <w:rFonts w:ascii="Times New Roman" w:eastAsia="Times New Roman" w:hAnsi="Times New Roman" w:cs="Times New Roman"/>
-          <w:color w:val="000000"/>
-          <w:sz w:val="24"/>
-          <w:szCs w:val="24"/>
-          <w:lang w:eastAsia="en-CA"/>
-        </w:rPr>
-        <w:t xml:space="preserve">tartups need </w:t>
+        <w:t xml:space="preserve">tform to connect with </w:t>
+      </w:r>
+      <w:proofErr w:type="spellStart"/>
+      <w:r>
+        <w:rPr>
+          <w:rFonts w:ascii="Times New Roman" w:eastAsia="Times New Roman" w:hAnsi="Times New Roman" w:cs="Times New Roman"/>
+          <w:color w:val="000000"/>
+          <w:sz w:val="24"/>
+          <w:szCs w:val="24"/>
+          <w:lang w:eastAsia="en-CA"/>
+        </w:rPr>
+        <w:t>startups</w:t>
+      </w:r>
+      <w:proofErr w:type="spellEnd"/>
+      <w:r>
+        <w:rPr>
+          <w:rFonts w:ascii="Times New Roman" w:eastAsia="Times New Roman" w:hAnsi="Times New Roman" w:cs="Times New Roman"/>
+          <w:color w:val="000000"/>
+          <w:sz w:val="24"/>
+          <w:szCs w:val="24"/>
+          <w:lang w:eastAsia="en-CA"/>
+        </w:rPr>
+        <w:t xml:space="preserve"> for part time work</w:t>
+      </w:r>
+      <w:r>
+        <w:rPr>
+          <w:rFonts w:ascii="Times New Roman" w:eastAsia="Times New Roman" w:hAnsi="Times New Roman" w:cs="Times New Roman"/>
+          <w:color w:val="000000"/>
+          <w:sz w:val="24"/>
+          <w:szCs w:val="24"/>
+          <w:lang w:eastAsia="en-CA"/>
+        </w:rPr>
+        <w:t xml:space="preserve"> during their studies to fund them.  </w:t>
+      </w:r>
+      <w:proofErr w:type="spellStart"/>
+      <w:r>
+        <w:rPr>
+          <w:rFonts w:ascii="Times New Roman" w:eastAsia="Times New Roman" w:hAnsi="Times New Roman" w:cs="Times New Roman"/>
+          <w:color w:val="000000"/>
+          <w:sz w:val="24"/>
+          <w:szCs w:val="24"/>
+          <w:lang w:eastAsia="en-CA"/>
+        </w:rPr>
+        <w:t>S</w:t>
+      </w:r>
+      <w:r>
+        <w:rPr>
+          <w:rFonts w:ascii="Times New Roman" w:eastAsia="Times New Roman" w:hAnsi="Times New Roman" w:cs="Times New Roman"/>
+          <w:color w:val="000000"/>
+          <w:sz w:val="24"/>
+          <w:szCs w:val="24"/>
+          <w:lang w:eastAsia="en-CA"/>
+        </w:rPr>
+        <w:t>tartups</w:t>
+      </w:r>
+      <w:proofErr w:type="spellEnd"/>
+      <w:r>
+        <w:rPr>
+          <w:rFonts w:ascii="Times New Roman" w:eastAsia="Times New Roman" w:hAnsi="Times New Roman" w:cs="Times New Roman"/>
+          <w:color w:val="000000"/>
+          <w:sz w:val="24"/>
+          <w:szCs w:val="24"/>
+          <w:lang w:eastAsia="en-CA"/>
+        </w:rPr>
+        <w:t xml:space="preserve"> need </w:t>
       </w:r>
       <w:r>
         <w:rPr>
@@ -227,6 +271,7 @@
           <w:lang w:eastAsia="en-CA"/>
         </w:rPr>
       </w:pPr>
+      <w:proofErr w:type="gramStart"/>
       <w:r>
         <w:rPr>
           <w:rFonts w:ascii="Times New Roman" w:eastAsia="Times New Roman" w:hAnsi="Times New Roman" w:cs="Times New Roman"/>
@@ -245,17 +290,50 @@
           <w:szCs w:val="24"/>
           <w:lang w:eastAsia="en-CA"/>
         </w:rPr>
-        <w:t>.com is a we</w:t>
-      </w:r>
-      <w:r>
-        <w:rPr>
-          <w:rFonts w:ascii="Times New Roman" w:eastAsia="Times New Roman" w:hAnsi="Times New Roman" w:cs="Times New Roman"/>
-          <w:color w:val="000000"/>
-          <w:sz w:val="24"/>
-          <w:szCs w:val="24"/>
-          <w:lang w:eastAsia="en-CA"/>
-        </w:rPr>
-        <w:t xml:space="preserve">bsite that connects students (with or without experience) with local startups for part time work </w:t>
+        <w:t>.com</w:t>
+      </w:r>
+      <w:proofErr w:type="gramEnd"/>
+      <w:r>
+        <w:rPr>
+          <w:rFonts w:ascii="Times New Roman" w:eastAsia="Times New Roman" w:hAnsi="Times New Roman" w:cs="Times New Roman"/>
+          <w:color w:val="000000"/>
+          <w:sz w:val="24"/>
+          <w:szCs w:val="24"/>
+          <w:lang w:eastAsia="en-CA"/>
+        </w:rPr>
+        <w:t xml:space="preserve"> is a we</w:t>
+      </w:r>
+      <w:r>
+        <w:rPr>
+          <w:rFonts w:ascii="Times New Roman" w:eastAsia="Times New Roman" w:hAnsi="Times New Roman" w:cs="Times New Roman"/>
+          <w:color w:val="000000"/>
+          <w:sz w:val="24"/>
+          <w:szCs w:val="24"/>
+          <w:lang w:eastAsia="en-CA"/>
+        </w:rPr>
+        <w:t xml:space="preserve">bsite that connects students (with or without experience) with local </w:t>
+      </w:r>
+      <w:proofErr w:type="spellStart"/>
+      <w:r>
+        <w:rPr>
+          <w:rFonts w:ascii="Times New Roman" w:eastAsia="Times New Roman" w:hAnsi="Times New Roman" w:cs="Times New Roman"/>
+          <w:color w:val="000000"/>
+          <w:sz w:val="24"/>
+          <w:szCs w:val="24"/>
+          <w:lang w:eastAsia="en-CA"/>
+        </w:rPr>
+        <w:t>startups</w:t>
+      </w:r>
+      <w:proofErr w:type="spellEnd"/>
+      <w:r>
+        <w:rPr>
+          <w:rFonts w:ascii="Times New Roman" w:eastAsia="Times New Roman" w:hAnsi="Times New Roman" w:cs="Times New Roman"/>
+          <w:color w:val="000000"/>
+          <w:sz w:val="24"/>
+          <w:szCs w:val="24"/>
+          <w:lang w:eastAsia="en-CA"/>
+        </w:rPr>
+        <w:t xml:space="preserve"> for part time work </w:t>
       </w:r>
       <w:r>
         <w:rPr>
@@ -275,7 +353,29 @@
           <w:szCs w:val="24"/>
           <w:lang w:eastAsia="en-CA"/>
         </w:rPr>
-        <w:t>s startup businesses to meet with</w:t>
+        <w:t xml:space="preserve">s </w:t>
+      </w:r>
+      <w:proofErr w:type="spellStart"/>
+      <w:r>
+        <w:rPr>
+          <w:rFonts w:ascii="Times New Roman" w:eastAsia="Times New Roman" w:hAnsi="Times New Roman" w:cs="Times New Roman"/>
+          <w:color w:val="000000"/>
+          <w:sz w:val="24"/>
+          <w:szCs w:val="24"/>
+          <w:lang w:eastAsia="en-CA"/>
+        </w:rPr>
+        <w:t>startup</w:t>
+      </w:r>
+      <w:proofErr w:type="spellEnd"/>
+      <w:r>
+        <w:rPr>
+          <w:rFonts w:ascii="Times New Roman" w:eastAsia="Times New Roman" w:hAnsi="Times New Roman" w:cs="Times New Roman"/>
+          <w:color w:val="000000"/>
+          <w:sz w:val="24"/>
+          <w:szCs w:val="24"/>
+          <w:lang w:eastAsia="en-CA"/>
+        </w:rPr>
+        <w:t xml:space="preserve"> businesses to meet with</w:t>
       </w:r>
       <w:r>
         <w:rPr>
@@ -407,27 +507,83 @@
           <w:szCs w:val="24"/>
           <w:lang w:eastAsia="en-CA"/>
         </w:rPr>
-        <w:t>apply for a meetup</w:t>
-      </w:r>
-      <w:r>
-        <w:rPr>
-          <w:rFonts w:ascii="Times New Roman" w:eastAsia="Times New Roman" w:hAnsi="Times New Roman" w:cs="Times New Roman"/>
-          <w:color w:val="000000"/>
-          <w:sz w:val="24"/>
-          <w:szCs w:val="24"/>
-          <w:lang w:eastAsia="en-CA"/>
-        </w:rPr>
-        <w:t>, a student must be registered to Students Meet Startups.</w:t>
-      </w:r>
-      <w:r>
-        <w:rPr>
-          <w:rFonts w:ascii="Times New Roman" w:eastAsia="Times New Roman" w:hAnsi="Times New Roman" w:cs="Times New Roman"/>
-          <w:color w:val="000000"/>
-          <w:sz w:val="24"/>
-          <w:szCs w:val="24"/>
-          <w:lang w:eastAsia="en-CA"/>
-        </w:rPr>
-        <w:t xml:space="preserve">  An academic record contains a transcript pdf document.</w:t>
+        <w:t xml:space="preserve">apply for a </w:t>
+      </w:r>
+      <w:proofErr w:type="spellStart"/>
+      <w:r>
+        <w:rPr>
+          <w:rFonts w:ascii="Times New Roman" w:eastAsia="Times New Roman" w:hAnsi="Times New Roman" w:cs="Times New Roman"/>
+          <w:color w:val="000000"/>
+          <w:sz w:val="24"/>
+          <w:szCs w:val="24"/>
+          <w:lang w:eastAsia="en-CA"/>
+        </w:rPr>
+        <w:t>meetup</w:t>
+      </w:r>
+      <w:proofErr w:type="spellEnd"/>
+      <w:r>
+        <w:rPr>
+          <w:rFonts w:ascii="Times New Roman" w:eastAsia="Times New Roman" w:hAnsi="Times New Roman" w:cs="Times New Roman"/>
+          <w:color w:val="000000"/>
+          <w:sz w:val="24"/>
+          <w:szCs w:val="24"/>
+          <w:lang w:eastAsia="en-CA"/>
+        </w:rPr>
+        <w:t xml:space="preserve">, a student must be registered to Students Meet </w:t>
+      </w:r>
+      <w:proofErr w:type="spellStart"/>
+      <w:r>
+        <w:rPr>
+          <w:rFonts w:ascii="Times New Roman" w:eastAsia="Times New Roman" w:hAnsi="Times New Roman" w:cs="Times New Roman"/>
+          <w:color w:val="000000"/>
+          <w:sz w:val="24"/>
+          <w:szCs w:val="24"/>
+          <w:lang w:eastAsia="en-CA"/>
+        </w:rPr>
+        <w:t>Startups</w:t>
+      </w:r>
+      <w:proofErr w:type="spellEnd"/>
+      <w:r>
+        <w:rPr>
+          <w:rFonts w:ascii="Times New Roman" w:eastAsia="Times New Roman" w:hAnsi="Times New Roman" w:cs="Times New Roman"/>
+          <w:color w:val="000000"/>
+          <w:sz w:val="24"/>
+          <w:szCs w:val="24"/>
+          <w:lang w:eastAsia="en-CA"/>
+        </w:rPr>
+        <w:t>.</w:t>
+      </w:r>
+      <w:r>
+        <w:rPr>
+          <w:rFonts w:ascii="Times New Roman" w:eastAsia="Times New Roman" w:hAnsi="Times New Roman" w:cs="Times New Roman"/>
+          <w:color w:val="000000"/>
+          <w:sz w:val="24"/>
+          <w:szCs w:val="24"/>
+          <w:lang w:eastAsia="en-CA"/>
+        </w:rPr>
+        <w:t xml:space="preserve">  An academic record contains a transcript </w:t>
+      </w:r>
+      <w:proofErr w:type="spellStart"/>
+      <w:r>
+        <w:rPr>
+          <w:rFonts w:ascii="Times New Roman" w:eastAsia="Times New Roman" w:hAnsi="Times New Roman" w:cs="Times New Roman"/>
+          <w:color w:val="000000"/>
+          <w:sz w:val="24"/>
+          <w:szCs w:val="24"/>
+          <w:lang w:eastAsia="en-CA"/>
+        </w:rPr>
+        <w:t>pdf</w:t>
+      </w:r>
+      <w:proofErr w:type="spellEnd"/>
+      <w:r>
+        <w:rPr>
+          <w:rFonts w:ascii="Times New Roman" w:eastAsia="Times New Roman" w:hAnsi="Times New Roman" w:cs="Times New Roman"/>
+          <w:color w:val="000000"/>
+          <w:sz w:val="24"/>
+          <w:szCs w:val="24"/>
+          <w:lang w:eastAsia="en-CA"/>
+        </w:rPr>
+        <w:t xml:space="preserve"> document.</w:t>
       </w:r>
       <w:r>
         <w:rPr>
@@ -471,6 +627,7 @@
         </w:rPr>
         <w:t xml:space="preserve"> </w:t>
       </w:r>
+      <w:proofErr w:type="spellStart"/>
       <w:r>
         <w:rPr>
           <w:rFonts w:ascii="Times New Roman" w:eastAsia="Times New Roman" w:hAnsi="Times New Roman" w:cs="Times New Roman"/>
@@ -481,6 +638,7 @@
         </w:rPr>
         <w:t>startup</w:t>
       </w:r>
+      <w:proofErr w:type="spellEnd"/>
       <w:r>
         <w:rPr>
           <w:rFonts w:ascii="Times New Roman" w:eastAsia="Times New Roman" w:hAnsi="Times New Roman" w:cs="Times New Roman"/>
@@ -559,7 +717,29 @@
           <w:szCs w:val="24"/>
           <w:lang w:eastAsia="en-CA"/>
         </w:rPr>
-        <w:t xml:space="preserve">.  In order to post meetups, an employer must be a registered member. </w:t>
+        <w:t xml:space="preserve">.  In order to post </w:t>
+      </w:r>
+      <w:proofErr w:type="spellStart"/>
+      <w:r>
+        <w:rPr>
+          <w:rFonts w:ascii="Times New Roman" w:eastAsia="Times New Roman" w:hAnsi="Times New Roman" w:cs="Times New Roman"/>
+          <w:color w:val="000000"/>
+          <w:sz w:val="24"/>
+          <w:szCs w:val="24"/>
+          <w:lang w:eastAsia="en-CA"/>
+        </w:rPr>
+        <w:t>meetups</w:t>
+      </w:r>
+      <w:proofErr w:type="spellEnd"/>
+      <w:r>
+        <w:rPr>
+          <w:rFonts w:ascii="Times New Roman" w:eastAsia="Times New Roman" w:hAnsi="Times New Roman" w:cs="Times New Roman"/>
+          <w:color w:val="000000"/>
+          <w:sz w:val="24"/>
+          <w:szCs w:val="24"/>
+          <w:lang w:eastAsia="en-CA"/>
+        </w:rPr>
+        <w:t xml:space="preserve">, an employer must be a registered member. </w:t>
       </w:r>
     </w:p>
     <w:p>
@@ -637,15 +817,27 @@
         </w:rPr>
         <w:t xml:space="preserve">A </w:t>
       </w:r>
-      <w:r>
-        <w:rPr>
-          <w:rFonts w:ascii="Times New Roman" w:eastAsia="Times New Roman" w:hAnsi="Times New Roman" w:cs="Times New Roman"/>
-          <w:color w:val="000000"/>
-          <w:sz w:val="24"/>
-          <w:szCs w:val="24"/>
-          <w:lang w:eastAsia="en-CA"/>
-        </w:rPr>
-        <w:t>meetup has</w:t>
+      <w:proofErr w:type="spellStart"/>
+      <w:r>
+        <w:rPr>
+          <w:rFonts w:ascii="Times New Roman" w:eastAsia="Times New Roman" w:hAnsi="Times New Roman" w:cs="Times New Roman"/>
+          <w:color w:val="000000"/>
+          <w:sz w:val="24"/>
+          <w:szCs w:val="24"/>
+          <w:lang w:eastAsia="en-CA"/>
+        </w:rPr>
+        <w:t>meetup</w:t>
+      </w:r>
+      <w:proofErr w:type="spellEnd"/>
+      <w:r>
+        <w:rPr>
+          <w:rFonts w:ascii="Times New Roman" w:eastAsia="Times New Roman" w:hAnsi="Times New Roman" w:cs="Times New Roman"/>
+          <w:color w:val="000000"/>
+          <w:sz w:val="24"/>
+          <w:szCs w:val="24"/>
+          <w:lang w:eastAsia="en-CA"/>
+        </w:rPr>
+        <w:t xml:space="preserve"> has</w:t>
       </w:r>
       <w:r>
         <w:rPr>
@@ -665,7 +857,29 @@
           <w:szCs w:val="24"/>
           <w:lang w:eastAsia="en-CA"/>
         </w:rPr>
-        <w:t xml:space="preserve"> address(optional),</w:t>
+        <w:t xml:space="preserve"> </w:t>
+      </w:r>
+      <w:proofErr w:type="gramStart"/>
+      <w:r>
+        <w:rPr>
+          <w:rFonts w:ascii="Times New Roman" w:eastAsia="Times New Roman" w:hAnsi="Times New Roman" w:cs="Times New Roman"/>
+          <w:color w:val="000000"/>
+          <w:sz w:val="24"/>
+          <w:szCs w:val="24"/>
+          <w:lang w:eastAsia="en-CA"/>
+        </w:rPr>
+        <w:t>address(</w:t>
+      </w:r>
+      <w:proofErr w:type="gramEnd"/>
+      <w:r>
+        <w:rPr>
+          <w:rFonts w:ascii="Times New Roman" w:eastAsia="Times New Roman" w:hAnsi="Times New Roman" w:cs="Times New Roman"/>
+          <w:color w:val="000000"/>
+          <w:sz w:val="24"/>
+          <w:szCs w:val="24"/>
+          <w:lang w:eastAsia="en-CA"/>
+        </w:rPr>
+        <w:t>optional),</w:t>
       </w:r>
       <w:r>
         <w:rPr>
@@ -695,17 +909,73 @@
           <w:szCs w:val="24"/>
           <w:lang w:eastAsia="en-CA"/>
         </w:rPr>
-        <w:t xml:space="preserve">  A meetup has </w:t>
-      </w:r>
-      <w:r>
-        <w:rPr>
-          <w:rFonts w:ascii="Times New Roman" w:eastAsia="Times New Roman" w:hAnsi="Times New Roman" w:cs="Times New Roman"/>
-          <w:color w:val="000000"/>
-          <w:sz w:val="24"/>
-          <w:szCs w:val="24"/>
-          <w:lang w:eastAsia="en-CA"/>
-        </w:rPr>
-        <w:t>startup representants reviews and participants</w:t>
+        <w:t xml:space="preserve">  A </w:t>
+      </w:r>
+      <w:proofErr w:type="spellStart"/>
+      <w:r>
+        <w:rPr>
+          <w:rFonts w:ascii="Times New Roman" w:eastAsia="Times New Roman" w:hAnsi="Times New Roman" w:cs="Times New Roman"/>
+          <w:color w:val="000000"/>
+          <w:sz w:val="24"/>
+          <w:szCs w:val="24"/>
+          <w:lang w:eastAsia="en-CA"/>
+        </w:rPr>
+        <w:t>meetup</w:t>
+      </w:r>
+      <w:proofErr w:type="spellEnd"/>
+      <w:r>
+        <w:rPr>
+          <w:rFonts w:ascii="Times New Roman" w:eastAsia="Times New Roman" w:hAnsi="Times New Roman" w:cs="Times New Roman"/>
+          <w:color w:val="000000"/>
+          <w:sz w:val="24"/>
+          <w:szCs w:val="24"/>
+          <w:lang w:eastAsia="en-CA"/>
+        </w:rPr>
+        <w:t xml:space="preserve"> has </w:t>
+      </w:r>
+      <w:proofErr w:type="spellStart"/>
+      <w:r>
+        <w:rPr>
+          <w:rFonts w:ascii="Times New Roman" w:eastAsia="Times New Roman" w:hAnsi="Times New Roman" w:cs="Times New Roman"/>
+          <w:color w:val="000000"/>
+          <w:sz w:val="24"/>
+          <w:szCs w:val="24"/>
+          <w:lang w:eastAsia="en-CA"/>
+        </w:rPr>
+        <w:t>startup</w:t>
+      </w:r>
+      <w:proofErr w:type="spellEnd"/>
+      <w:r>
+        <w:rPr>
+          <w:rFonts w:ascii="Times New Roman" w:eastAsia="Times New Roman" w:hAnsi="Times New Roman" w:cs="Times New Roman"/>
+          <w:color w:val="000000"/>
+          <w:sz w:val="24"/>
+          <w:szCs w:val="24"/>
+          <w:lang w:eastAsia="en-CA"/>
+        </w:rPr>
+        <w:t xml:space="preserve"> </w:t>
+      </w:r>
+      <w:proofErr w:type="spellStart"/>
+      <w:r>
+        <w:rPr>
+          <w:rFonts w:ascii="Times New Roman" w:eastAsia="Times New Roman" w:hAnsi="Times New Roman" w:cs="Times New Roman"/>
+          <w:color w:val="000000"/>
+          <w:sz w:val="24"/>
+          <w:szCs w:val="24"/>
+          <w:lang w:eastAsia="en-CA"/>
+        </w:rPr>
+        <w:t>representants</w:t>
+      </w:r>
+      <w:proofErr w:type="spellEnd"/>
+      <w:r>
+        <w:rPr>
+          <w:rFonts w:ascii="Times New Roman" w:eastAsia="Times New Roman" w:hAnsi="Times New Roman" w:cs="Times New Roman"/>
+          <w:color w:val="000000"/>
+          <w:sz w:val="24"/>
+          <w:szCs w:val="24"/>
+          <w:lang w:eastAsia="en-CA"/>
+        </w:rPr>
+        <w:t xml:space="preserve"> reviews and participants</w:t>
       </w:r>
       <w:r>
         <w:rPr>
@@ -735,7 +1005,29 @@
           <w:szCs w:val="24"/>
           <w:lang w:eastAsia="en-CA"/>
         </w:rPr>
-        <w:t xml:space="preserve">  A meetup review has a rating, a comment.</w:t>
+        <w:t xml:space="preserve">  A </w:t>
+      </w:r>
+      <w:proofErr w:type="spellStart"/>
+      <w:r>
+        <w:rPr>
+          <w:rFonts w:ascii="Times New Roman" w:eastAsia="Times New Roman" w:hAnsi="Times New Roman" w:cs="Times New Roman"/>
+          <w:color w:val="000000"/>
+          <w:sz w:val="24"/>
+          <w:szCs w:val="24"/>
+          <w:lang w:eastAsia="en-CA"/>
+        </w:rPr>
+        <w:t>meetup</w:t>
+      </w:r>
+      <w:proofErr w:type="spellEnd"/>
+      <w:r>
+        <w:rPr>
+          <w:rFonts w:ascii="Times New Roman" w:eastAsia="Times New Roman" w:hAnsi="Times New Roman" w:cs="Times New Roman"/>
+          <w:color w:val="000000"/>
+          <w:sz w:val="24"/>
+          <w:szCs w:val="24"/>
+          <w:lang w:eastAsia="en-CA"/>
+        </w:rPr>
+        <w:t xml:space="preserve"> review has a rating, a comment.</w:t>
       </w:r>
     </w:p>
     <w:p>
@@ -797,6 +1089,7 @@
           <w:lang w:eastAsia="en-CA"/>
         </w:rPr>
       </w:pPr>
+      <w:proofErr w:type="spellStart"/>
       <w:r>
         <w:rPr>
           <w:rFonts w:ascii="Times New Roman" w:eastAsia="Times New Roman" w:hAnsi="Times New Roman" w:cs="Times New Roman"/>
@@ -815,17 +1108,60 @@
           <w:szCs w:val="24"/>
           <w:lang w:eastAsia="en-CA"/>
         </w:rPr>
-        <w:t>eetups can be physical or virtual</w:t>
-      </w:r>
-      <w:r>
-        <w:rPr>
-          <w:rFonts w:ascii="Times New Roman" w:eastAsia="Times New Roman" w:hAnsi="Times New Roman" w:cs="Times New Roman"/>
-          <w:color w:val="000000"/>
-          <w:sz w:val="24"/>
-          <w:szCs w:val="24"/>
-          <w:lang w:eastAsia="en-CA"/>
-        </w:rPr>
-        <w:t xml:space="preserve"> ( a Skype meetup for example)</w:t>
+        <w:t>eetups</w:t>
+      </w:r>
+      <w:proofErr w:type="spellEnd"/>
+      <w:r>
+        <w:rPr>
+          <w:rFonts w:ascii="Times New Roman" w:eastAsia="Times New Roman" w:hAnsi="Times New Roman" w:cs="Times New Roman"/>
+          <w:color w:val="000000"/>
+          <w:sz w:val="24"/>
+          <w:szCs w:val="24"/>
+          <w:lang w:eastAsia="en-CA"/>
+        </w:rPr>
+        <w:t xml:space="preserve"> can be physical or virtual</w:t>
+      </w:r>
+      <w:r>
+        <w:rPr>
+          <w:rFonts w:ascii="Times New Roman" w:eastAsia="Times New Roman" w:hAnsi="Times New Roman" w:cs="Times New Roman"/>
+          <w:color w:val="000000"/>
+          <w:sz w:val="24"/>
+          <w:szCs w:val="24"/>
+          <w:lang w:eastAsia="en-CA"/>
+        </w:rPr>
+        <w:t xml:space="preserve"> (</w:t>
+      </w:r>
+      <w:r>
+        <w:rPr>
+          <w:rFonts w:ascii="Times New Roman" w:eastAsia="Times New Roman" w:hAnsi="Times New Roman" w:cs="Times New Roman"/>
+          <w:color w:val="000000"/>
+          <w:sz w:val="24"/>
+          <w:szCs w:val="24"/>
+          <w:lang w:eastAsia="en-CA"/>
+        </w:rPr>
+        <w:t xml:space="preserve">a Skype </w:t>
+      </w:r>
+      <w:proofErr w:type="spellStart"/>
+      <w:r>
+        <w:rPr>
+          <w:rFonts w:ascii="Times New Roman" w:eastAsia="Times New Roman" w:hAnsi="Times New Roman" w:cs="Times New Roman"/>
+          <w:color w:val="000000"/>
+          <w:sz w:val="24"/>
+          <w:szCs w:val="24"/>
+          <w:lang w:eastAsia="en-CA"/>
+        </w:rPr>
+        <w:t>meetup</w:t>
+      </w:r>
+      <w:proofErr w:type="spellEnd"/>
+      <w:r>
+        <w:rPr>
+          <w:rFonts w:ascii="Times New Roman" w:eastAsia="Times New Roman" w:hAnsi="Times New Roman" w:cs="Times New Roman"/>
+          <w:color w:val="000000"/>
+          <w:sz w:val="24"/>
+          <w:szCs w:val="24"/>
+          <w:lang w:eastAsia="en-CA"/>
+        </w:rPr>
+        <w:t xml:space="preserve"> for example)</w:t>
       </w:r>
       <w:r>
         <w:rPr>
@@ -903,41 +1239,75 @@
           <w:szCs w:val="24"/>
           <w:lang w:eastAsia="en-CA"/>
         </w:rPr>
-        <w:t>A startup has employees.  Employees can be of type x and type y.  Each type has different access modifiers.</w:t>
-      </w:r>
-    </w:p>
-    <w:p>
-      <w:pPr>
-        <w:spacing w:after="0" w:line="240" w:lineRule="auto"/>
-        <w:rPr>
-          <w:rFonts w:ascii="Times New Roman" w:eastAsia="Times New Roman" w:hAnsi="Times New Roman" w:cs="Times New Roman"/>
-          <w:color w:val="000000"/>
-          <w:sz w:val="24"/>
-          <w:szCs w:val="24"/>
-          <w:lang w:eastAsia="en-CA"/>
-        </w:rPr>
-      </w:pPr>
-    </w:p>
-    <w:p>
-      <w:pPr>
-        <w:spacing w:after="0" w:line="240" w:lineRule="auto"/>
-        <w:rPr>
-          <w:rFonts w:ascii="Times New Roman" w:eastAsia="Times New Roman" w:hAnsi="Times New Roman" w:cs="Times New Roman"/>
-          <w:color w:val="000000"/>
-          <w:sz w:val="24"/>
-          <w:szCs w:val="24"/>
-          <w:lang w:eastAsia="en-CA"/>
-        </w:rPr>
-      </w:pPr>
-      <w:r>
-        <w:rPr>
-          <w:rFonts w:ascii="Times New Roman" w:eastAsia="Times New Roman" w:hAnsi="Times New Roman" w:cs="Times New Roman"/>
-          <w:color w:val="000000"/>
-          <w:sz w:val="24"/>
-          <w:szCs w:val="24"/>
-          <w:lang w:eastAsia="en-CA"/>
-        </w:rPr>
-        <w:t>Meetups can be of</w:t>
+        <w:t xml:space="preserve">A </w:t>
+      </w:r>
+      <w:proofErr w:type="spellStart"/>
+      <w:r>
+        <w:rPr>
+          <w:rFonts w:ascii="Times New Roman" w:eastAsia="Times New Roman" w:hAnsi="Times New Roman" w:cs="Times New Roman"/>
+          <w:color w:val="000000"/>
+          <w:sz w:val="24"/>
+          <w:szCs w:val="24"/>
+          <w:lang w:eastAsia="en-CA"/>
+        </w:rPr>
+        <w:t>startup</w:t>
+      </w:r>
+      <w:proofErr w:type="spellEnd"/>
+      <w:r>
+        <w:rPr>
+          <w:rFonts w:ascii="Times New Roman" w:eastAsia="Times New Roman" w:hAnsi="Times New Roman" w:cs="Times New Roman"/>
+          <w:color w:val="000000"/>
+          <w:sz w:val="24"/>
+          <w:szCs w:val="24"/>
+          <w:lang w:eastAsia="en-CA"/>
+        </w:rPr>
+        <w:t xml:space="preserve"> has employees.  Employees can be of type x and type y.  Each type has different access modifiers.</w:t>
+      </w:r>
+    </w:p>
+    <w:p>
+      <w:pPr>
+        <w:spacing w:after="0" w:line="240" w:lineRule="auto"/>
+        <w:rPr>
+          <w:rFonts w:ascii="Times New Roman" w:eastAsia="Times New Roman" w:hAnsi="Times New Roman" w:cs="Times New Roman"/>
+          <w:color w:val="000000"/>
+          <w:sz w:val="24"/>
+          <w:szCs w:val="24"/>
+          <w:lang w:eastAsia="en-CA"/>
+        </w:rPr>
+      </w:pPr>
+    </w:p>
+    <w:p>
+      <w:pPr>
+        <w:spacing w:after="0" w:line="240" w:lineRule="auto"/>
+        <w:rPr>
+          <w:rFonts w:ascii="Times New Roman" w:eastAsia="Times New Roman" w:hAnsi="Times New Roman" w:cs="Times New Roman"/>
+          <w:color w:val="000000"/>
+          <w:sz w:val="24"/>
+          <w:szCs w:val="24"/>
+          <w:lang w:eastAsia="en-CA"/>
+        </w:rPr>
+      </w:pPr>
+      <w:proofErr w:type="spellStart"/>
+      <w:r>
+        <w:rPr>
+          <w:rFonts w:ascii="Times New Roman" w:eastAsia="Times New Roman" w:hAnsi="Times New Roman" w:cs="Times New Roman"/>
+          <w:color w:val="000000"/>
+          <w:sz w:val="24"/>
+          <w:szCs w:val="24"/>
+          <w:lang w:eastAsia="en-CA"/>
+        </w:rPr>
+        <w:t>Meetups</w:t>
+      </w:r>
+      <w:proofErr w:type="spellEnd"/>
+      <w:r>
+        <w:rPr>
+          <w:rFonts w:ascii="Times New Roman" w:eastAsia="Times New Roman" w:hAnsi="Times New Roman" w:cs="Times New Roman"/>
+          <w:color w:val="000000"/>
+          <w:sz w:val="24"/>
+          <w:szCs w:val="24"/>
+          <w:lang w:eastAsia="en-CA"/>
+        </w:rPr>
+        <w:t xml:space="preserve"> can be of</w:t>
       </w:r>
       <w:r>
         <w:rPr>
@@ -957,17 +1327,39 @@
           <w:szCs w:val="24"/>
           <w:lang w:eastAsia="en-CA"/>
         </w:rPr>
-        <w:t>or public.  Invite only meet</w:t>
-      </w:r>
-      <w:r>
-        <w:rPr>
-          <w:rFonts w:ascii="Times New Roman" w:eastAsia="Times New Roman" w:hAnsi="Times New Roman" w:cs="Times New Roman"/>
-          <w:color w:val="000000"/>
-          <w:sz w:val="24"/>
-          <w:szCs w:val="24"/>
-          <w:lang w:eastAsia="en-CA"/>
-        </w:rPr>
-        <w:t xml:space="preserve">ups can be viewed by invited </w:t>
+        <w:t xml:space="preserve">or public.  Invite only </w:t>
+      </w:r>
+      <w:proofErr w:type="spellStart"/>
+      <w:r>
+        <w:rPr>
+          <w:rFonts w:ascii="Times New Roman" w:eastAsia="Times New Roman" w:hAnsi="Times New Roman" w:cs="Times New Roman"/>
+          <w:color w:val="000000"/>
+          <w:sz w:val="24"/>
+          <w:szCs w:val="24"/>
+          <w:lang w:eastAsia="en-CA"/>
+        </w:rPr>
+        <w:t>meet</w:t>
+      </w:r>
+      <w:r>
+        <w:rPr>
+          <w:rFonts w:ascii="Times New Roman" w:eastAsia="Times New Roman" w:hAnsi="Times New Roman" w:cs="Times New Roman"/>
+          <w:color w:val="000000"/>
+          <w:sz w:val="24"/>
+          <w:szCs w:val="24"/>
+          <w:lang w:eastAsia="en-CA"/>
+        </w:rPr>
+        <w:t>ups</w:t>
+      </w:r>
+      <w:proofErr w:type="spellEnd"/>
+      <w:r>
+        <w:rPr>
+          <w:rFonts w:ascii="Times New Roman" w:eastAsia="Times New Roman" w:hAnsi="Times New Roman" w:cs="Times New Roman"/>
+          <w:color w:val="000000"/>
+          <w:sz w:val="24"/>
+          <w:szCs w:val="24"/>
+          <w:lang w:eastAsia="en-CA"/>
+        </w:rPr>
+        <w:t xml:space="preserve"> can be viewed by invited </w:t>
       </w:r>
       <w:r>
         <w:rPr>
@@ -987,7 +1379,73 @@
           <w:szCs w:val="24"/>
           <w:lang w:eastAsia="en-CA"/>
         </w:rPr>
-        <w:t xml:space="preserve">student meetup review has a “hired” status icon that shows if a student was hired or not.  A startup review has a “hired someone” status icon that shows if the startup hired </w:t>
+        <w:t xml:space="preserve">student </w:t>
+      </w:r>
+      <w:proofErr w:type="spellStart"/>
+      <w:r>
+        <w:rPr>
+          <w:rFonts w:ascii="Times New Roman" w:eastAsia="Times New Roman" w:hAnsi="Times New Roman" w:cs="Times New Roman"/>
+          <w:color w:val="000000"/>
+          <w:sz w:val="24"/>
+          <w:szCs w:val="24"/>
+          <w:lang w:eastAsia="en-CA"/>
+        </w:rPr>
+        <w:t>meetup</w:t>
+      </w:r>
+      <w:proofErr w:type="spellEnd"/>
+      <w:r>
+        <w:rPr>
+          <w:rFonts w:ascii="Times New Roman" w:eastAsia="Times New Roman" w:hAnsi="Times New Roman" w:cs="Times New Roman"/>
+          <w:color w:val="000000"/>
+          <w:sz w:val="24"/>
+          <w:szCs w:val="24"/>
+          <w:lang w:eastAsia="en-CA"/>
+        </w:rPr>
+        <w:t xml:space="preserve"> review has a “hired” status icon that shows if a student was hired or not.  A </w:t>
+      </w:r>
+      <w:proofErr w:type="spellStart"/>
+      <w:r>
+        <w:rPr>
+          <w:rFonts w:ascii="Times New Roman" w:eastAsia="Times New Roman" w:hAnsi="Times New Roman" w:cs="Times New Roman"/>
+          <w:color w:val="000000"/>
+          <w:sz w:val="24"/>
+          <w:szCs w:val="24"/>
+          <w:lang w:eastAsia="en-CA"/>
+        </w:rPr>
+        <w:t>startup</w:t>
+      </w:r>
+      <w:proofErr w:type="spellEnd"/>
+      <w:r>
+        <w:rPr>
+          <w:rFonts w:ascii="Times New Roman" w:eastAsia="Times New Roman" w:hAnsi="Times New Roman" w:cs="Times New Roman"/>
+          <w:color w:val="000000"/>
+          <w:sz w:val="24"/>
+          <w:szCs w:val="24"/>
+          <w:lang w:eastAsia="en-CA"/>
+        </w:rPr>
+        <w:t xml:space="preserve"> review has a “hired someone” status icon that shows if the </w:t>
+      </w:r>
+      <w:proofErr w:type="spellStart"/>
+      <w:r>
+        <w:rPr>
+          <w:rFonts w:ascii="Times New Roman" w:eastAsia="Times New Roman" w:hAnsi="Times New Roman" w:cs="Times New Roman"/>
+          <w:color w:val="000000"/>
+          <w:sz w:val="24"/>
+          <w:szCs w:val="24"/>
+          <w:lang w:eastAsia="en-CA"/>
+        </w:rPr>
+        <w:t>startup</w:t>
+      </w:r>
+      <w:proofErr w:type="spellEnd"/>
+      <w:r>
+        <w:rPr>
+          <w:rFonts w:ascii="Times New Roman" w:eastAsia="Times New Roman" w:hAnsi="Times New Roman" w:cs="Times New Roman"/>
+          <w:color w:val="000000"/>
+          <w:sz w:val="24"/>
+          <w:szCs w:val="24"/>
+          <w:lang w:eastAsia="en-CA"/>
+        </w:rPr>
+        <w:t xml:space="preserve"> hired </w:t>
       </w:r>
       <w:r>
         <w:rPr>
@@ -999,15 +1457,27 @@
         </w:rPr>
         <w:t xml:space="preserve">this student at this particular </w:t>
       </w:r>
-      <w:r>
-        <w:rPr>
-          <w:rFonts w:ascii="Times New Roman" w:eastAsia="Times New Roman" w:hAnsi="Times New Roman" w:cs="Times New Roman"/>
-          <w:color w:val="000000"/>
-          <w:sz w:val="24"/>
-          <w:szCs w:val="24"/>
-          <w:lang w:eastAsia="en-CA"/>
-        </w:rPr>
-        <w:t>meetup.</w:t>
+      <w:proofErr w:type="spellStart"/>
+      <w:r>
+        <w:rPr>
+          <w:rFonts w:ascii="Times New Roman" w:eastAsia="Times New Roman" w:hAnsi="Times New Roman" w:cs="Times New Roman"/>
+          <w:color w:val="000000"/>
+          <w:sz w:val="24"/>
+          <w:szCs w:val="24"/>
+          <w:lang w:eastAsia="en-CA"/>
+        </w:rPr>
+        <w:t>meetup</w:t>
+      </w:r>
+      <w:proofErr w:type="spellEnd"/>
+      <w:r>
+        <w:rPr>
+          <w:rFonts w:ascii="Times New Roman" w:eastAsia="Times New Roman" w:hAnsi="Times New Roman" w:cs="Times New Roman"/>
+          <w:color w:val="000000"/>
+          <w:sz w:val="24"/>
+          <w:szCs w:val="24"/>
+          <w:lang w:eastAsia="en-CA"/>
+        </w:rPr>
+        <w:t>.</w:t>
       </w:r>
     </w:p>
     <w:p>
@@ -1107,7 +1577,29 @@
           <w:szCs w:val="24"/>
           <w:lang w:eastAsia="en-CA"/>
         </w:rPr>
-        <w:t xml:space="preserve">orithm for particular startups and student skills.  </w:t>
+        <w:t xml:space="preserve">orithm for particular </w:t>
+      </w:r>
+      <w:proofErr w:type="spellStart"/>
+      <w:r>
+        <w:rPr>
+          <w:rFonts w:ascii="Times New Roman" w:eastAsia="Times New Roman" w:hAnsi="Times New Roman" w:cs="Times New Roman"/>
+          <w:color w:val="000000"/>
+          <w:sz w:val="24"/>
+          <w:szCs w:val="24"/>
+          <w:lang w:eastAsia="en-CA"/>
+        </w:rPr>
+        <w:t>startups</w:t>
+      </w:r>
+      <w:proofErr w:type="spellEnd"/>
+      <w:r>
+        <w:rPr>
+          <w:rFonts w:ascii="Times New Roman" w:eastAsia="Times New Roman" w:hAnsi="Times New Roman" w:cs="Times New Roman"/>
+          <w:color w:val="000000"/>
+          <w:sz w:val="24"/>
+          <w:szCs w:val="24"/>
+          <w:lang w:eastAsia="en-CA"/>
+        </w:rPr>
+        <w:t xml:space="preserve"> and student skills.  </w:t>
       </w:r>
     </w:p>
     <w:p>
@@ -1256,6 +1748,7 @@
         </w:rPr>
         <w:t xml:space="preserve"> </w:t>
       </w:r>
+      <w:proofErr w:type="spellStart"/>
       <w:r>
         <w:rPr>
           <w:rFonts w:ascii="Times New Roman" w:eastAsia="Times New Roman" w:hAnsi="Times New Roman" w:cs="Times New Roman"/>
@@ -1274,37 +1767,160 @@
           <w:szCs w:val="24"/>
           <w:lang w:eastAsia="en-CA"/>
         </w:rPr>
-        <w:t xml:space="preserve">avascript </w:t>
-      </w:r>
-      <w:r>
-        <w:rPr>
-          <w:rFonts w:ascii="Times New Roman" w:eastAsia="Times New Roman" w:hAnsi="Times New Roman" w:cs="Times New Roman"/>
-          <w:color w:val="000000"/>
-          <w:sz w:val="24"/>
-          <w:szCs w:val="24"/>
-          <w:lang w:eastAsia="en-CA"/>
-        </w:rPr>
-        <w:t xml:space="preserve">will be used accross the stack.  </w:t>
-      </w:r>
-      <w:r>
-        <w:rPr>
-          <w:rFonts w:ascii="Times New Roman" w:eastAsia="Times New Roman" w:hAnsi="Times New Roman" w:cs="Times New Roman"/>
-          <w:color w:val="000000"/>
-          <w:sz w:val="24"/>
-          <w:szCs w:val="24"/>
-          <w:lang w:eastAsia="en-CA"/>
-        </w:rPr>
-        <w:t>The client side computations are going to be done with KnockoutJS and jQuery.  On the server side w</w:t>
-      </w:r>
-      <w:r>
-        <w:rPr>
-          <w:rFonts w:ascii="Times New Roman" w:eastAsia="Times New Roman" w:hAnsi="Times New Roman" w:cs="Times New Roman"/>
-          <w:color w:val="000000"/>
-          <w:sz w:val="24"/>
-          <w:szCs w:val="24"/>
-          <w:lang w:eastAsia="en-CA"/>
-        </w:rPr>
-        <w:t xml:space="preserve">e will use ExpressJS(NodeJS).  </w:t>
+        <w:t>avascript</w:t>
+      </w:r>
+      <w:proofErr w:type="spellEnd"/>
+      <w:r>
+        <w:rPr>
+          <w:rFonts w:ascii="Times New Roman" w:eastAsia="Times New Roman" w:hAnsi="Times New Roman" w:cs="Times New Roman"/>
+          <w:color w:val="000000"/>
+          <w:sz w:val="24"/>
+          <w:szCs w:val="24"/>
+          <w:lang w:eastAsia="en-CA"/>
+        </w:rPr>
+        <w:t xml:space="preserve"> </w:t>
+      </w:r>
+      <w:r>
+        <w:rPr>
+          <w:rFonts w:ascii="Times New Roman" w:eastAsia="Times New Roman" w:hAnsi="Times New Roman" w:cs="Times New Roman"/>
+          <w:color w:val="000000"/>
+          <w:sz w:val="24"/>
+          <w:szCs w:val="24"/>
+          <w:lang w:eastAsia="en-CA"/>
+        </w:rPr>
+        <w:t xml:space="preserve">will be used </w:t>
+      </w:r>
+      <w:proofErr w:type="spellStart"/>
+      <w:r>
+        <w:rPr>
+          <w:rFonts w:ascii="Times New Roman" w:eastAsia="Times New Roman" w:hAnsi="Times New Roman" w:cs="Times New Roman"/>
+          <w:color w:val="000000"/>
+          <w:sz w:val="24"/>
+          <w:szCs w:val="24"/>
+          <w:lang w:eastAsia="en-CA"/>
+        </w:rPr>
+        <w:t>accross</w:t>
+      </w:r>
+      <w:proofErr w:type="spellEnd"/>
+      <w:r>
+        <w:rPr>
+          <w:rFonts w:ascii="Times New Roman" w:eastAsia="Times New Roman" w:hAnsi="Times New Roman" w:cs="Times New Roman"/>
+          <w:color w:val="000000"/>
+          <w:sz w:val="24"/>
+          <w:szCs w:val="24"/>
+          <w:lang w:eastAsia="en-CA"/>
+        </w:rPr>
+        <w:t xml:space="preserve"> the stack.  </w:t>
+      </w:r>
+      <w:r>
+        <w:rPr>
+          <w:rFonts w:ascii="Times New Roman" w:eastAsia="Times New Roman" w:hAnsi="Times New Roman" w:cs="Times New Roman"/>
+          <w:color w:val="000000"/>
+          <w:sz w:val="24"/>
+          <w:szCs w:val="24"/>
+          <w:lang w:eastAsia="en-CA"/>
+        </w:rPr>
+        <w:t xml:space="preserve">The client side computations are going to be done with </w:t>
+      </w:r>
+      <w:proofErr w:type="spellStart"/>
+      <w:r>
+        <w:rPr>
+          <w:rFonts w:ascii="Times New Roman" w:eastAsia="Times New Roman" w:hAnsi="Times New Roman" w:cs="Times New Roman"/>
+          <w:color w:val="000000"/>
+          <w:sz w:val="24"/>
+          <w:szCs w:val="24"/>
+          <w:lang w:eastAsia="en-CA"/>
+        </w:rPr>
+        <w:t>KnockoutJS</w:t>
+      </w:r>
+      <w:proofErr w:type="spellEnd"/>
+      <w:r>
+        <w:rPr>
+          <w:rFonts w:ascii="Times New Roman" w:eastAsia="Times New Roman" w:hAnsi="Times New Roman" w:cs="Times New Roman"/>
+          <w:color w:val="000000"/>
+          <w:sz w:val="24"/>
+          <w:szCs w:val="24"/>
+          <w:lang w:eastAsia="en-CA"/>
+        </w:rPr>
+        <w:t xml:space="preserve"> and </w:t>
+      </w:r>
+      <w:proofErr w:type="spellStart"/>
+      <w:r>
+        <w:rPr>
+          <w:rFonts w:ascii="Times New Roman" w:eastAsia="Times New Roman" w:hAnsi="Times New Roman" w:cs="Times New Roman"/>
+          <w:color w:val="000000"/>
+          <w:sz w:val="24"/>
+          <w:szCs w:val="24"/>
+          <w:lang w:eastAsia="en-CA"/>
+        </w:rPr>
+        <w:t>jQuery</w:t>
+      </w:r>
+      <w:proofErr w:type="spellEnd"/>
+      <w:r>
+        <w:rPr>
+          <w:rFonts w:ascii="Times New Roman" w:eastAsia="Times New Roman" w:hAnsi="Times New Roman" w:cs="Times New Roman"/>
+          <w:color w:val="000000"/>
+          <w:sz w:val="24"/>
+          <w:szCs w:val="24"/>
+          <w:lang w:eastAsia="en-CA"/>
+        </w:rPr>
+        <w:t>.  On the server side w</w:t>
+      </w:r>
+      <w:r>
+        <w:rPr>
+          <w:rFonts w:ascii="Times New Roman" w:eastAsia="Times New Roman" w:hAnsi="Times New Roman" w:cs="Times New Roman"/>
+          <w:color w:val="000000"/>
+          <w:sz w:val="24"/>
+          <w:szCs w:val="24"/>
+          <w:lang w:eastAsia="en-CA"/>
+        </w:rPr>
+        <w:t xml:space="preserve">e will use </w:t>
+      </w:r>
+      <w:proofErr w:type="spellStart"/>
+      <w:proofErr w:type="gramStart"/>
+      <w:r>
+        <w:rPr>
+          <w:rFonts w:ascii="Times New Roman" w:eastAsia="Times New Roman" w:hAnsi="Times New Roman" w:cs="Times New Roman"/>
+          <w:color w:val="000000"/>
+          <w:sz w:val="24"/>
+          <w:szCs w:val="24"/>
+          <w:lang w:eastAsia="en-CA"/>
+        </w:rPr>
+        <w:t>ExpressJS</w:t>
+      </w:r>
+      <w:proofErr w:type="spellEnd"/>
+      <w:r>
+        <w:rPr>
+          <w:rFonts w:ascii="Times New Roman" w:eastAsia="Times New Roman" w:hAnsi="Times New Roman" w:cs="Times New Roman"/>
+          <w:color w:val="000000"/>
+          <w:sz w:val="24"/>
+          <w:szCs w:val="24"/>
+          <w:lang w:eastAsia="en-CA"/>
+        </w:rPr>
+        <w:t>(</w:t>
+      </w:r>
+      <w:proofErr w:type="spellStart"/>
+      <w:proofErr w:type="gramEnd"/>
+      <w:r>
+        <w:rPr>
+          <w:rFonts w:ascii="Times New Roman" w:eastAsia="Times New Roman" w:hAnsi="Times New Roman" w:cs="Times New Roman"/>
+          <w:color w:val="000000"/>
+          <w:sz w:val="24"/>
+          <w:szCs w:val="24"/>
+          <w:lang w:eastAsia="en-CA"/>
+        </w:rPr>
+        <w:t>NodeJS</w:t>
+      </w:r>
+      <w:proofErr w:type="spellEnd"/>
+      <w:r>
+        <w:rPr>
+          <w:rFonts w:ascii="Times New Roman" w:eastAsia="Times New Roman" w:hAnsi="Times New Roman" w:cs="Times New Roman"/>
+          <w:color w:val="000000"/>
+          <w:sz w:val="24"/>
+          <w:szCs w:val="24"/>
+          <w:lang w:eastAsia="en-CA"/>
+        </w:rPr>
+        <w:t xml:space="preserve">).  </w:t>
       </w:r>
       <w:r>
         <w:rPr>
@@ -1348,17 +1964,61 @@
           <w:szCs w:val="24"/>
           <w:lang w:eastAsia="en-CA"/>
         </w:rPr>
-        <w:t>We will use Git as version control system and Git</w:t>
-      </w:r>
-      <w:r>
-        <w:rPr>
-          <w:rFonts w:ascii="Times New Roman" w:eastAsia="Times New Roman" w:hAnsi="Times New Roman" w:cs="Times New Roman"/>
-          <w:color w:val="000000"/>
-          <w:sz w:val="24"/>
-          <w:szCs w:val="24"/>
-          <w:lang w:eastAsia="en-CA"/>
-        </w:rPr>
-        <w:t>Hub for hosting the repository.</w:t>
+        <w:t xml:space="preserve">We will use </w:t>
+      </w:r>
+      <w:proofErr w:type="spellStart"/>
+      <w:r>
+        <w:rPr>
+          <w:rFonts w:ascii="Times New Roman" w:eastAsia="Times New Roman" w:hAnsi="Times New Roman" w:cs="Times New Roman"/>
+          <w:color w:val="000000"/>
+          <w:sz w:val="24"/>
+          <w:szCs w:val="24"/>
+          <w:lang w:eastAsia="en-CA"/>
+        </w:rPr>
+        <w:t>Git</w:t>
+      </w:r>
+      <w:proofErr w:type="spellEnd"/>
+      <w:r>
+        <w:rPr>
+          <w:rFonts w:ascii="Times New Roman" w:eastAsia="Times New Roman" w:hAnsi="Times New Roman" w:cs="Times New Roman"/>
+          <w:color w:val="000000"/>
+          <w:sz w:val="24"/>
+          <w:szCs w:val="24"/>
+          <w:lang w:eastAsia="en-CA"/>
+        </w:rPr>
+        <w:t xml:space="preserve"> as version control system and </w:t>
+      </w:r>
+      <w:proofErr w:type="spellStart"/>
+      <w:r>
+        <w:rPr>
+          <w:rFonts w:ascii="Times New Roman" w:eastAsia="Times New Roman" w:hAnsi="Times New Roman" w:cs="Times New Roman"/>
+          <w:color w:val="000000"/>
+          <w:sz w:val="24"/>
+          <w:szCs w:val="24"/>
+          <w:lang w:eastAsia="en-CA"/>
+        </w:rPr>
+        <w:t>Git</w:t>
+      </w:r>
+      <w:r>
+        <w:rPr>
+          <w:rFonts w:ascii="Times New Roman" w:eastAsia="Times New Roman" w:hAnsi="Times New Roman" w:cs="Times New Roman"/>
+          <w:color w:val="000000"/>
+          <w:sz w:val="24"/>
+          <w:szCs w:val="24"/>
+          <w:lang w:eastAsia="en-CA"/>
+        </w:rPr>
+        <w:t>Hub</w:t>
+      </w:r>
+      <w:proofErr w:type="spellEnd"/>
+      <w:r>
+        <w:rPr>
+          <w:rFonts w:ascii="Times New Roman" w:eastAsia="Times New Roman" w:hAnsi="Times New Roman" w:cs="Times New Roman"/>
+          <w:color w:val="000000"/>
+          <w:sz w:val="24"/>
+          <w:szCs w:val="24"/>
+          <w:lang w:eastAsia="en-CA"/>
+        </w:rPr>
+        <w:t xml:space="preserve"> for hosting the repository.</w:t>
       </w:r>
     </w:p>
     <w:p>
@@ -1402,7 +2062,29 @@
           <w:szCs w:val="24"/>
           <w:lang w:eastAsia="en-CA"/>
         </w:rPr>
-        <w:t xml:space="preserve"> in a RESTful way</w:t>
+        <w:t xml:space="preserve"> in a </w:t>
+      </w:r>
+      <w:proofErr w:type="spellStart"/>
+      <w:r>
+        <w:rPr>
+          <w:rFonts w:ascii="Times New Roman" w:eastAsia="Times New Roman" w:hAnsi="Times New Roman" w:cs="Times New Roman"/>
+          <w:color w:val="000000"/>
+          <w:sz w:val="24"/>
+          <w:szCs w:val="24"/>
+          <w:lang w:eastAsia="en-CA"/>
+        </w:rPr>
+        <w:t>RESTful</w:t>
+      </w:r>
+      <w:proofErr w:type="spellEnd"/>
+      <w:r>
+        <w:rPr>
+          <w:rFonts w:ascii="Times New Roman" w:eastAsia="Times New Roman" w:hAnsi="Times New Roman" w:cs="Times New Roman"/>
+          <w:color w:val="000000"/>
+          <w:sz w:val="24"/>
+          <w:szCs w:val="24"/>
+          <w:lang w:eastAsia="en-CA"/>
+        </w:rPr>
+        <w:t xml:space="preserve"> way</w:t>
       </w:r>
       <w:r>
         <w:rPr>
@@ -1468,36 +2150,2036 @@
         </w:rPr>
         <w:t>We’re going to use Bootstrap 3 as our responsive CSS/HTML/JS framework to reduce the testing effort to make our product work on different types of devices.</w:t>
       </w:r>
+    </w:p>
+    <w:p>
+      <w:pPr>
+        <w:spacing w:after="0" w:line="240" w:lineRule="auto"/>
+        <w:rPr>
+          <w:rFonts w:ascii="Times New Roman" w:eastAsia="Times New Roman" w:hAnsi="Times New Roman" w:cs="Times New Roman"/>
+          <w:color w:val="000000"/>
+          <w:sz w:val="24"/>
+          <w:szCs w:val="24"/>
+          <w:lang w:eastAsia="en-CA"/>
+        </w:rPr>
+      </w:pPr>
+    </w:p>
+    <w:p>
+      <w:pPr>
+        <w:spacing w:after="0" w:line="240" w:lineRule="auto"/>
+        <w:rPr>
+          <w:rFonts w:ascii="Times New Roman" w:eastAsia="Times New Roman" w:hAnsi="Times New Roman" w:cs="Times New Roman"/>
+          <w:color w:val="000000"/>
+          <w:sz w:val="24"/>
+          <w:szCs w:val="24"/>
+          <w:lang w:eastAsia="en-CA"/>
+        </w:rPr>
+      </w:pPr>
+    </w:p>
+    <w:p>
+      <w:pPr>
+        <w:spacing w:after="0" w:line="240" w:lineRule="auto"/>
+        <w:rPr>
+          <w:rFonts w:ascii="Times New Roman" w:eastAsia="Times New Roman" w:hAnsi="Times New Roman" w:cs="Times New Roman"/>
+          <w:b/>
+          <w:color w:val="000000"/>
+          <w:sz w:val="24"/>
+          <w:szCs w:val="24"/>
+          <w:lang w:eastAsia="en-CA"/>
+        </w:rPr>
+      </w:pPr>
+      <w:r>
+        <w:rPr>
+          <w:rFonts w:ascii="Times New Roman" w:eastAsia="Times New Roman" w:hAnsi="Times New Roman" w:cs="Times New Roman"/>
+          <w:b/>
+          <w:color w:val="000000"/>
+          <w:sz w:val="24"/>
+          <w:szCs w:val="24"/>
+          <w:lang w:eastAsia="en-CA"/>
+        </w:rPr>
+        <w:t>Use Case S</w:t>
+      </w:r>
+      <w:r>
+        <w:rPr>
+          <w:rFonts w:ascii="Times New Roman" w:eastAsia="Times New Roman" w:hAnsi="Times New Roman" w:cs="Times New Roman"/>
+          <w:b/>
+          <w:color w:val="000000"/>
+          <w:sz w:val="24"/>
+          <w:szCs w:val="24"/>
+          <w:lang w:eastAsia="en-CA"/>
+        </w:rPr>
+        <w:t>tories</w:t>
+      </w:r>
+    </w:p>
+    <w:p>
+      <w:pPr>
+        <w:spacing w:after="0" w:line="240" w:lineRule="auto"/>
+        <w:rPr>
+          <w:rFonts w:ascii="Times New Roman" w:eastAsia="Times New Roman" w:hAnsi="Times New Roman" w:cs="Times New Roman"/>
+          <w:color w:val="000000"/>
+          <w:sz w:val="24"/>
+          <w:szCs w:val="24"/>
+          <w:lang w:eastAsia="en-CA"/>
+        </w:rPr>
+      </w:pPr>
+    </w:p>
+    <w:p>
+      <w:pPr>
+        <w:spacing w:after="0" w:line="240" w:lineRule="auto"/>
+        <w:rPr>
+          <w:rFonts w:ascii="Times New Roman" w:eastAsia="Times New Roman" w:hAnsi="Times New Roman" w:cs="Times New Roman"/>
+          <w:color w:val="000000"/>
+          <w:sz w:val="24"/>
+          <w:szCs w:val="24"/>
+          <w:lang w:eastAsia="en-CA"/>
+        </w:rPr>
+      </w:pPr>
+      <w:r>
+        <w:rPr>
+          <w:rFonts w:ascii="Times New Roman" w:eastAsia="Times New Roman" w:hAnsi="Times New Roman" w:cs="Times New Roman"/>
+          <w:color w:val="000000"/>
+          <w:sz w:val="24"/>
+          <w:szCs w:val="24"/>
+          <w:lang w:eastAsia="en-CA"/>
+        </w:rPr>
+        <w:t xml:space="preserve">1.  As a student, I would like to create a profile my general information, transcript and resume in order to meet with </w:t>
+      </w:r>
+      <w:proofErr w:type="spellStart"/>
+      <w:r>
+        <w:rPr>
+          <w:rFonts w:ascii="Times New Roman" w:eastAsia="Times New Roman" w:hAnsi="Times New Roman" w:cs="Times New Roman"/>
+          <w:color w:val="000000"/>
+          <w:sz w:val="24"/>
+          <w:szCs w:val="24"/>
+          <w:lang w:eastAsia="en-CA"/>
+        </w:rPr>
+        <w:t>startups</w:t>
+      </w:r>
+      <w:proofErr w:type="spellEnd"/>
+      <w:r>
+        <w:rPr>
+          <w:rFonts w:ascii="Times New Roman" w:eastAsia="Times New Roman" w:hAnsi="Times New Roman" w:cs="Times New Roman"/>
+          <w:color w:val="000000"/>
+          <w:sz w:val="24"/>
+          <w:szCs w:val="24"/>
+          <w:lang w:eastAsia="en-CA"/>
+        </w:rPr>
+        <w:t>.</w:t>
+      </w:r>
+      <w:r>
+        <w:rPr>
+          <w:rFonts w:ascii="Times New Roman" w:eastAsia="Times New Roman" w:hAnsi="Times New Roman" w:cs="Times New Roman"/>
+          <w:color w:val="000000"/>
+          <w:sz w:val="24"/>
+          <w:szCs w:val="24"/>
+          <w:lang w:eastAsia="en-CA"/>
+        </w:rPr>
+        <w:t xml:space="preserve">  The following</w:t>
+      </w:r>
+      <w:r>
+        <w:rPr>
+          <w:rFonts w:ascii="Times New Roman" w:eastAsia="Times New Roman" w:hAnsi="Times New Roman" w:cs="Times New Roman"/>
+          <w:color w:val="000000"/>
+          <w:sz w:val="24"/>
+          <w:szCs w:val="24"/>
+          <w:lang w:eastAsia="en-CA"/>
+        </w:rPr>
+        <w:t xml:space="preserve"> are</w:t>
+      </w:r>
+      <w:r>
+        <w:rPr>
+          <w:rFonts w:ascii="Times New Roman" w:eastAsia="Times New Roman" w:hAnsi="Times New Roman" w:cs="Times New Roman"/>
+          <w:color w:val="000000"/>
+          <w:sz w:val="24"/>
+          <w:szCs w:val="24"/>
+          <w:lang w:eastAsia="en-CA"/>
+        </w:rPr>
+        <w:t xml:space="preserve"> use case maps illust</w:t>
+      </w:r>
+      <w:r>
+        <w:rPr>
+          <w:rFonts w:ascii="Times New Roman" w:eastAsia="Times New Roman" w:hAnsi="Times New Roman" w:cs="Times New Roman"/>
+          <w:color w:val="000000"/>
+          <w:sz w:val="24"/>
+          <w:szCs w:val="24"/>
+          <w:lang w:eastAsia="en-CA"/>
+        </w:rPr>
+        <w:t>rate two use cases</w:t>
+      </w:r>
+      <w:r>
+        <w:rPr>
+          <w:rFonts w:ascii="Times New Roman" w:eastAsia="Times New Roman" w:hAnsi="Times New Roman" w:cs="Times New Roman"/>
+          <w:color w:val="000000"/>
+          <w:sz w:val="24"/>
+          <w:szCs w:val="24"/>
+          <w:lang w:eastAsia="en-CA"/>
+        </w:rPr>
+        <w:t xml:space="preserve"> where a student </w:t>
+      </w:r>
+      <w:r>
+        <w:rPr>
+          <w:rFonts w:ascii="Times New Roman" w:eastAsia="Times New Roman" w:hAnsi="Times New Roman" w:cs="Times New Roman"/>
+          <w:color w:val="000000"/>
+          <w:sz w:val="24"/>
+          <w:szCs w:val="24"/>
+          <w:lang w:eastAsia="en-CA"/>
+        </w:rPr>
+        <w:t>sign</w:t>
+      </w:r>
+      <w:r>
+        <w:rPr>
+          <w:rFonts w:ascii="Times New Roman" w:eastAsia="Times New Roman" w:hAnsi="Times New Roman" w:cs="Times New Roman"/>
+          <w:color w:val="000000"/>
+          <w:sz w:val="24"/>
+          <w:szCs w:val="24"/>
+          <w:lang w:eastAsia="en-CA"/>
+        </w:rPr>
+        <w:t>s</w:t>
+      </w:r>
+      <w:r>
+        <w:rPr>
+          <w:rFonts w:ascii="Times New Roman" w:eastAsia="Times New Roman" w:hAnsi="Times New Roman" w:cs="Times New Roman"/>
+          <w:color w:val="000000"/>
+          <w:sz w:val="24"/>
+          <w:szCs w:val="24"/>
+          <w:lang w:eastAsia="en-CA"/>
+        </w:rPr>
+        <w:t xml:space="preserve"> up to the website.</w:t>
+      </w:r>
+    </w:p>
+    <w:p>
+      <w:pPr>
+        <w:spacing w:after="0" w:line="240" w:lineRule="auto"/>
+        <w:rPr>
+          <w:rFonts w:ascii="Times New Roman" w:eastAsia="Times New Roman" w:hAnsi="Times New Roman" w:cs="Times New Roman"/>
+          <w:color w:val="000000"/>
+          <w:sz w:val="24"/>
+          <w:szCs w:val="24"/>
+          <w:lang w:eastAsia="en-CA"/>
+        </w:rPr>
+      </w:pPr>
+    </w:p>
+    <w:p>
+      <w:pPr>
+        <w:spacing w:after="0" w:line="240" w:lineRule="auto"/>
+        <w:rPr>
+          <w:rFonts w:ascii="Times New Roman" w:eastAsia="Times New Roman" w:hAnsi="Times New Roman" w:cs="Times New Roman"/>
+          <w:color w:val="000000"/>
+          <w:sz w:val="24"/>
+          <w:szCs w:val="24"/>
+          <w:lang w:eastAsia="en-CA"/>
+        </w:rPr>
+      </w:pPr>
+      <w:r>
+        <w:rPr>
+          <w:rFonts w:ascii="Times New Roman" w:eastAsia="Times New Roman" w:hAnsi="Times New Roman" w:cs="Times New Roman"/>
+          <w:noProof/>
+          <w:color w:val="000000"/>
+          <w:sz w:val="24"/>
+          <w:szCs w:val="24"/>
+          <w:lang w:eastAsia="en-CA"/>
+        </w:rPr>
+        <w:drawing>
+          <wp:inline distT="0" distB="0" distL="0" distR="0">
+            <wp:extent cx="5943600" cy="1329055"/>
+            <wp:effectExtent l="0" t="0" r="0" b="4445"/>
+            <wp:docPr id="1" name="Picture 1"/>
+            <wp:cNvGraphicFramePr>
+              <a:graphicFrameLocks xmlns:a="http://schemas.openxmlformats.org/drawingml/2006/main" noChangeAspect="1"/>
+            </wp:cNvGraphicFramePr>
+            <a:graphic xmlns:a="http://schemas.openxmlformats.org/drawingml/2006/main">
+              <a:graphicData uri="http://schemas.openxmlformats.org/drawingml/2006/picture">
+                <pic:pic xmlns:pic="http://schemas.openxmlformats.org/drawingml/2006/picture">
+                  <pic:nvPicPr>
+                    <pic:cNvPr id="0" name="Ucms-Map2-StudentSignUp-FormComplete.jpg"/>
+                    <pic:cNvPicPr/>
+                  </pic:nvPicPr>
+                  <pic:blipFill>
+                    <a:blip r:embed="rId6">
+                      <a:extLst>
+                        <a:ext uri="{28A0092B-C50C-407E-A947-70E740481C1C}">
+                          <a14:useLocalDpi xmlns:a14="http://schemas.microsoft.com/office/drawing/2010/main" val="0"/>
+                        </a:ext>
+                      </a:extLst>
+                    </a:blip>
+                    <a:stretch>
+                      <a:fillRect/>
+                    </a:stretch>
+                  </pic:blipFill>
+                  <pic:spPr>
+                    <a:xfrm>
+                      <a:off x="0" y="0"/>
+                      <a:ext cx="5943600" cy="1329055"/>
+                    </a:xfrm>
+                    <a:prstGeom prst="rect">
+                      <a:avLst/>
+                    </a:prstGeom>
+                  </pic:spPr>
+                </pic:pic>
+              </a:graphicData>
+            </a:graphic>
+          </wp:inline>
+        </w:drawing>
+      </w:r>
+    </w:p>
+    <w:p>
+      <w:pPr>
+        <w:spacing w:after="0" w:line="240" w:lineRule="auto"/>
+        <w:jc w:val="center"/>
+        <w:rPr>
+          <w:rFonts w:ascii="Times New Roman" w:eastAsia="Times New Roman" w:hAnsi="Times New Roman" w:cs="Times New Roman"/>
+          <w:color w:val="000000"/>
+          <w:sz w:val="24"/>
+          <w:szCs w:val="24"/>
+          <w:lang w:eastAsia="en-CA"/>
+        </w:rPr>
+      </w:pPr>
+      <w:proofErr w:type="gramStart"/>
+      <w:r>
+        <w:rPr>
+          <w:rFonts w:ascii="Times New Roman" w:eastAsia="Times New Roman" w:hAnsi="Times New Roman" w:cs="Times New Roman"/>
+          <w:b/>
+          <w:color w:val="000000"/>
+          <w:sz w:val="24"/>
+          <w:szCs w:val="24"/>
+          <w:lang w:eastAsia="en-CA"/>
+        </w:rPr>
+        <w:t>Figure 1.</w:t>
+      </w:r>
+      <w:proofErr w:type="gramEnd"/>
+      <w:r>
+        <w:rPr>
+          <w:rFonts w:ascii="Times New Roman" w:eastAsia="Times New Roman" w:hAnsi="Times New Roman" w:cs="Times New Roman"/>
+          <w:color w:val="000000"/>
+          <w:sz w:val="24"/>
+          <w:szCs w:val="24"/>
+          <w:lang w:eastAsia="en-CA"/>
+        </w:rPr>
+        <w:t xml:space="preserve">  Use Case 1</w:t>
+      </w:r>
+      <w:r>
+        <w:rPr>
+          <w:rFonts w:ascii="Times New Roman" w:eastAsia="Times New Roman" w:hAnsi="Times New Roman" w:cs="Times New Roman"/>
+          <w:color w:val="000000"/>
+          <w:sz w:val="24"/>
+          <w:szCs w:val="24"/>
+          <w:lang w:eastAsia="en-CA"/>
+        </w:rPr>
+        <w:t>A</w:t>
+      </w:r>
+      <w:r>
+        <w:rPr>
+          <w:rFonts w:ascii="Times New Roman" w:eastAsia="Times New Roman" w:hAnsi="Times New Roman" w:cs="Times New Roman"/>
+          <w:color w:val="000000"/>
+          <w:sz w:val="24"/>
+          <w:szCs w:val="24"/>
+          <w:lang w:eastAsia="en-CA"/>
+        </w:rPr>
+        <w:t>: Student signs up and all mandatory information were present at submission of the sign up form.</w:t>
+      </w:r>
+    </w:p>
+    <w:p>
+      <w:pPr>
+        <w:spacing w:after="0" w:line="240" w:lineRule="auto"/>
+        <w:rPr>
+          <w:rFonts w:ascii="Times New Roman" w:eastAsia="Times New Roman" w:hAnsi="Times New Roman" w:cs="Times New Roman"/>
+          <w:color w:val="000000"/>
+          <w:sz w:val="24"/>
+          <w:szCs w:val="24"/>
+          <w:lang w:eastAsia="en-CA"/>
+        </w:rPr>
+      </w:pPr>
+    </w:p>
+    <w:p>
+      <w:pPr>
+        <w:spacing w:after="0" w:line="240" w:lineRule="auto"/>
+        <w:rPr>
+          <w:rFonts w:ascii="Times New Roman" w:eastAsia="Times New Roman" w:hAnsi="Times New Roman" w:cs="Times New Roman"/>
+          <w:color w:val="000000"/>
+          <w:sz w:val="24"/>
+          <w:szCs w:val="24"/>
+          <w:lang w:eastAsia="en-CA"/>
+        </w:rPr>
+      </w:pPr>
+      <w:r>
+        <w:rPr>
+          <w:rFonts w:ascii="Times New Roman" w:eastAsia="Times New Roman" w:hAnsi="Times New Roman" w:cs="Times New Roman"/>
+          <w:noProof/>
+          <w:color w:val="000000"/>
+          <w:sz w:val="24"/>
+          <w:szCs w:val="24"/>
+          <w:lang w:eastAsia="en-CA"/>
+        </w:rPr>
+        <w:drawing>
+          <wp:inline distT="0" distB="0" distL="0" distR="0" wp14:anchorId="2AEC9D5A" wp14:editId="525D5B90">
+            <wp:extent cx="5943600" cy="1329055"/>
+            <wp:effectExtent l="0" t="0" r="0" b="4445"/>
+            <wp:docPr id="2" name="Picture 2"/>
+            <wp:cNvGraphicFramePr>
+              <a:graphicFrameLocks xmlns:a="http://schemas.openxmlformats.org/drawingml/2006/main" noChangeAspect="1"/>
+            </wp:cNvGraphicFramePr>
+            <a:graphic xmlns:a="http://schemas.openxmlformats.org/drawingml/2006/main">
+              <a:graphicData uri="http://schemas.openxmlformats.org/drawingml/2006/picture">
+                <pic:pic xmlns:pic="http://schemas.openxmlformats.org/drawingml/2006/picture">
+                  <pic:nvPicPr>
+                    <pic:cNvPr id="0" name="Ucms-Map2-StudentSignUp-FormIncomplete.jpg"/>
+                    <pic:cNvPicPr/>
+                  </pic:nvPicPr>
+                  <pic:blipFill>
+                    <a:blip r:embed="rId7">
+                      <a:extLst>
+                        <a:ext uri="{28A0092B-C50C-407E-A947-70E740481C1C}">
+                          <a14:useLocalDpi xmlns:a14="http://schemas.microsoft.com/office/drawing/2010/main" val="0"/>
+                        </a:ext>
+                      </a:extLst>
+                    </a:blip>
+                    <a:stretch>
+                      <a:fillRect/>
+                    </a:stretch>
+                  </pic:blipFill>
+                  <pic:spPr>
+                    <a:xfrm>
+                      <a:off x="0" y="0"/>
+                      <a:ext cx="5943600" cy="1329055"/>
+                    </a:xfrm>
+                    <a:prstGeom prst="rect">
+                      <a:avLst/>
+                    </a:prstGeom>
+                  </pic:spPr>
+                </pic:pic>
+              </a:graphicData>
+            </a:graphic>
+          </wp:inline>
+        </w:drawing>
+      </w:r>
+    </w:p>
+    <w:p>
+      <w:pPr>
+        <w:spacing w:after="0" w:line="240" w:lineRule="auto"/>
+        <w:jc w:val="center"/>
+        <w:rPr>
+          <w:rFonts w:ascii="Times New Roman" w:eastAsia="Times New Roman" w:hAnsi="Times New Roman" w:cs="Times New Roman"/>
+          <w:color w:val="000000"/>
+          <w:sz w:val="24"/>
+          <w:szCs w:val="24"/>
+          <w:lang w:eastAsia="en-CA"/>
+        </w:rPr>
+      </w:pPr>
+      <w:proofErr w:type="gramStart"/>
+      <w:r>
+        <w:rPr>
+          <w:rFonts w:ascii="Times New Roman" w:eastAsia="Times New Roman" w:hAnsi="Times New Roman" w:cs="Times New Roman"/>
+          <w:b/>
+          <w:color w:val="000000"/>
+          <w:sz w:val="24"/>
+          <w:szCs w:val="24"/>
+          <w:lang w:eastAsia="en-CA"/>
+        </w:rPr>
+        <w:t>Figure 2</w:t>
+      </w:r>
+      <w:r>
+        <w:rPr>
+          <w:rFonts w:ascii="Times New Roman" w:eastAsia="Times New Roman" w:hAnsi="Times New Roman" w:cs="Times New Roman"/>
+          <w:b/>
+          <w:color w:val="000000"/>
+          <w:sz w:val="24"/>
+          <w:szCs w:val="24"/>
+          <w:lang w:eastAsia="en-CA"/>
+        </w:rPr>
+        <w:t>.</w:t>
+      </w:r>
+      <w:proofErr w:type="gramEnd"/>
+      <w:r>
+        <w:rPr>
+          <w:rFonts w:ascii="Times New Roman" w:eastAsia="Times New Roman" w:hAnsi="Times New Roman" w:cs="Times New Roman"/>
+          <w:color w:val="000000"/>
+          <w:sz w:val="24"/>
+          <w:szCs w:val="24"/>
+          <w:lang w:eastAsia="en-CA"/>
+        </w:rPr>
+        <w:t xml:space="preserve">  Use Case 1B</w:t>
+      </w:r>
+      <w:r>
+        <w:rPr>
+          <w:rFonts w:ascii="Times New Roman" w:eastAsia="Times New Roman" w:hAnsi="Times New Roman" w:cs="Times New Roman"/>
+          <w:color w:val="000000"/>
+          <w:sz w:val="24"/>
+          <w:szCs w:val="24"/>
+          <w:lang w:eastAsia="en-CA"/>
+        </w:rPr>
+        <w:t>: Student signs up and all mandatory information were present at submission of the sign up form.</w:t>
+      </w:r>
+    </w:p>
+    <w:p>
+      <w:pPr>
+        <w:spacing w:after="0" w:line="240" w:lineRule="auto"/>
+        <w:rPr>
+          <w:rFonts w:ascii="Times New Roman" w:eastAsia="Times New Roman" w:hAnsi="Times New Roman" w:cs="Times New Roman"/>
+          <w:color w:val="000000"/>
+          <w:sz w:val="24"/>
+          <w:szCs w:val="24"/>
+          <w:lang w:eastAsia="en-CA"/>
+        </w:rPr>
+      </w:pPr>
+      <w:r>
+        <w:rPr>
+          <w:rFonts w:ascii="Times New Roman" w:eastAsia="Times New Roman" w:hAnsi="Times New Roman" w:cs="Times New Roman"/>
+          <w:color w:val="000000"/>
+          <w:sz w:val="24"/>
+          <w:szCs w:val="24"/>
+          <w:lang w:eastAsia="en-CA"/>
+        </w:rPr>
+        <w:lastRenderedPageBreak/>
+        <w:t xml:space="preserve">*The only difference in these use cases when a </w:t>
+      </w:r>
+      <w:proofErr w:type="spellStart"/>
+      <w:r>
+        <w:rPr>
+          <w:rFonts w:ascii="Times New Roman" w:eastAsia="Times New Roman" w:hAnsi="Times New Roman" w:cs="Times New Roman"/>
+          <w:color w:val="000000"/>
+          <w:sz w:val="24"/>
+          <w:szCs w:val="24"/>
+          <w:lang w:eastAsia="en-CA"/>
+        </w:rPr>
+        <w:t>startup</w:t>
+      </w:r>
+      <w:proofErr w:type="spellEnd"/>
+      <w:r>
+        <w:rPr>
+          <w:rFonts w:ascii="Times New Roman" w:eastAsia="Times New Roman" w:hAnsi="Times New Roman" w:cs="Times New Roman"/>
+          <w:color w:val="000000"/>
+          <w:sz w:val="24"/>
+          <w:szCs w:val="24"/>
+          <w:lang w:eastAsia="en-CA"/>
+        </w:rPr>
+        <w:t xml:space="preserve"> </w:t>
+      </w:r>
+      <w:proofErr w:type="spellStart"/>
+      <w:r>
+        <w:rPr>
+          <w:rFonts w:ascii="Times New Roman" w:eastAsia="Times New Roman" w:hAnsi="Times New Roman" w:cs="Times New Roman"/>
+          <w:color w:val="000000"/>
+          <w:sz w:val="24"/>
+          <w:szCs w:val="24"/>
+          <w:lang w:eastAsia="en-CA"/>
+        </w:rPr>
+        <w:t>representent</w:t>
+      </w:r>
+      <w:proofErr w:type="spellEnd"/>
+      <w:r>
+        <w:rPr>
+          <w:rFonts w:ascii="Times New Roman" w:eastAsia="Times New Roman" w:hAnsi="Times New Roman" w:cs="Times New Roman"/>
+          <w:color w:val="000000"/>
+          <w:sz w:val="24"/>
+          <w:szCs w:val="24"/>
+          <w:lang w:eastAsia="en-CA"/>
+        </w:rPr>
+        <w:t xml:space="preserve"> signs up is that the sign up form and the successful registration page are different than when it’s a student that signs up.</w:t>
+      </w:r>
+    </w:p>
+    <w:p>
+      <w:pPr>
+        <w:spacing w:after="0" w:line="240" w:lineRule="auto"/>
+        <w:rPr>
+          <w:rFonts w:ascii="Times New Roman" w:eastAsia="Times New Roman" w:hAnsi="Times New Roman" w:cs="Times New Roman"/>
+          <w:color w:val="000000"/>
+          <w:sz w:val="24"/>
+          <w:szCs w:val="24"/>
+          <w:lang w:eastAsia="en-CA"/>
+        </w:rPr>
+      </w:pPr>
+    </w:p>
+    <w:p>
+      <w:pPr>
+        <w:spacing w:after="0" w:line="240" w:lineRule="auto"/>
+        <w:rPr>
+          <w:rFonts w:ascii="Times New Roman" w:eastAsia="Times New Roman" w:hAnsi="Times New Roman" w:cs="Times New Roman"/>
+          <w:color w:val="000000"/>
+          <w:sz w:val="24"/>
+          <w:szCs w:val="24"/>
+          <w:lang w:eastAsia="en-CA"/>
+        </w:rPr>
+      </w:pPr>
+      <w:r>
+        <w:rPr>
+          <w:rFonts w:ascii="Times New Roman" w:eastAsia="Times New Roman" w:hAnsi="Times New Roman" w:cs="Times New Roman"/>
+          <w:color w:val="000000"/>
+          <w:sz w:val="24"/>
+          <w:szCs w:val="24"/>
+          <w:lang w:eastAsia="en-CA"/>
+        </w:rPr>
+        <w:t>2</w:t>
+      </w:r>
+      <w:r>
+        <w:rPr>
+          <w:rFonts w:ascii="Times New Roman" w:eastAsia="Times New Roman" w:hAnsi="Times New Roman" w:cs="Times New Roman"/>
+          <w:color w:val="000000"/>
+          <w:sz w:val="24"/>
+          <w:szCs w:val="24"/>
+          <w:lang w:eastAsia="en-CA"/>
+        </w:rPr>
+        <w:t xml:space="preserve">.  As a </w:t>
+      </w:r>
+      <w:proofErr w:type="spellStart"/>
+      <w:r>
+        <w:rPr>
+          <w:rFonts w:ascii="Times New Roman" w:eastAsia="Times New Roman" w:hAnsi="Times New Roman" w:cs="Times New Roman"/>
+          <w:color w:val="000000"/>
+          <w:sz w:val="24"/>
+          <w:szCs w:val="24"/>
+          <w:lang w:eastAsia="en-CA"/>
+        </w:rPr>
+        <w:t>startup</w:t>
+      </w:r>
+      <w:proofErr w:type="spellEnd"/>
+      <w:r>
+        <w:rPr>
+          <w:rFonts w:ascii="Times New Roman" w:eastAsia="Times New Roman" w:hAnsi="Times New Roman" w:cs="Times New Roman"/>
+          <w:color w:val="000000"/>
+          <w:sz w:val="24"/>
+          <w:szCs w:val="24"/>
+          <w:lang w:eastAsia="en-CA"/>
+        </w:rPr>
+        <w:t xml:space="preserve"> </w:t>
+      </w:r>
+      <w:proofErr w:type="spellStart"/>
+      <w:r>
+        <w:rPr>
+          <w:rFonts w:ascii="Times New Roman" w:eastAsia="Times New Roman" w:hAnsi="Times New Roman" w:cs="Times New Roman"/>
+          <w:color w:val="000000"/>
+          <w:sz w:val="24"/>
+          <w:szCs w:val="24"/>
+          <w:lang w:eastAsia="en-CA"/>
+        </w:rPr>
+        <w:t>representent</w:t>
+      </w:r>
+      <w:proofErr w:type="spellEnd"/>
+      <w:r>
+        <w:rPr>
+          <w:rFonts w:ascii="Times New Roman" w:eastAsia="Times New Roman" w:hAnsi="Times New Roman" w:cs="Times New Roman"/>
+          <w:color w:val="000000"/>
+          <w:sz w:val="24"/>
+          <w:szCs w:val="24"/>
+          <w:lang w:eastAsia="en-CA"/>
+        </w:rPr>
+        <w:t xml:space="preserve"> I would like </w:t>
+      </w:r>
+      <w:r>
+        <w:rPr>
+          <w:rFonts w:ascii="Times New Roman" w:eastAsia="Times New Roman" w:hAnsi="Times New Roman" w:cs="Times New Roman"/>
+          <w:color w:val="000000"/>
+          <w:sz w:val="24"/>
+          <w:szCs w:val="24"/>
+          <w:lang w:eastAsia="en-CA"/>
+        </w:rPr>
+        <w:t>to sign in</w:t>
+      </w:r>
+      <w:r>
+        <w:rPr>
+          <w:rFonts w:ascii="Times New Roman" w:eastAsia="Times New Roman" w:hAnsi="Times New Roman" w:cs="Times New Roman"/>
+          <w:color w:val="000000"/>
+          <w:sz w:val="24"/>
+          <w:szCs w:val="24"/>
+          <w:lang w:eastAsia="en-CA"/>
+        </w:rPr>
+        <w:t xml:space="preserve"> to the website in order to access exclusive</w:t>
+      </w:r>
+      <w:r>
+        <w:rPr>
+          <w:rFonts w:ascii="Times New Roman" w:eastAsia="Times New Roman" w:hAnsi="Times New Roman" w:cs="Times New Roman"/>
+          <w:color w:val="000000"/>
+          <w:sz w:val="24"/>
+          <w:szCs w:val="24"/>
+          <w:lang w:eastAsia="en-CA"/>
+        </w:rPr>
+        <w:t xml:space="preserve"> </w:t>
+      </w:r>
+      <w:r>
+        <w:rPr>
+          <w:rFonts w:ascii="Times New Roman" w:eastAsia="Times New Roman" w:hAnsi="Times New Roman" w:cs="Times New Roman"/>
+          <w:color w:val="000000"/>
+          <w:sz w:val="24"/>
+          <w:szCs w:val="24"/>
+          <w:lang w:eastAsia="en-CA"/>
+        </w:rPr>
+        <w:t xml:space="preserve">to </w:t>
+      </w:r>
+      <w:proofErr w:type="spellStart"/>
+      <w:r>
+        <w:rPr>
+          <w:rFonts w:ascii="Times New Roman" w:eastAsia="Times New Roman" w:hAnsi="Times New Roman" w:cs="Times New Roman"/>
+          <w:color w:val="000000"/>
+          <w:sz w:val="24"/>
+          <w:szCs w:val="24"/>
+          <w:lang w:eastAsia="en-CA"/>
+        </w:rPr>
+        <w:t>startup</w:t>
+      </w:r>
+      <w:proofErr w:type="spellEnd"/>
+      <w:r>
+        <w:rPr>
+          <w:rFonts w:ascii="Times New Roman" w:eastAsia="Times New Roman" w:hAnsi="Times New Roman" w:cs="Times New Roman"/>
+          <w:color w:val="000000"/>
+          <w:sz w:val="24"/>
+          <w:szCs w:val="24"/>
+          <w:lang w:eastAsia="en-CA"/>
+        </w:rPr>
+        <w:t xml:space="preserve"> members</w:t>
+      </w:r>
+      <w:r>
+        <w:rPr>
+          <w:rFonts w:ascii="Times New Roman" w:eastAsia="Times New Roman" w:hAnsi="Times New Roman" w:cs="Times New Roman"/>
+          <w:color w:val="000000"/>
+          <w:sz w:val="24"/>
+          <w:szCs w:val="24"/>
+          <w:lang w:eastAsia="en-CA"/>
+        </w:rPr>
+        <w:t xml:space="preserve"> </w:t>
+      </w:r>
+      <w:r>
+        <w:rPr>
+          <w:rFonts w:ascii="Times New Roman" w:eastAsia="Times New Roman" w:hAnsi="Times New Roman" w:cs="Times New Roman"/>
+          <w:color w:val="000000"/>
+          <w:sz w:val="24"/>
+          <w:szCs w:val="24"/>
+          <w:lang w:eastAsia="en-CA"/>
+        </w:rPr>
+        <w:t>content and rights</w:t>
+      </w:r>
+      <w:r>
+        <w:rPr>
+          <w:rFonts w:ascii="Times New Roman" w:eastAsia="Times New Roman" w:hAnsi="Times New Roman" w:cs="Times New Roman"/>
+          <w:color w:val="000000"/>
+          <w:sz w:val="24"/>
+          <w:szCs w:val="24"/>
+          <w:lang w:eastAsia="en-CA"/>
+        </w:rPr>
+        <w:t xml:space="preserve">.  </w:t>
+      </w:r>
+      <w:r>
+        <w:rPr>
+          <w:rFonts w:ascii="Times New Roman" w:eastAsia="Times New Roman" w:hAnsi="Times New Roman" w:cs="Times New Roman"/>
+          <w:color w:val="000000"/>
+          <w:sz w:val="24"/>
+          <w:szCs w:val="24"/>
+          <w:lang w:eastAsia="en-CA"/>
+        </w:rPr>
+        <w:t>The following</w:t>
+      </w:r>
+      <w:r>
+        <w:rPr>
+          <w:rFonts w:ascii="Times New Roman" w:eastAsia="Times New Roman" w:hAnsi="Times New Roman" w:cs="Times New Roman"/>
+          <w:color w:val="000000"/>
+          <w:sz w:val="24"/>
+          <w:szCs w:val="24"/>
+          <w:lang w:eastAsia="en-CA"/>
+        </w:rPr>
+        <w:t xml:space="preserve"> are</w:t>
+      </w:r>
+      <w:r>
+        <w:rPr>
+          <w:rFonts w:ascii="Times New Roman" w:eastAsia="Times New Roman" w:hAnsi="Times New Roman" w:cs="Times New Roman"/>
+          <w:color w:val="000000"/>
+          <w:sz w:val="24"/>
+          <w:szCs w:val="24"/>
+          <w:lang w:eastAsia="en-CA"/>
+        </w:rPr>
+        <w:t xml:space="preserve"> use case maps illustrate two use cases where a </w:t>
+      </w:r>
+      <w:proofErr w:type="spellStart"/>
+      <w:r>
+        <w:rPr>
+          <w:rFonts w:ascii="Times New Roman" w:eastAsia="Times New Roman" w:hAnsi="Times New Roman" w:cs="Times New Roman"/>
+          <w:color w:val="000000"/>
+          <w:sz w:val="24"/>
+          <w:szCs w:val="24"/>
+          <w:lang w:eastAsia="en-CA"/>
+        </w:rPr>
+        <w:t>startup</w:t>
+      </w:r>
+      <w:proofErr w:type="spellEnd"/>
+      <w:r>
+        <w:rPr>
+          <w:rFonts w:ascii="Times New Roman" w:eastAsia="Times New Roman" w:hAnsi="Times New Roman" w:cs="Times New Roman"/>
+          <w:color w:val="000000"/>
+          <w:sz w:val="24"/>
+          <w:szCs w:val="24"/>
+          <w:lang w:eastAsia="en-CA"/>
+        </w:rPr>
+        <w:t xml:space="preserve"> </w:t>
+      </w:r>
+      <w:proofErr w:type="spellStart"/>
+      <w:r>
+        <w:rPr>
+          <w:rFonts w:ascii="Times New Roman" w:eastAsia="Times New Roman" w:hAnsi="Times New Roman" w:cs="Times New Roman"/>
+          <w:color w:val="000000"/>
+          <w:sz w:val="24"/>
+          <w:szCs w:val="24"/>
+          <w:lang w:eastAsia="en-CA"/>
+        </w:rPr>
+        <w:t>representent</w:t>
+      </w:r>
+      <w:proofErr w:type="spellEnd"/>
+      <w:r>
+        <w:rPr>
+          <w:rFonts w:ascii="Times New Roman" w:eastAsia="Times New Roman" w:hAnsi="Times New Roman" w:cs="Times New Roman"/>
+          <w:color w:val="000000"/>
+          <w:sz w:val="24"/>
+          <w:szCs w:val="24"/>
+          <w:lang w:eastAsia="en-CA"/>
+        </w:rPr>
+        <w:t xml:space="preserve"> signs in to the website.</w:t>
+      </w:r>
+    </w:p>
+    <w:p>
+      <w:pPr>
+        <w:spacing w:after="0" w:line="240" w:lineRule="auto"/>
+        <w:rPr>
+          <w:rFonts w:ascii="Times New Roman" w:eastAsia="Times New Roman" w:hAnsi="Times New Roman" w:cs="Times New Roman"/>
+          <w:color w:val="000000"/>
+          <w:sz w:val="24"/>
+          <w:szCs w:val="24"/>
+          <w:lang w:eastAsia="en-CA"/>
+        </w:rPr>
+      </w:pPr>
+    </w:p>
+    <w:p>
+      <w:pPr>
+        <w:spacing w:after="0" w:line="240" w:lineRule="auto"/>
+        <w:rPr>
+          <w:rFonts w:ascii="Times New Roman" w:eastAsia="Times New Roman" w:hAnsi="Times New Roman" w:cs="Times New Roman"/>
+          <w:color w:val="000000"/>
+          <w:sz w:val="24"/>
+          <w:szCs w:val="24"/>
+          <w:lang w:eastAsia="en-CA"/>
+        </w:rPr>
+      </w:pPr>
+      <w:r>
+        <w:rPr>
+          <w:rFonts w:ascii="Times New Roman" w:eastAsia="Times New Roman" w:hAnsi="Times New Roman" w:cs="Times New Roman"/>
+          <w:noProof/>
+          <w:color w:val="000000"/>
+          <w:sz w:val="24"/>
+          <w:szCs w:val="24"/>
+          <w:lang w:eastAsia="en-CA"/>
+        </w:rPr>
+        <w:drawing>
+          <wp:inline distT="0" distB="0" distL="0" distR="0">
+            <wp:extent cx="5943600" cy="1872615"/>
+            <wp:effectExtent l="0" t="0" r="0" b="0"/>
+            <wp:docPr id="3" name="Picture 3"/>
+            <wp:cNvGraphicFramePr>
+              <a:graphicFrameLocks xmlns:a="http://schemas.openxmlformats.org/drawingml/2006/main" noChangeAspect="1"/>
+            </wp:cNvGraphicFramePr>
+            <a:graphic xmlns:a="http://schemas.openxmlformats.org/drawingml/2006/main">
+              <a:graphicData uri="http://schemas.openxmlformats.org/drawingml/2006/picture">
+                <pic:pic xmlns:pic="http://schemas.openxmlformats.org/drawingml/2006/picture">
+                  <pic:nvPicPr>
+                    <pic:cNvPr id="0" name="Ucms-Map542-StartupSignIn-CorrectCredentials.jpg"/>
+                    <pic:cNvPicPr/>
+                  </pic:nvPicPr>
+                  <pic:blipFill>
+                    <a:blip r:embed="rId8">
+                      <a:extLst>
+                        <a:ext uri="{28A0092B-C50C-407E-A947-70E740481C1C}">
+                          <a14:useLocalDpi xmlns:a14="http://schemas.microsoft.com/office/drawing/2010/main" val="0"/>
+                        </a:ext>
+                      </a:extLst>
+                    </a:blip>
+                    <a:stretch>
+                      <a:fillRect/>
+                    </a:stretch>
+                  </pic:blipFill>
+                  <pic:spPr>
+                    <a:xfrm>
+                      <a:off x="0" y="0"/>
+                      <a:ext cx="5943600" cy="1872615"/>
+                    </a:xfrm>
+                    <a:prstGeom prst="rect">
+                      <a:avLst/>
+                    </a:prstGeom>
+                  </pic:spPr>
+                </pic:pic>
+              </a:graphicData>
+            </a:graphic>
+          </wp:inline>
+        </w:drawing>
+      </w:r>
+    </w:p>
+    <w:p>
+      <w:pPr>
+        <w:spacing w:after="0" w:line="240" w:lineRule="auto"/>
+        <w:jc w:val="center"/>
+        <w:rPr>
+          <w:rFonts w:ascii="Times New Roman" w:eastAsia="Times New Roman" w:hAnsi="Times New Roman" w:cs="Times New Roman"/>
+          <w:color w:val="000000"/>
+          <w:sz w:val="24"/>
+          <w:szCs w:val="24"/>
+          <w:lang w:eastAsia="en-CA"/>
+        </w:rPr>
+      </w:pPr>
+      <w:proofErr w:type="gramStart"/>
+      <w:r>
+        <w:rPr>
+          <w:rFonts w:ascii="Times New Roman" w:eastAsia="Times New Roman" w:hAnsi="Times New Roman" w:cs="Times New Roman"/>
+          <w:b/>
+          <w:color w:val="000000"/>
+          <w:sz w:val="24"/>
+          <w:szCs w:val="24"/>
+          <w:lang w:eastAsia="en-CA"/>
+        </w:rPr>
+        <w:t>Figure 3</w:t>
+      </w:r>
+      <w:r>
+        <w:rPr>
+          <w:rFonts w:ascii="Times New Roman" w:eastAsia="Times New Roman" w:hAnsi="Times New Roman" w:cs="Times New Roman"/>
+          <w:b/>
+          <w:color w:val="000000"/>
+          <w:sz w:val="24"/>
+          <w:szCs w:val="24"/>
+          <w:lang w:eastAsia="en-CA"/>
+        </w:rPr>
+        <w:t>.</w:t>
+      </w:r>
+      <w:proofErr w:type="gramEnd"/>
+      <w:r>
+        <w:rPr>
+          <w:rFonts w:ascii="Times New Roman" w:eastAsia="Times New Roman" w:hAnsi="Times New Roman" w:cs="Times New Roman"/>
+          <w:color w:val="000000"/>
+          <w:sz w:val="24"/>
+          <w:szCs w:val="24"/>
+          <w:lang w:eastAsia="en-CA"/>
+        </w:rPr>
+        <w:t xml:space="preserve">  Use Case 2A</w:t>
+      </w:r>
+      <w:r>
+        <w:rPr>
+          <w:rFonts w:ascii="Times New Roman" w:eastAsia="Times New Roman" w:hAnsi="Times New Roman" w:cs="Times New Roman"/>
+          <w:color w:val="000000"/>
+          <w:sz w:val="24"/>
+          <w:szCs w:val="24"/>
+          <w:lang w:eastAsia="en-CA"/>
+        </w:rPr>
+        <w:t xml:space="preserve">: </w:t>
+      </w:r>
+      <w:r>
+        <w:rPr>
+          <w:rFonts w:ascii="Times New Roman" w:eastAsia="Times New Roman" w:hAnsi="Times New Roman" w:cs="Times New Roman"/>
+          <w:color w:val="000000"/>
+          <w:sz w:val="24"/>
+          <w:szCs w:val="24"/>
+          <w:lang w:eastAsia="en-CA"/>
+        </w:rPr>
+        <w:t xml:space="preserve">A </w:t>
+      </w:r>
+      <w:proofErr w:type="spellStart"/>
+      <w:r>
+        <w:rPr>
+          <w:rFonts w:ascii="Times New Roman" w:eastAsia="Times New Roman" w:hAnsi="Times New Roman" w:cs="Times New Roman"/>
+          <w:color w:val="000000"/>
+          <w:sz w:val="24"/>
+          <w:szCs w:val="24"/>
+          <w:lang w:eastAsia="en-CA"/>
+        </w:rPr>
+        <w:t>s</w:t>
+      </w:r>
+      <w:r>
+        <w:rPr>
+          <w:rFonts w:ascii="Times New Roman" w:eastAsia="Times New Roman" w:hAnsi="Times New Roman" w:cs="Times New Roman"/>
+          <w:color w:val="000000"/>
+          <w:sz w:val="24"/>
+          <w:szCs w:val="24"/>
+          <w:lang w:eastAsia="en-CA"/>
+        </w:rPr>
+        <w:t>tartup</w:t>
+      </w:r>
+      <w:proofErr w:type="spellEnd"/>
+      <w:r>
+        <w:rPr>
+          <w:rFonts w:ascii="Times New Roman" w:eastAsia="Times New Roman" w:hAnsi="Times New Roman" w:cs="Times New Roman"/>
+          <w:color w:val="000000"/>
+          <w:sz w:val="24"/>
+          <w:szCs w:val="24"/>
+          <w:lang w:eastAsia="en-CA"/>
+        </w:rPr>
+        <w:t xml:space="preserve"> </w:t>
+      </w:r>
+      <w:proofErr w:type="spellStart"/>
+      <w:r>
+        <w:rPr>
+          <w:rFonts w:ascii="Times New Roman" w:eastAsia="Times New Roman" w:hAnsi="Times New Roman" w:cs="Times New Roman"/>
+          <w:color w:val="000000"/>
+          <w:sz w:val="24"/>
+          <w:szCs w:val="24"/>
+          <w:lang w:eastAsia="en-CA"/>
+        </w:rPr>
+        <w:t>representent</w:t>
+      </w:r>
+      <w:proofErr w:type="spellEnd"/>
+      <w:r>
+        <w:rPr>
+          <w:rFonts w:ascii="Times New Roman" w:eastAsia="Times New Roman" w:hAnsi="Times New Roman" w:cs="Times New Roman"/>
+          <w:color w:val="000000"/>
+          <w:sz w:val="24"/>
+          <w:szCs w:val="24"/>
+          <w:lang w:eastAsia="en-CA"/>
+        </w:rPr>
+        <w:t xml:space="preserve"> </w:t>
+      </w:r>
+      <w:r>
+        <w:rPr>
+          <w:rFonts w:ascii="Times New Roman" w:eastAsia="Times New Roman" w:hAnsi="Times New Roman" w:cs="Times New Roman"/>
+          <w:color w:val="000000"/>
+          <w:sz w:val="24"/>
+          <w:szCs w:val="24"/>
+          <w:lang w:eastAsia="en-CA"/>
+        </w:rPr>
+        <w:t>ties to sign</w:t>
+      </w:r>
+      <w:r>
+        <w:rPr>
+          <w:rFonts w:ascii="Times New Roman" w:eastAsia="Times New Roman" w:hAnsi="Times New Roman" w:cs="Times New Roman"/>
+          <w:color w:val="000000"/>
+          <w:sz w:val="24"/>
+          <w:szCs w:val="24"/>
+          <w:lang w:eastAsia="en-CA"/>
+        </w:rPr>
+        <w:t xml:space="preserve"> in</w:t>
+      </w:r>
+      <w:r>
+        <w:rPr>
+          <w:rFonts w:ascii="Times New Roman" w:eastAsia="Times New Roman" w:hAnsi="Times New Roman" w:cs="Times New Roman"/>
+          <w:color w:val="000000"/>
+          <w:sz w:val="24"/>
+          <w:szCs w:val="24"/>
+          <w:lang w:eastAsia="en-CA"/>
+        </w:rPr>
+        <w:t xml:space="preserve"> </w:t>
+      </w:r>
+      <w:r>
+        <w:rPr>
+          <w:rFonts w:ascii="Times New Roman" w:eastAsia="Times New Roman" w:hAnsi="Times New Roman" w:cs="Times New Roman"/>
+          <w:color w:val="000000"/>
+          <w:sz w:val="24"/>
+          <w:szCs w:val="24"/>
+          <w:lang w:eastAsia="en-CA"/>
+        </w:rPr>
+        <w:t>with</w:t>
+      </w:r>
+      <w:r>
+        <w:rPr>
+          <w:rFonts w:ascii="Times New Roman" w:eastAsia="Times New Roman" w:hAnsi="Times New Roman" w:cs="Times New Roman"/>
+          <w:color w:val="000000"/>
+          <w:sz w:val="24"/>
+          <w:szCs w:val="24"/>
+          <w:lang w:eastAsia="en-CA"/>
+        </w:rPr>
+        <w:t xml:space="preserve"> correct credentials</w:t>
+      </w:r>
+      <w:r>
+        <w:rPr>
+          <w:rFonts w:ascii="Times New Roman" w:eastAsia="Times New Roman" w:hAnsi="Times New Roman" w:cs="Times New Roman"/>
+          <w:color w:val="000000"/>
+          <w:sz w:val="24"/>
+          <w:szCs w:val="24"/>
+          <w:lang w:eastAsia="en-CA"/>
+        </w:rPr>
+        <w:t>.</w:t>
+      </w:r>
+    </w:p>
+    <w:p>
+      <w:pPr>
+        <w:spacing w:after="0" w:line="240" w:lineRule="auto"/>
+        <w:jc w:val="center"/>
+        <w:rPr>
+          <w:rFonts w:ascii="Times New Roman" w:eastAsia="Times New Roman" w:hAnsi="Times New Roman" w:cs="Times New Roman"/>
+          <w:color w:val="000000"/>
+          <w:sz w:val="24"/>
+          <w:szCs w:val="24"/>
+          <w:lang w:eastAsia="en-CA"/>
+        </w:rPr>
+      </w:pPr>
+    </w:p>
+    <w:p>
+      <w:pPr>
+        <w:spacing w:after="0" w:line="240" w:lineRule="auto"/>
+        <w:jc w:val="center"/>
+        <w:rPr>
+          <w:rFonts w:ascii="Times New Roman" w:eastAsia="Times New Roman" w:hAnsi="Times New Roman" w:cs="Times New Roman"/>
+          <w:color w:val="000000"/>
+          <w:sz w:val="24"/>
+          <w:szCs w:val="24"/>
+          <w:lang w:eastAsia="en-CA"/>
+        </w:rPr>
+      </w:pPr>
+      <w:r>
+        <w:rPr>
+          <w:rFonts w:ascii="Times New Roman" w:eastAsia="Times New Roman" w:hAnsi="Times New Roman" w:cs="Times New Roman"/>
+          <w:noProof/>
+          <w:color w:val="000000"/>
+          <w:sz w:val="24"/>
+          <w:szCs w:val="24"/>
+          <w:lang w:eastAsia="en-CA"/>
+        </w:rPr>
+        <w:drawing>
+          <wp:inline distT="0" distB="0" distL="0" distR="0">
+            <wp:extent cx="5943600" cy="1872615"/>
+            <wp:effectExtent l="0" t="0" r="0" b="0"/>
+            <wp:docPr id="4" name="Picture 4"/>
+            <wp:cNvGraphicFramePr>
+              <a:graphicFrameLocks xmlns:a="http://schemas.openxmlformats.org/drawingml/2006/main" noChangeAspect="1"/>
+            </wp:cNvGraphicFramePr>
+            <a:graphic xmlns:a="http://schemas.openxmlformats.org/drawingml/2006/main">
+              <a:graphicData uri="http://schemas.openxmlformats.org/drawingml/2006/picture">
+                <pic:pic xmlns:pic="http://schemas.openxmlformats.org/drawingml/2006/picture">
+                  <pic:nvPicPr>
+                    <pic:cNvPr id="0" name="Ucms-Map542-StartupSignIn-IncorrectCredentials.jpg"/>
+                    <pic:cNvPicPr/>
+                  </pic:nvPicPr>
+                  <pic:blipFill>
+                    <a:blip r:embed="rId9">
+                      <a:extLst>
+                        <a:ext uri="{28A0092B-C50C-407E-A947-70E740481C1C}">
+                          <a14:useLocalDpi xmlns:a14="http://schemas.microsoft.com/office/drawing/2010/main" val="0"/>
+                        </a:ext>
+                      </a:extLst>
+                    </a:blip>
+                    <a:stretch>
+                      <a:fillRect/>
+                    </a:stretch>
+                  </pic:blipFill>
+                  <pic:spPr>
+                    <a:xfrm>
+                      <a:off x="0" y="0"/>
+                      <a:ext cx="5943600" cy="1872615"/>
+                    </a:xfrm>
+                    <a:prstGeom prst="rect">
+                      <a:avLst/>
+                    </a:prstGeom>
+                  </pic:spPr>
+                </pic:pic>
+              </a:graphicData>
+            </a:graphic>
+          </wp:inline>
+        </w:drawing>
+      </w:r>
+    </w:p>
+    <w:p>
+      <w:pPr>
+        <w:spacing w:after="0" w:line="240" w:lineRule="auto"/>
+        <w:jc w:val="center"/>
+        <w:rPr>
+          <w:rFonts w:ascii="Times New Roman" w:eastAsia="Times New Roman" w:hAnsi="Times New Roman" w:cs="Times New Roman"/>
+          <w:color w:val="000000"/>
+          <w:sz w:val="24"/>
+          <w:szCs w:val="24"/>
+          <w:lang w:eastAsia="en-CA"/>
+        </w:rPr>
+      </w:pPr>
+      <w:proofErr w:type="gramStart"/>
+      <w:r>
+        <w:rPr>
+          <w:rFonts w:ascii="Times New Roman" w:eastAsia="Times New Roman" w:hAnsi="Times New Roman" w:cs="Times New Roman"/>
+          <w:b/>
+          <w:color w:val="000000"/>
+          <w:sz w:val="24"/>
+          <w:szCs w:val="24"/>
+          <w:lang w:eastAsia="en-CA"/>
+        </w:rPr>
+        <w:t>Figure 4</w:t>
+      </w:r>
+      <w:r>
+        <w:rPr>
+          <w:rFonts w:ascii="Times New Roman" w:eastAsia="Times New Roman" w:hAnsi="Times New Roman" w:cs="Times New Roman"/>
+          <w:b/>
+          <w:color w:val="000000"/>
+          <w:sz w:val="24"/>
+          <w:szCs w:val="24"/>
+          <w:lang w:eastAsia="en-CA"/>
+        </w:rPr>
+        <w:t>.</w:t>
+      </w:r>
+      <w:proofErr w:type="gramEnd"/>
+      <w:r>
+        <w:rPr>
+          <w:rFonts w:ascii="Times New Roman" w:eastAsia="Times New Roman" w:hAnsi="Times New Roman" w:cs="Times New Roman"/>
+          <w:color w:val="000000"/>
+          <w:sz w:val="24"/>
+          <w:szCs w:val="24"/>
+          <w:lang w:eastAsia="en-CA"/>
+        </w:rPr>
+        <w:t xml:space="preserve">  Use Case 2B</w:t>
+      </w:r>
+      <w:r>
+        <w:rPr>
+          <w:rFonts w:ascii="Times New Roman" w:eastAsia="Times New Roman" w:hAnsi="Times New Roman" w:cs="Times New Roman"/>
+          <w:color w:val="000000"/>
+          <w:sz w:val="24"/>
+          <w:szCs w:val="24"/>
+          <w:lang w:eastAsia="en-CA"/>
+        </w:rPr>
+        <w:t xml:space="preserve">: </w:t>
+      </w:r>
+      <w:r>
+        <w:rPr>
+          <w:rFonts w:ascii="Times New Roman" w:eastAsia="Times New Roman" w:hAnsi="Times New Roman" w:cs="Times New Roman"/>
+          <w:color w:val="000000"/>
+          <w:sz w:val="24"/>
+          <w:szCs w:val="24"/>
+          <w:lang w:eastAsia="en-CA"/>
+        </w:rPr>
+        <w:t xml:space="preserve">A </w:t>
+      </w:r>
+      <w:proofErr w:type="spellStart"/>
+      <w:r>
+        <w:rPr>
+          <w:rFonts w:ascii="Times New Roman" w:eastAsia="Times New Roman" w:hAnsi="Times New Roman" w:cs="Times New Roman"/>
+          <w:color w:val="000000"/>
+          <w:sz w:val="24"/>
+          <w:szCs w:val="24"/>
+          <w:lang w:eastAsia="en-CA"/>
+        </w:rPr>
+        <w:t>s</w:t>
+      </w:r>
+      <w:r>
+        <w:rPr>
+          <w:rFonts w:ascii="Times New Roman" w:eastAsia="Times New Roman" w:hAnsi="Times New Roman" w:cs="Times New Roman"/>
+          <w:color w:val="000000"/>
+          <w:sz w:val="24"/>
+          <w:szCs w:val="24"/>
+          <w:lang w:eastAsia="en-CA"/>
+        </w:rPr>
+        <w:t>tartup</w:t>
+      </w:r>
+      <w:proofErr w:type="spellEnd"/>
+      <w:r>
+        <w:rPr>
+          <w:rFonts w:ascii="Times New Roman" w:eastAsia="Times New Roman" w:hAnsi="Times New Roman" w:cs="Times New Roman"/>
+          <w:color w:val="000000"/>
+          <w:sz w:val="24"/>
+          <w:szCs w:val="24"/>
+          <w:lang w:eastAsia="en-CA"/>
+        </w:rPr>
+        <w:t xml:space="preserve"> </w:t>
+      </w:r>
+      <w:proofErr w:type="spellStart"/>
+      <w:r>
+        <w:rPr>
+          <w:rFonts w:ascii="Times New Roman" w:eastAsia="Times New Roman" w:hAnsi="Times New Roman" w:cs="Times New Roman"/>
+          <w:color w:val="000000"/>
+          <w:sz w:val="24"/>
+          <w:szCs w:val="24"/>
+          <w:lang w:eastAsia="en-CA"/>
+        </w:rPr>
+        <w:t>representent</w:t>
+      </w:r>
+      <w:proofErr w:type="spellEnd"/>
+      <w:r>
+        <w:rPr>
+          <w:rFonts w:ascii="Times New Roman" w:eastAsia="Times New Roman" w:hAnsi="Times New Roman" w:cs="Times New Roman"/>
+          <w:color w:val="000000"/>
+          <w:sz w:val="24"/>
+          <w:szCs w:val="24"/>
+          <w:lang w:eastAsia="en-CA"/>
+        </w:rPr>
+        <w:t xml:space="preserve"> </w:t>
+      </w:r>
+      <w:r>
+        <w:rPr>
+          <w:rFonts w:ascii="Times New Roman" w:eastAsia="Times New Roman" w:hAnsi="Times New Roman" w:cs="Times New Roman"/>
+          <w:color w:val="000000"/>
+          <w:sz w:val="24"/>
+          <w:szCs w:val="24"/>
+          <w:lang w:eastAsia="en-CA"/>
+        </w:rPr>
+        <w:t>tries to sign in with</w:t>
+      </w:r>
+      <w:r>
+        <w:rPr>
+          <w:rFonts w:ascii="Times New Roman" w:eastAsia="Times New Roman" w:hAnsi="Times New Roman" w:cs="Times New Roman"/>
+          <w:color w:val="000000"/>
+          <w:sz w:val="24"/>
+          <w:szCs w:val="24"/>
+          <w:lang w:eastAsia="en-CA"/>
+        </w:rPr>
+        <w:t xml:space="preserve"> </w:t>
+      </w:r>
+      <w:r>
+        <w:rPr>
+          <w:rFonts w:ascii="Times New Roman" w:eastAsia="Times New Roman" w:hAnsi="Times New Roman" w:cs="Times New Roman"/>
+          <w:color w:val="000000"/>
+          <w:sz w:val="24"/>
+          <w:szCs w:val="24"/>
+          <w:lang w:eastAsia="en-CA"/>
+        </w:rPr>
+        <w:t>in</w:t>
+      </w:r>
+      <w:r>
+        <w:rPr>
+          <w:rFonts w:ascii="Times New Roman" w:eastAsia="Times New Roman" w:hAnsi="Times New Roman" w:cs="Times New Roman"/>
+          <w:color w:val="000000"/>
+          <w:sz w:val="24"/>
+          <w:szCs w:val="24"/>
+          <w:lang w:eastAsia="en-CA"/>
+        </w:rPr>
+        <w:t>correct credentials.</w:t>
+      </w:r>
+    </w:p>
+    <w:p>
+      <w:pPr>
+        <w:spacing w:after="0" w:line="240" w:lineRule="auto"/>
+        <w:rPr>
+          <w:rFonts w:ascii="Times New Roman" w:eastAsia="Times New Roman" w:hAnsi="Times New Roman" w:cs="Times New Roman"/>
+          <w:color w:val="000000"/>
+          <w:sz w:val="24"/>
+          <w:szCs w:val="24"/>
+          <w:lang w:eastAsia="en-CA"/>
+        </w:rPr>
+      </w:pPr>
+    </w:p>
+    <w:p>
+      <w:pPr>
+        <w:spacing w:after="0" w:line="240" w:lineRule="auto"/>
+        <w:rPr>
+          <w:rFonts w:ascii="Times New Roman" w:eastAsia="Times New Roman" w:hAnsi="Times New Roman" w:cs="Times New Roman"/>
+          <w:color w:val="000000"/>
+          <w:sz w:val="24"/>
+          <w:szCs w:val="24"/>
+          <w:lang w:eastAsia="en-CA"/>
+        </w:rPr>
+      </w:pPr>
+    </w:p>
+    <w:p>
+      <w:pPr>
+        <w:spacing w:after="0" w:line="240" w:lineRule="auto"/>
+        <w:rPr>
+          <w:rFonts w:ascii="Times New Roman" w:eastAsia="Times New Roman" w:hAnsi="Times New Roman" w:cs="Times New Roman"/>
+          <w:color w:val="000000"/>
+          <w:sz w:val="24"/>
+          <w:szCs w:val="24"/>
+          <w:lang w:eastAsia="en-CA"/>
+        </w:rPr>
+      </w:pPr>
+    </w:p>
+    <w:p>
+      <w:pPr>
+        <w:spacing w:after="0" w:line="240" w:lineRule="auto"/>
+        <w:rPr>
+          <w:rFonts w:ascii="Times New Roman" w:eastAsia="Times New Roman" w:hAnsi="Times New Roman" w:cs="Times New Roman"/>
+          <w:color w:val="000000"/>
+          <w:sz w:val="24"/>
+          <w:szCs w:val="24"/>
+          <w:lang w:eastAsia="en-CA"/>
+        </w:rPr>
+      </w:pPr>
+    </w:p>
+    <w:p>
+      <w:pPr>
+        <w:spacing w:after="0" w:line="240" w:lineRule="auto"/>
+        <w:rPr>
+          <w:rFonts w:ascii="Times New Roman" w:eastAsia="Times New Roman" w:hAnsi="Times New Roman" w:cs="Times New Roman"/>
+          <w:color w:val="000000"/>
+          <w:sz w:val="24"/>
+          <w:szCs w:val="24"/>
+          <w:lang w:eastAsia="en-CA"/>
+        </w:rPr>
+      </w:pPr>
+    </w:p>
+    <w:p>
+      <w:pPr>
+        <w:spacing w:after="0" w:line="240" w:lineRule="auto"/>
+        <w:rPr>
+          <w:rFonts w:ascii="Times New Roman" w:eastAsia="Times New Roman" w:hAnsi="Times New Roman" w:cs="Times New Roman"/>
+          <w:color w:val="000000"/>
+          <w:sz w:val="24"/>
+          <w:szCs w:val="24"/>
+          <w:lang w:eastAsia="en-CA"/>
+        </w:rPr>
+      </w:pPr>
+    </w:p>
+    <w:p>
+      <w:pPr>
+        <w:spacing w:after="0" w:line="240" w:lineRule="auto"/>
+        <w:rPr>
+          <w:rFonts w:ascii="Times New Roman" w:eastAsia="Times New Roman" w:hAnsi="Times New Roman" w:cs="Times New Roman"/>
+          <w:color w:val="000000"/>
+          <w:sz w:val="24"/>
+          <w:szCs w:val="24"/>
+          <w:lang w:eastAsia="en-CA"/>
+        </w:rPr>
+      </w:pPr>
+    </w:p>
+    <w:p>
+      <w:pPr>
+        <w:spacing w:after="0" w:line="240" w:lineRule="auto"/>
+        <w:rPr>
+          <w:rFonts w:ascii="Times New Roman" w:eastAsia="Times New Roman" w:hAnsi="Times New Roman" w:cs="Times New Roman"/>
+          <w:color w:val="000000"/>
+          <w:sz w:val="24"/>
+          <w:szCs w:val="24"/>
+          <w:lang w:eastAsia="en-CA"/>
+        </w:rPr>
+      </w:pPr>
+    </w:p>
+    <w:p>
+      <w:pPr>
+        <w:spacing w:after="0" w:line="240" w:lineRule="auto"/>
+        <w:rPr>
+          <w:rFonts w:ascii="Times New Roman" w:eastAsia="Times New Roman" w:hAnsi="Times New Roman" w:cs="Times New Roman"/>
+          <w:color w:val="000000"/>
+          <w:sz w:val="24"/>
+          <w:szCs w:val="24"/>
+          <w:lang w:eastAsia="en-CA"/>
+        </w:rPr>
+      </w:pPr>
+    </w:p>
+    <w:p>
+      <w:pPr>
+        <w:spacing w:after="0" w:line="240" w:lineRule="auto"/>
+        <w:rPr>
+          <w:rFonts w:ascii="Times New Roman" w:eastAsia="Times New Roman" w:hAnsi="Times New Roman" w:cs="Times New Roman"/>
+          <w:color w:val="000000"/>
+          <w:sz w:val="24"/>
+          <w:szCs w:val="24"/>
+          <w:lang w:eastAsia="en-CA"/>
+        </w:rPr>
+      </w:pPr>
+    </w:p>
+    <w:p>
+      <w:pPr>
+        <w:spacing w:after="0" w:line="240" w:lineRule="auto"/>
+        <w:rPr>
+          <w:rFonts w:ascii="Times New Roman" w:eastAsia="Times New Roman" w:hAnsi="Times New Roman" w:cs="Times New Roman"/>
+          <w:color w:val="000000"/>
+          <w:sz w:val="24"/>
+          <w:szCs w:val="24"/>
+          <w:lang w:eastAsia="en-CA"/>
+        </w:rPr>
+      </w:pPr>
+    </w:p>
+    <w:p>
+      <w:pPr>
+        <w:spacing w:after="0" w:line="240" w:lineRule="auto"/>
+        <w:rPr>
+          <w:rFonts w:ascii="Times New Roman" w:eastAsia="Times New Roman" w:hAnsi="Times New Roman" w:cs="Times New Roman"/>
+          <w:color w:val="000000"/>
+          <w:sz w:val="24"/>
+          <w:szCs w:val="24"/>
+          <w:lang w:eastAsia="en-CA"/>
+        </w:rPr>
+      </w:pPr>
+    </w:p>
+    <w:p>
+      <w:pPr>
+        <w:spacing w:after="0" w:line="240" w:lineRule="auto"/>
+        <w:rPr>
+          <w:rFonts w:ascii="Times New Roman" w:eastAsia="Times New Roman" w:hAnsi="Times New Roman" w:cs="Times New Roman"/>
+          <w:color w:val="000000"/>
+          <w:sz w:val="24"/>
+          <w:szCs w:val="24"/>
+          <w:lang w:eastAsia="en-CA"/>
+        </w:rPr>
+      </w:pPr>
+    </w:p>
+    <w:p>
+      <w:pPr>
+        <w:spacing w:after="0" w:line="240" w:lineRule="auto"/>
+        <w:rPr>
+          <w:rFonts w:ascii="Times New Roman" w:eastAsia="Times New Roman" w:hAnsi="Times New Roman" w:cs="Times New Roman"/>
+          <w:color w:val="000000"/>
+          <w:sz w:val="24"/>
+          <w:szCs w:val="24"/>
+          <w:lang w:eastAsia="en-CA"/>
+        </w:rPr>
+      </w:pPr>
+      <w:r>
+        <w:rPr>
+          <w:rFonts w:ascii="Times New Roman" w:eastAsia="Times New Roman" w:hAnsi="Times New Roman" w:cs="Times New Roman"/>
+          <w:color w:val="000000"/>
+          <w:sz w:val="24"/>
+          <w:szCs w:val="24"/>
+          <w:lang w:eastAsia="en-CA"/>
+        </w:rPr>
+        <w:lastRenderedPageBreak/>
+        <w:t xml:space="preserve">3.  As a </w:t>
+      </w:r>
+      <w:proofErr w:type="spellStart"/>
+      <w:r>
+        <w:rPr>
+          <w:rFonts w:ascii="Times New Roman" w:eastAsia="Times New Roman" w:hAnsi="Times New Roman" w:cs="Times New Roman"/>
+          <w:color w:val="000000"/>
+          <w:sz w:val="24"/>
+          <w:szCs w:val="24"/>
+          <w:lang w:eastAsia="en-CA"/>
+        </w:rPr>
+        <w:t>startup</w:t>
+      </w:r>
+      <w:proofErr w:type="spellEnd"/>
+      <w:r>
+        <w:rPr>
+          <w:rFonts w:ascii="Times New Roman" w:eastAsia="Times New Roman" w:hAnsi="Times New Roman" w:cs="Times New Roman"/>
+          <w:color w:val="000000"/>
+          <w:sz w:val="24"/>
+          <w:szCs w:val="24"/>
+          <w:lang w:eastAsia="en-CA"/>
+        </w:rPr>
+        <w:t xml:space="preserve"> </w:t>
+      </w:r>
+      <w:proofErr w:type="spellStart"/>
+      <w:r>
+        <w:rPr>
+          <w:rFonts w:ascii="Times New Roman" w:eastAsia="Times New Roman" w:hAnsi="Times New Roman" w:cs="Times New Roman"/>
+          <w:color w:val="000000"/>
+          <w:sz w:val="24"/>
+          <w:szCs w:val="24"/>
+          <w:lang w:eastAsia="en-CA"/>
+        </w:rPr>
+        <w:t>representent</w:t>
+      </w:r>
+      <w:proofErr w:type="spellEnd"/>
+      <w:r>
+        <w:rPr>
+          <w:rFonts w:ascii="Times New Roman" w:eastAsia="Times New Roman" w:hAnsi="Times New Roman" w:cs="Times New Roman"/>
+          <w:color w:val="000000"/>
+          <w:sz w:val="24"/>
+          <w:szCs w:val="24"/>
+          <w:lang w:eastAsia="en-CA"/>
+        </w:rPr>
+        <w:t xml:space="preserve"> I would like to schedule a </w:t>
+      </w:r>
+      <w:proofErr w:type="spellStart"/>
+      <w:r>
+        <w:rPr>
+          <w:rFonts w:ascii="Times New Roman" w:eastAsia="Times New Roman" w:hAnsi="Times New Roman" w:cs="Times New Roman"/>
+          <w:color w:val="000000"/>
+          <w:sz w:val="24"/>
+          <w:szCs w:val="24"/>
+          <w:lang w:eastAsia="en-CA"/>
+        </w:rPr>
+        <w:t>meetup</w:t>
+      </w:r>
+      <w:proofErr w:type="spellEnd"/>
+      <w:r>
+        <w:rPr>
+          <w:rFonts w:ascii="Times New Roman" w:eastAsia="Times New Roman" w:hAnsi="Times New Roman" w:cs="Times New Roman"/>
+          <w:color w:val="000000"/>
+          <w:sz w:val="24"/>
+          <w:szCs w:val="24"/>
+          <w:lang w:eastAsia="en-CA"/>
+        </w:rPr>
+        <w:t xml:space="preserve"> in order to set up a </w:t>
+      </w:r>
+      <w:r>
+        <w:rPr>
+          <w:rFonts w:ascii="Times New Roman" w:eastAsia="Times New Roman" w:hAnsi="Times New Roman" w:cs="Times New Roman"/>
+          <w:color w:val="000000"/>
+          <w:sz w:val="24"/>
+          <w:szCs w:val="24"/>
+          <w:lang w:eastAsia="en-CA"/>
+        </w:rPr>
+        <w:t>place and time</w:t>
+      </w:r>
+      <w:r>
+        <w:rPr>
+          <w:rFonts w:ascii="Times New Roman" w:eastAsia="Times New Roman" w:hAnsi="Times New Roman" w:cs="Times New Roman"/>
+          <w:color w:val="000000"/>
+          <w:sz w:val="24"/>
+          <w:szCs w:val="24"/>
+          <w:lang w:eastAsia="en-CA"/>
+        </w:rPr>
+        <w:t xml:space="preserve"> to </w:t>
+      </w:r>
+      <w:r>
+        <w:rPr>
+          <w:rFonts w:ascii="Times New Roman" w:eastAsia="Times New Roman" w:hAnsi="Times New Roman" w:cs="Times New Roman"/>
+          <w:color w:val="000000"/>
+          <w:sz w:val="24"/>
+          <w:szCs w:val="24"/>
+          <w:lang w:eastAsia="en-CA"/>
+        </w:rPr>
+        <w:t xml:space="preserve">meet </w:t>
+      </w:r>
+      <w:r>
+        <w:rPr>
+          <w:rFonts w:ascii="Times New Roman" w:eastAsia="Times New Roman" w:hAnsi="Times New Roman" w:cs="Times New Roman"/>
+          <w:color w:val="000000"/>
+          <w:sz w:val="24"/>
+          <w:szCs w:val="24"/>
+          <w:lang w:eastAsia="en-CA"/>
+        </w:rPr>
+        <w:t>students.</w:t>
+      </w:r>
+      <w:r>
+        <w:rPr>
+          <w:rFonts w:ascii="Times New Roman" w:eastAsia="Times New Roman" w:hAnsi="Times New Roman" w:cs="Times New Roman"/>
+          <w:color w:val="000000"/>
+          <w:sz w:val="24"/>
+          <w:szCs w:val="24"/>
+          <w:lang w:eastAsia="en-CA"/>
+        </w:rPr>
+        <w:t xml:space="preserve">  </w:t>
+      </w:r>
+      <w:r>
+        <w:rPr>
+          <w:rFonts w:ascii="Times New Roman" w:eastAsia="Times New Roman" w:hAnsi="Times New Roman" w:cs="Times New Roman"/>
+          <w:color w:val="000000"/>
+          <w:sz w:val="24"/>
+          <w:szCs w:val="24"/>
+          <w:lang w:eastAsia="en-CA"/>
+        </w:rPr>
+        <w:t xml:space="preserve">The following are use case maps illustrate two use cases where a </w:t>
+      </w:r>
+      <w:proofErr w:type="spellStart"/>
+      <w:r>
+        <w:rPr>
+          <w:rFonts w:ascii="Times New Roman" w:eastAsia="Times New Roman" w:hAnsi="Times New Roman" w:cs="Times New Roman"/>
+          <w:color w:val="000000"/>
+          <w:sz w:val="24"/>
+          <w:szCs w:val="24"/>
+          <w:lang w:eastAsia="en-CA"/>
+        </w:rPr>
+        <w:t>startup</w:t>
+      </w:r>
+      <w:proofErr w:type="spellEnd"/>
+      <w:r>
+        <w:rPr>
+          <w:rFonts w:ascii="Times New Roman" w:eastAsia="Times New Roman" w:hAnsi="Times New Roman" w:cs="Times New Roman"/>
+          <w:color w:val="000000"/>
+          <w:sz w:val="24"/>
+          <w:szCs w:val="24"/>
+          <w:lang w:eastAsia="en-CA"/>
+        </w:rPr>
+        <w:t xml:space="preserve"> </w:t>
+      </w:r>
+      <w:proofErr w:type="spellStart"/>
+      <w:r>
+        <w:rPr>
+          <w:rFonts w:ascii="Times New Roman" w:eastAsia="Times New Roman" w:hAnsi="Times New Roman" w:cs="Times New Roman"/>
+          <w:color w:val="000000"/>
+          <w:sz w:val="24"/>
+          <w:szCs w:val="24"/>
+          <w:lang w:eastAsia="en-CA"/>
+        </w:rPr>
+        <w:t>representent</w:t>
+      </w:r>
+      <w:proofErr w:type="spellEnd"/>
+      <w:r>
+        <w:rPr>
+          <w:rFonts w:ascii="Times New Roman" w:eastAsia="Times New Roman" w:hAnsi="Times New Roman" w:cs="Times New Roman"/>
+          <w:color w:val="000000"/>
+          <w:sz w:val="24"/>
+          <w:szCs w:val="24"/>
+          <w:lang w:eastAsia="en-CA"/>
+        </w:rPr>
+        <w:t xml:space="preserve"> </w:t>
+      </w:r>
+      <w:r>
+        <w:rPr>
+          <w:rFonts w:ascii="Times New Roman" w:eastAsia="Times New Roman" w:hAnsi="Times New Roman" w:cs="Times New Roman"/>
+          <w:color w:val="000000"/>
+          <w:sz w:val="24"/>
+          <w:szCs w:val="24"/>
+          <w:lang w:eastAsia="en-CA"/>
+        </w:rPr>
+        <w:t xml:space="preserve">schedules a </w:t>
+      </w:r>
+      <w:proofErr w:type="spellStart"/>
+      <w:r>
+        <w:rPr>
+          <w:rFonts w:ascii="Times New Roman" w:eastAsia="Times New Roman" w:hAnsi="Times New Roman" w:cs="Times New Roman"/>
+          <w:color w:val="000000"/>
+          <w:sz w:val="24"/>
+          <w:szCs w:val="24"/>
+          <w:lang w:eastAsia="en-CA"/>
+        </w:rPr>
+        <w:t>meetup</w:t>
+      </w:r>
+      <w:proofErr w:type="spellEnd"/>
+      <w:r>
+        <w:rPr>
+          <w:rFonts w:ascii="Times New Roman" w:eastAsia="Times New Roman" w:hAnsi="Times New Roman" w:cs="Times New Roman"/>
+          <w:color w:val="000000"/>
+          <w:sz w:val="24"/>
+          <w:szCs w:val="24"/>
+          <w:lang w:eastAsia="en-CA"/>
+        </w:rPr>
+        <w:t>.</w:t>
+      </w:r>
+    </w:p>
+    <w:p>
+      <w:pPr>
+        <w:spacing w:after="0" w:line="240" w:lineRule="auto"/>
+        <w:rPr>
+          <w:rFonts w:ascii="Times New Roman" w:eastAsia="Times New Roman" w:hAnsi="Times New Roman" w:cs="Times New Roman"/>
+          <w:color w:val="000000"/>
+          <w:sz w:val="24"/>
+          <w:szCs w:val="24"/>
+          <w:lang w:eastAsia="en-CA"/>
+        </w:rPr>
+      </w:pPr>
+    </w:p>
+    <w:p>
+      <w:pPr>
+        <w:spacing w:after="0" w:line="240" w:lineRule="auto"/>
+        <w:rPr>
+          <w:rFonts w:ascii="Times New Roman" w:eastAsia="Times New Roman" w:hAnsi="Times New Roman" w:cs="Times New Roman"/>
+          <w:color w:val="000000"/>
+          <w:sz w:val="24"/>
+          <w:szCs w:val="24"/>
+          <w:lang w:eastAsia="en-CA"/>
+        </w:rPr>
+      </w:pPr>
+    </w:p>
+    <w:p>
+      <w:pPr>
+        <w:spacing w:after="0" w:line="240" w:lineRule="auto"/>
+        <w:rPr>
+          <w:rFonts w:ascii="Times New Roman" w:eastAsia="Times New Roman" w:hAnsi="Times New Roman" w:cs="Times New Roman"/>
+          <w:color w:val="000000"/>
+          <w:sz w:val="24"/>
+          <w:szCs w:val="24"/>
+          <w:lang w:eastAsia="en-CA"/>
+        </w:rPr>
+      </w:pPr>
+      <w:r>
+        <w:rPr>
+          <w:rFonts w:ascii="Times New Roman" w:eastAsia="Times New Roman" w:hAnsi="Times New Roman" w:cs="Times New Roman"/>
+          <w:noProof/>
+          <w:color w:val="000000"/>
+          <w:sz w:val="24"/>
+          <w:szCs w:val="24"/>
+          <w:lang w:eastAsia="en-CA"/>
+        </w:rPr>
+        <w:drawing>
+          <wp:inline distT="0" distB="0" distL="0" distR="0">
+            <wp:extent cx="5943600" cy="1633855"/>
+            <wp:effectExtent l="0" t="0" r="0" b="4445"/>
+            <wp:docPr id="5" name="Picture 5"/>
+            <wp:cNvGraphicFramePr>
+              <a:graphicFrameLocks xmlns:a="http://schemas.openxmlformats.org/drawingml/2006/main" noChangeAspect="1"/>
+            </wp:cNvGraphicFramePr>
+            <a:graphic xmlns:a="http://schemas.openxmlformats.org/drawingml/2006/main">
+              <a:graphicData uri="http://schemas.openxmlformats.org/drawingml/2006/picture">
+                <pic:pic xmlns:pic="http://schemas.openxmlformats.org/drawingml/2006/picture">
+                  <pic:nvPicPr>
+                    <pic:cNvPr id="0" name="Ucms-Map678-StartupScheduleMeetupComplete.jpg"/>
+                    <pic:cNvPicPr/>
+                  </pic:nvPicPr>
+                  <pic:blipFill>
+                    <a:blip r:embed="rId10">
+                      <a:extLst>
+                        <a:ext uri="{28A0092B-C50C-407E-A947-70E740481C1C}">
+                          <a14:useLocalDpi xmlns:a14="http://schemas.microsoft.com/office/drawing/2010/main" val="0"/>
+                        </a:ext>
+                      </a:extLst>
+                    </a:blip>
+                    <a:stretch>
+                      <a:fillRect/>
+                    </a:stretch>
+                  </pic:blipFill>
+                  <pic:spPr>
+                    <a:xfrm>
+                      <a:off x="0" y="0"/>
+                      <a:ext cx="5943600" cy="1633855"/>
+                    </a:xfrm>
+                    <a:prstGeom prst="rect">
+                      <a:avLst/>
+                    </a:prstGeom>
+                  </pic:spPr>
+                </pic:pic>
+              </a:graphicData>
+            </a:graphic>
+          </wp:inline>
+        </w:drawing>
+      </w:r>
+    </w:p>
+    <w:p>
+      <w:pPr>
+        <w:spacing w:after="0" w:line="240" w:lineRule="auto"/>
+        <w:jc w:val="center"/>
+        <w:rPr>
+          <w:rFonts w:ascii="Times New Roman" w:eastAsia="Times New Roman" w:hAnsi="Times New Roman" w:cs="Times New Roman"/>
+          <w:color w:val="000000"/>
+          <w:sz w:val="24"/>
+          <w:szCs w:val="24"/>
+          <w:lang w:eastAsia="en-CA"/>
+        </w:rPr>
+      </w:pPr>
+      <w:proofErr w:type="gramStart"/>
+      <w:r>
+        <w:rPr>
+          <w:rFonts w:ascii="Times New Roman" w:eastAsia="Times New Roman" w:hAnsi="Times New Roman" w:cs="Times New Roman"/>
+          <w:b/>
+          <w:color w:val="000000"/>
+          <w:sz w:val="24"/>
+          <w:szCs w:val="24"/>
+          <w:lang w:eastAsia="en-CA"/>
+        </w:rPr>
+        <w:t>Figure 5</w:t>
+      </w:r>
+      <w:r>
+        <w:rPr>
+          <w:rFonts w:ascii="Times New Roman" w:eastAsia="Times New Roman" w:hAnsi="Times New Roman" w:cs="Times New Roman"/>
+          <w:b/>
+          <w:color w:val="000000"/>
+          <w:sz w:val="24"/>
+          <w:szCs w:val="24"/>
+          <w:lang w:eastAsia="en-CA"/>
+        </w:rPr>
+        <w:t>.</w:t>
+      </w:r>
+      <w:proofErr w:type="gramEnd"/>
+      <w:r>
+        <w:rPr>
+          <w:rFonts w:ascii="Times New Roman" w:eastAsia="Times New Roman" w:hAnsi="Times New Roman" w:cs="Times New Roman"/>
+          <w:color w:val="000000"/>
+          <w:sz w:val="24"/>
+          <w:szCs w:val="24"/>
+          <w:lang w:eastAsia="en-CA"/>
+        </w:rPr>
+        <w:t xml:space="preserve">  Use Case </w:t>
+      </w:r>
+      <w:proofErr w:type="gramStart"/>
+      <w:r>
+        <w:rPr>
+          <w:rFonts w:ascii="Times New Roman" w:eastAsia="Times New Roman" w:hAnsi="Times New Roman" w:cs="Times New Roman"/>
+          <w:color w:val="000000"/>
+          <w:sz w:val="24"/>
+          <w:szCs w:val="24"/>
+          <w:lang w:eastAsia="en-CA"/>
+        </w:rPr>
+        <w:t>3A :</w:t>
+      </w:r>
+      <w:proofErr w:type="gramEnd"/>
+      <w:r>
+        <w:rPr>
+          <w:rFonts w:ascii="Times New Roman" w:eastAsia="Times New Roman" w:hAnsi="Times New Roman" w:cs="Times New Roman"/>
+          <w:color w:val="000000"/>
+          <w:sz w:val="24"/>
+          <w:szCs w:val="24"/>
+          <w:lang w:eastAsia="en-CA"/>
+        </w:rPr>
+        <w:t xml:space="preserve"> </w:t>
+      </w:r>
+      <w:proofErr w:type="spellStart"/>
+      <w:r>
+        <w:rPr>
+          <w:rFonts w:ascii="Times New Roman" w:eastAsia="Times New Roman" w:hAnsi="Times New Roman" w:cs="Times New Roman"/>
+          <w:color w:val="000000"/>
+          <w:sz w:val="24"/>
+          <w:szCs w:val="24"/>
+          <w:lang w:eastAsia="en-CA"/>
+        </w:rPr>
+        <w:t>Startup</w:t>
+      </w:r>
+      <w:proofErr w:type="spellEnd"/>
+      <w:r>
+        <w:rPr>
+          <w:rFonts w:ascii="Times New Roman" w:eastAsia="Times New Roman" w:hAnsi="Times New Roman" w:cs="Times New Roman"/>
+          <w:color w:val="000000"/>
+          <w:sz w:val="24"/>
+          <w:szCs w:val="24"/>
+          <w:lang w:eastAsia="en-CA"/>
+        </w:rPr>
+        <w:t xml:space="preserve"> </w:t>
+      </w:r>
+      <w:proofErr w:type="spellStart"/>
+      <w:r>
+        <w:rPr>
+          <w:rFonts w:ascii="Times New Roman" w:eastAsia="Times New Roman" w:hAnsi="Times New Roman" w:cs="Times New Roman"/>
+          <w:color w:val="000000"/>
+          <w:sz w:val="24"/>
+          <w:szCs w:val="24"/>
+          <w:lang w:eastAsia="en-CA"/>
+        </w:rPr>
+        <w:t>representent</w:t>
+      </w:r>
+      <w:proofErr w:type="spellEnd"/>
+      <w:r>
+        <w:rPr>
+          <w:rFonts w:ascii="Times New Roman" w:eastAsia="Times New Roman" w:hAnsi="Times New Roman" w:cs="Times New Roman"/>
+          <w:color w:val="000000"/>
+          <w:sz w:val="24"/>
+          <w:szCs w:val="24"/>
+          <w:lang w:eastAsia="en-CA"/>
+        </w:rPr>
+        <w:t xml:space="preserve"> </w:t>
+      </w:r>
+      <w:r>
+        <w:rPr>
+          <w:rFonts w:ascii="Times New Roman" w:eastAsia="Times New Roman" w:hAnsi="Times New Roman" w:cs="Times New Roman"/>
+          <w:color w:val="000000"/>
+          <w:sz w:val="24"/>
+          <w:szCs w:val="24"/>
+          <w:lang w:eastAsia="en-CA"/>
+        </w:rPr>
+        <w:t xml:space="preserve">schedules a </w:t>
+      </w:r>
+      <w:proofErr w:type="spellStart"/>
+      <w:r>
+        <w:rPr>
+          <w:rFonts w:ascii="Times New Roman" w:eastAsia="Times New Roman" w:hAnsi="Times New Roman" w:cs="Times New Roman"/>
+          <w:color w:val="000000"/>
+          <w:sz w:val="24"/>
+          <w:szCs w:val="24"/>
+          <w:lang w:eastAsia="en-CA"/>
+        </w:rPr>
+        <w:t>meetup</w:t>
+      </w:r>
+      <w:proofErr w:type="spellEnd"/>
+      <w:r>
+        <w:rPr>
+          <w:rFonts w:ascii="Times New Roman" w:eastAsia="Times New Roman" w:hAnsi="Times New Roman" w:cs="Times New Roman"/>
+          <w:color w:val="000000"/>
+          <w:sz w:val="24"/>
+          <w:szCs w:val="24"/>
+          <w:lang w:eastAsia="en-CA"/>
+        </w:rPr>
+        <w:t xml:space="preserve"> with</w:t>
+      </w:r>
+      <w:r>
+        <w:rPr>
+          <w:rFonts w:ascii="Times New Roman" w:eastAsia="Times New Roman" w:hAnsi="Times New Roman" w:cs="Times New Roman"/>
+          <w:color w:val="000000"/>
+          <w:sz w:val="24"/>
+          <w:szCs w:val="24"/>
+          <w:lang w:eastAsia="en-CA"/>
+        </w:rPr>
+        <w:t xml:space="preserve"> </w:t>
+      </w:r>
+      <w:r>
+        <w:rPr>
+          <w:rFonts w:ascii="Times New Roman" w:eastAsia="Times New Roman" w:hAnsi="Times New Roman" w:cs="Times New Roman"/>
+          <w:color w:val="000000"/>
+          <w:sz w:val="24"/>
+          <w:szCs w:val="24"/>
+          <w:lang w:eastAsia="en-CA"/>
+        </w:rPr>
+        <w:t>all mandatory information</w:t>
+      </w:r>
+      <w:r>
+        <w:rPr>
+          <w:rFonts w:ascii="Times New Roman" w:eastAsia="Times New Roman" w:hAnsi="Times New Roman" w:cs="Times New Roman"/>
+          <w:color w:val="000000"/>
+          <w:sz w:val="24"/>
+          <w:szCs w:val="24"/>
+          <w:lang w:eastAsia="en-CA"/>
+        </w:rPr>
+        <w:t xml:space="preserve"> present at submission of the </w:t>
+      </w:r>
+      <w:r>
+        <w:rPr>
+          <w:rFonts w:ascii="Times New Roman" w:eastAsia="Times New Roman" w:hAnsi="Times New Roman" w:cs="Times New Roman"/>
+          <w:color w:val="000000"/>
+          <w:sz w:val="24"/>
+          <w:szCs w:val="24"/>
+          <w:lang w:eastAsia="en-CA"/>
+        </w:rPr>
+        <w:t>setup</w:t>
+      </w:r>
+      <w:r>
+        <w:rPr>
+          <w:rFonts w:ascii="Times New Roman" w:eastAsia="Times New Roman" w:hAnsi="Times New Roman" w:cs="Times New Roman"/>
+          <w:color w:val="000000"/>
+          <w:sz w:val="24"/>
+          <w:szCs w:val="24"/>
+          <w:lang w:eastAsia="en-CA"/>
+        </w:rPr>
+        <w:t xml:space="preserve"> form.</w:t>
+      </w:r>
+    </w:p>
+    <w:p>
+      <w:pPr>
+        <w:spacing w:after="0" w:line="240" w:lineRule="auto"/>
+        <w:jc w:val="center"/>
+        <w:rPr>
+          <w:rFonts w:ascii="Times New Roman" w:eastAsia="Times New Roman" w:hAnsi="Times New Roman" w:cs="Times New Roman"/>
+          <w:color w:val="000000"/>
+          <w:sz w:val="24"/>
+          <w:szCs w:val="24"/>
+          <w:lang w:eastAsia="en-CA"/>
+        </w:rPr>
+      </w:pPr>
       <w:bookmarkStart w:id="0" w:name="_GoBack"/>
       <w:bookmarkEnd w:id="0"/>
     </w:p>
     <w:p>
       <w:pPr>
         <w:spacing w:after="0" w:line="240" w:lineRule="auto"/>
-        <w:rPr>
-          <w:rFonts w:ascii="Times New Roman" w:eastAsia="Times New Roman" w:hAnsi="Times New Roman" w:cs="Times New Roman"/>
-          <w:color w:val="000000"/>
-          <w:sz w:val="24"/>
-          <w:szCs w:val="24"/>
-          <w:lang w:eastAsia="en-CA"/>
-        </w:rPr>
-      </w:pPr>
-    </w:p>
-    <w:p>
-      <w:pPr>
-        <w:spacing w:after="0" w:line="240" w:lineRule="auto"/>
-        <w:rPr>
-          <w:rFonts w:ascii="Times New Roman" w:eastAsia="Times New Roman" w:hAnsi="Times New Roman" w:cs="Times New Roman"/>
-          <w:color w:val="000000"/>
-          <w:sz w:val="24"/>
-          <w:szCs w:val="24"/>
-          <w:lang w:eastAsia="en-CA"/>
-        </w:rPr>
-      </w:pPr>
-    </w:p>
-    <w:p>
-      <w:pPr>
-        <w:spacing w:after="0" w:line="240" w:lineRule="auto"/>
+        <w:jc w:val="center"/>
+        <w:rPr>
+          <w:rFonts w:ascii="Times New Roman" w:eastAsia="Times New Roman" w:hAnsi="Times New Roman" w:cs="Times New Roman"/>
+          <w:color w:val="000000"/>
+          <w:sz w:val="24"/>
+          <w:szCs w:val="24"/>
+          <w:lang w:eastAsia="en-CA"/>
+        </w:rPr>
+      </w:pPr>
+      <w:r>
+        <w:rPr>
+          <w:rFonts w:ascii="Times New Roman" w:eastAsia="Times New Roman" w:hAnsi="Times New Roman" w:cs="Times New Roman"/>
+          <w:noProof/>
+          <w:color w:val="000000"/>
+          <w:sz w:val="24"/>
+          <w:szCs w:val="24"/>
+          <w:lang w:eastAsia="en-CA"/>
+        </w:rPr>
+        <w:drawing>
+          <wp:inline distT="0" distB="0" distL="0" distR="0" wp14:anchorId="55D06643" wp14:editId="36EFEFEF">
+            <wp:extent cx="5943600" cy="1633855"/>
+            <wp:effectExtent l="0" t="0" r="0" b="4445"/>
+            <wp:docPr id="6" name="Picture 6"/>
+            <wp:cNvGraphicFramePr>
+              <a:graphicFrameLocks xmlns:a="http://schemas.openxmlformats.org/drawingml/2006/main" noChangeAspect="1"/>
+            </wp:cNvGraphicFramePr>
+            <a:graphic xmlns:a="http://schemas.openxmlformats.org/drawingml/2006/main">
+              <a:graphicData uri="http://schemas.openxmlformats.org/drawingml/2006/picture">
+                <pic:pic xmlns:pic="http://schemas.openxmlformats.org/drawingml/2006/picture">
+                  <pic:nvPicPr>
+                    <pic:cNvPr id="0" name="Ucms-Map678-StartupScheduleMeetupIncomplete.jpg"/>
+                    <pic:cNvPicPr/>
+                  </pic:nvPicPr>
+                  <pic:blipFill>
+                    <a:blip r:embed="rId11">
+                      <a:extLst>
+                        <a:ext uri="{28A0092B-C50C-407E-A947-70E740481C1C}">
+                          <a14:useLocalDpi xmlns:a14="http://schemas.microsoft.com/office/drawing/2010/main" val="0"/>
+                        </a:ext>
+                      </a:extLst>
+                    </a:blip>
+                    <a:stretch>
+                      <a:fillRect/>
+                    </a:stretch>
+                  </pic:blipFill>
+                  <pic:spPr>
+                    <a:xfrm>
+                      <a:off x="0" y="0"/>
+                      <a:ext cx="5943600" cy="1633855"/>
+                    </a:xfrm>
+                    <a:prstGeom prst="rect">
+                      <a:avLst/>
+                    </a:prstGeom>
+                  </pic:spPr>
+                </pic:pic>
+              </a:graphicData>
+            </a:graphic>
+          </wp:inline>
+        </w:drawing>
+      </w:r>
+    </w:p>
+    <w:p>
+      <w:pPr>
+        <w:spacing w:after="0" w:line="240" w:lineRule="auto"/>
+        <w:jc w:val="center"/>
+        <w:rPr>
+          <w:rFonts w:ascii="Times New Roman" w:eastAsia="Times New Roman" w:hAnsi="Times New Roman" w:cs="Times New Roman"/>
+          <w:color w:val="000000"/>
+          <w:sz w:val="24"/>
+          <w:szCs w:val="24"/>
+          <w:lang w:eastAsia="en-CA"/>
+        </w:rPr>
+      </w:pPr>
+      <w:proofErr w:type="gramStart"/>
+      <w:r>
         <w:rPr>
           <w:rFonts w:ascii="Times New Roman" w:eastAsia="Times New Roman" w:hAnsi="Times New Roman" w:cs="Times New Roman"/>
           <w:b/>
@@ -1506,7 +4188,8 @@
           <w:szCs w:val="24"/>
           <w:lang w:eastAsia="en-CA"/>
         </w:rPr>
-      </w:pPr>
+        <w:t>Figure 5</w:t>
+      </w:r>
       <w:r>
         <w:rPr>
           <w:rFonts w:ascii="Times New Roman" w:eastAsia="Times New Roman" w:hAnsi="Times New Roman" w:cs="Times New Roman"/>
@@ -1516,188 +4199,357 @@
           <w:szCs w:val="24"/>
           <w:lang w:eastAsia="en-CA"/>
         </w:rPr>
-        <w:t>Use Case S</w:t>
-      </w:r>
-      <w:r>
-        <w:rPr>
-          <w:rFonts w:ascii="Times New Roman" w:eastAsia="Times New Roman" w:hAnsi="Times New Roman" w:cs="Times New Roman"/>
-          <w:b/>
-          <w:color w:val="000000"/>
-          <w:sz w:val="24"/>
-          <w:szCs w:val="24"/>
-          <w:lang w:eastAsia="en-CA"/>
-        </w:rPr>
-        <w:t>tories</w:t>
-      </w:r>
-    </w:p>
-    <w:p>
-      <w:pPr>
-        <w:spacing w:after="0" w:line="240" w:lineRule="auto"/>
-        <w:rPr>
-          <w:rFonts w:ascii="Times New Roman" w:eastAsia="Times New Roman" w:hAnsi="Times New Roman" w:cs="Times New Roman"/>
-          <w:color w:val="000000"/>
-          <w:sz w:val="24"/>
-          <w:szCs w:val="24"/>
-          <w:lang w:eastAsia="en-CA"/>
-        </w:rPr>
-      </w:pPr>
-    </w:p>
-    <w:p>
-      <w:pPr>
-        <w:spacing w:after="0" w:line="240" w:lineRule="auto"/>
-        <w:rPr>
-          <w:rFonts w:ascii="Times New Roman" w:eastAsia="Times New Roman" w:hAnsi="Times New Roman" w:cs="Times New Roman"/>
-          <w:color w:val="000000"/>
-          <w:sz w:val="24"/>
-          <w:szCs w:val="24"/>
-          <w:lang w:eastAsia="en-CA"/>
-        </w:rPr>
-      </w:pPr>
-      <w:r>
-        <w:rPr>
-          <w:rFonts w:ascii="Times New Roman" w:eastAsia="Times New Roman" w:hAnsi="Times New Roman" w:cs="Times New Roman"/>
-          <w:color w:val="000000"/>
-          <w:sz w:val="24"/>
-          <w:szCs w:val="24"/>
-          <w:lang w:eastAsia="en-CA"/>
-        </w:rPr>
-        <w:t>1.  As a student, I would like to create a profile my general information, transcript and resume in order to meet with startups.</w:t>
-      </w:r>
-    </w:p>
-    <w:p>
-      <w:pPr>
-        <w:spacing w:after="0" w:line="240" w:lineRule="auto"/>
-        <w:rPr>
-          <w:rFonts w:ascii="Times New Roman" w:eastAsia="Times New Roman" w:hAnsi="Times New Roman" w:cs="Times New Roman"/>
-          <w:color w:val="000000"/>
-          <w:sz w:val="24"/>
-          <w:szCs w:val="24"/>
-          <w:lang w:eastAsia="en-CA"/>
-        </w:rPr>
-      </w:pPr>
-    </w:p>
-    <w:p>
-      <w:pPr>
-        <w:spacing w:after="0" w:line="240" w:lineRule="auto"/>
-        <w:rPr>
-          <w:rFonts w:ascii="Times New Roman" w:eastAsia="Times New Roman" w:hAnsi="Times New Roman" w:cs="Times New Roman"/>
-          <w:color w:val="000000"/>
-          <w:sz w:val="24"/>
-          <w:szCs w:val="24"/>
-          <w:lang w:eastAsia="en-CA"/>
-        </w:rPr>
-      </w:pPr>
-      <w:r>
-        <w:rPr>
-          <w:rFonts w:ascii="Times New Roman" w:eastAsia="Times New Roman" w:hAnsi="Times New Roman" w:cs="Times New Roman"/>
-          <w:color w:val="000000"/>
-          <w:sz w:val="24"/>
-          <w:szCs w:val="24"/>
-          <w:lang w:eastAsia="en-CA"/>
-        </w:rPr>
-        <w:t>2.  As a startup employee, I would like to create a profile with general information about my business in order to meet potential students.</w:t>
-      </w:r>
-    </w:p>
-    <w:p>
-      <w:pPr>
-        <w:spacing w:after="0" w:line="240" w:lineRule="auto"/>
-        <w:rPr>
-          <w:rFonts w:ascii="Times New Roman" w:eastAsia="Times New Roman" w:hAnsi="Times New Roman" w:cs="Times New Roman"/>
-          <w:color w:val="000000"/>
-          <w:sz w:val="24"/>
-          <w:szCs w:val="24"/>
-          <w:lang w:eastAsia="en-CA"/>
-        </w:rPr>
-      </w:pPr>
-    </w:p>
-    <w:p>
-      <w:pPr>
-        <w:spacing w:after="0" w:line="240" w:lineRule="auto"/>
-        <w:rPr>
-          <w:rFonts w:ascii="Times New Roman" w:eastAsia="Times New Roman" w:hAnsi="Times New Roman" w:cs="Times New Roman"/>
-          <w:color w:val="000000"/>
-          <w:sz w:val="24"/>
-          <w:szCs w:val="24"/>
-          <w:lang w:eastAsia="en-CA"/>
-        </w:rPr>
-      </w:pPr>
-      <w:r>
-        <w:rPr>
-          <w:rFonts w:ascii="Times New Roman" w:eastAsia="Times New Roman" w:hAnsi="Times New Roman" w:cs="Times New Roman"/>
-          <w:color w:val="000000"/>
-          <w:sz w:val="24"/>
-          <w:szCs w:val="24"/>
-          <w:lang w:eastAsia="en-CA"/>
-        </w:rPr>
-        <w:t>3.  As an startup employee I would like to schedule a meetup in order to set up a place and time to meet students.</w:t>
-      </w:r>
-    </w:p>
-    <w:p>
-      <w:pPr>
-        <w:spacing w:after="0" w:line="240" w:lineRule="auto"/>
-        <w:rPr>
-          <w:rFonts w:ascii="Times New Roman" w:eastAsia="Times New Roman" w:hAnsi="Times New Roman" w:cs="Times New Roman"/>
-          <w:color w:val="000000"/>
-          <w:sz w:val="24"/>
-          <w:szCs w:val="24"/>
-          <w:lang w:eastAsia="en-CA"/>
-        </w:rPr>
-      </w:pPr>
-    </w:p>
-    <w:p>
-      <w:pPr>
-        <w:spacing w:after="0" w:line="240" w:lineRule="auto"/>
-        <w:rPr>
-          <w:rFonts w:ascii="Times New Roman" w:eastAsia="Times New Roman" w:hAnsi="Times New Roman" w:cs="Times New Roman"/>
-          <w:color w:val="000000"/>
-          <w:sz w:val="24"/>
-          <w:szCs w:val="24"/>
-          <w:lang w:eastAsia="en-CA"/>
-        </w:rPr>
-      </w:pPr>
-      <w:r>
-        <w:rPr>
-          <w:rFonts w:ascii="Times New Roman" w:eastAsia="Times New Roman" w:hAnsi="Times New Roman" w:cs="Times New Roman"/>
-          <w:color w:val="000000"/>
-          <w:sz w:val="24"/>
-          <w:szCs w:val="24"/>
-          <w:lang w:eastAsia="en-CA"/>
-        </w:rPr>
-        <w:t>4.  As a student I would like to enroll to a meetup in order to meet a startup representant.</w:t>
-      </w:r>
-    </w:p>
-    <w:p>
-      <w:pPr>
-        <w:spacing w:after="0" w:line="240" w:lineRule="auto"/>
-        <w:rPr>
-          <w:rFonts w:ascii="Times New Roman" w:eastAsia="Times New Roman" w:hAnsi="Times New Roman" w:cs="Times New Roman"/>
-          <w:color w:val="000000"/>
-          <w:sz w:val="24"/>
-          <w:szCs w:val="24"/>
-          <w:lang w:eastAsia="en-CA"/>
-        </w:rPr>
-      </w:pPr>
-    </w:p>
-    <w:p>
-      <w:pPr>
-        <w:spacing w:after="0" w:line="240" w:lineRule="auto"/>
-        <w:rPr>
-          <w:rFonts w:ascii="Times New Roman" w:eastAsia="Times New Roman" w:hAnsi="Times New Roman" w:cs="Times New Roman"/>
-          <w:color w:val="000000"/>
-          <w:sz w:val="24"/>
-          <w:szCs w:val="24"/>
-          <w:lang w:eastAsia="en-CA"/>
-        </w:rPr>
-      </w:pPr>
-      <w:r>
-        <w:rPr>
-          <w:rFonts w:ascii="Times New Roman" w:eastAsia="Times New Roman" w:hAnsi="Times New Roman" w:cs="Times New Roman"/>
-          <w:color w:val="000000"/>
-          <w:sz w:val="24"/>
-          <w:szCs w:val="24"/>
-          <w:lang w:eastAsia="en-CA"/>
-        </w:rPr>
-        <w:t>5.  As a non-member user of the website, I would like to consult the startups profiles in order to explore studentsmeetstartups.com.</w:t>
+        <w:t>.</w:t>
+      </w:r>
+      <w:proofErr w:type="gramEnd"/>
+      <w:r>
+        <w:rPr>
+          <w:rFonts w:ascii="Times New Roman" w:eastAsia="Times New Roman" w:hAnsi="Times New Roman" w:cs="Times New Roman"/>
+          <w:color w:val="000000"/>
+          <w:sz w:val="24"/>
+          <w:szCs w:val="24"/>
+          <w:lang w:eastAsia="en-CA"/>
+        </w:rPr>
+        <w:t xml:space="preserve">  Use Case </w:t>
+      </w:r>
+      <w:proofErr w:type="gramStart"/>
+      <w:r>
+        <w:rPr>
+          <w:rFonts w:ascii="Times New Roman" w:eastAsia="Times New Roman" w:hAnsi="Times New Roman" w:cs="Times New Roman"/>
+          <w:color w:val="000000"/>
+          <w:sz w:val="24"/>
+          <w:szCs w:val="24"/>
+          <w:lang w:eastAsia="en-CA"/>
+        </w:rPr>
+        <w:t>3A :</w:t>
+      </w:r>
+      <w:proofErr w:type="gramEnd"/>
+      <w:r>
+        <w:rPr>
+          <w:rFonts w:ascii="Times New Roman" w:eastAsia="Times New Roman" w:hAnsi="Times New Roman" w:cs="Times New Roman"/>
+          <w:color w:val="000000"/>
+          <w:sz w:val="24"/>
+          <w:szCs w:val="24"/>
+          <w:lang w:eastAsia="en-CA"/>
+        </w:rPr>
+        <w:t xml:space="preserve"> </w:t>
+      </w:r>
+      <w:proofErr w:type="spellStart"/>
+      <w:r>
+        <w:rPr>
+          <w:rFonts w:ascii="Times New Roman" w:eastAsia="Times New Roman" w:hAnsi="Times New Roman" w:cs="Times New Roman"/>
+          <w:color w:val="000000"/>
+          <w:sz w:val="24"/>
+          <w:szCs w:val="24"/>
+          <w:lang w:eastAsia="en-CA"/>
+        </w:rPr>
+        <w:t>Startup</w:t>
+      </w:r>
+      <w:proofErr w:type="spellEnd"/>
+      <w:r>
+        <w:rPr>
+          <w:rFonts w:ascii="Times New Roman" w:eastAsia="Times New Roman" w:hAnsi="Times New Roman" w:cs="Times New Roman"/>
+          <w:color w:val="000000"/>
+          <w:sz w:val="24"/>
+          <w:szCs w:val="24"/>
+          <w:lang w:eastAsia="en-CA"/>
+        </w:rPr>
+        <w:t xml:space="preserve"> </w:t>
+      </w:r>
+      <w:proofErr w:type="spellStart"/>
+      <w:r>
+        <w:rPr>
+          <w:rFonts w:ascii="Times New Roman" w:eastAsia="Times New Roman" w:hAnsi="Times New Roman" w:cs="Times New Roman"/>
+          <w:color w:val="000000"/>
+          <w:sz w:val="24"/>
+          <w:szCs w:val="24"/>
+          <w:lang w:eastAsia="en-CA"/>
+        </w:rPr>
+        <w:t>representent</w:t>
+      </w:r>
+      <w:proofErr w:type="spellEnd"/>
+      <w:r>
+        <w:rPr>
+          <w:rFonts w:ascii="Times New Roman" w:eastAsia="Times New Roman" w:hAnsi="Times New Roman" w:cs="Times New Roman"/>
+          <w:color w:val="000000"/>
+          <w:sz w:val="24"/>
+          <w:szCs w:val="24"/>
+          <w:lang w:eastAsia="en-CA"/>
+        </w:rPr>
+        <w:t xml:space="preserve"> schedules a </w:t>
+      </w:r>
+      <w:proofErr w:type="spellStart"/>
+      <w:r>
+        <w:rPr>
+          <w:rFonts w:ascii="Times New Roman" w:eastAsia="Times New Roman" w:hAnsi="Times New Roman" w:cs="Times New Roman"/>
+          <w:color w:val="000000"/>
+          <w:sz w:val="24"/>
+          <w:szCs w:val="24"/>
+          <w:lang w:eastAsia="en-CA"/>
+        </w:rPr>
+        <w:t>meetup</w:t>
+      </w:r>
+      <w:proofErr w:type="spellEnd"/>
+      <w:r>
+        <w:rPr>
+          <w:rFonts w:ascii="Times New Roman" w:eastAsia="Times New Roman" w:hAnsi="Times New Roman" w:cs="Times New Roman"/>
+          <w:color w:val="000000"/>
+          <w:sz w:val="24"/>
+          <w:szCs w:val="24"/>
+          <w:lang w:eastAsia="en-CA"/>
+        </w:rPr>
+        <w:t xml:space="preserve"> with</w:t>
+      </w:r>
+      <w:r>
+        <w:rPr>
+          <w:rFonts w:ascii="Times New Roman" w:eastAsia="Times New Roman" w:hAnsi="Times New Roman" w:cs="Times New Roman"/>
+          <w:color w:val="000000"/>
+          <w:sz w:val="24"/>
+          <w:szCs w:val="24"/>
+          <w:lang w:eastAsia="en-CA"/>
+        </w:rPr>
+        <w:t xml:space="preserve"> some</w:t>
+      </w:r>
+      <w:r>
+        <w:rPr>
+          <w:rFonts w:ascii="Times New Roman" w:eastAsia="Times New Roman" w:hAnsi="Times New Roman" w:cs="Times New Roman"/>
+          <w:color w:val="000000"/>
+          <w:sz w:val="24"/>
+          <w:szCs w:val="24"/>
+          <w:lang w:eastAsia="en-CA"/>
+        </w:rPr>
+        <w:t xml:space="preserve"> </w:t>
+      </w:r>
+      <w:r>
+        <w:rPr>
+          <w:rFonts w:ascii="Times New Roman" w:eastAsia="Times New Roman" w:hAnsi="Times New Roman" w:cs="Times New Roman"/>
+          <w:color w:val="000000"/>
+          <w:sz w:val="24"/>
+          <w:szCs w:val="24"/>
+          <w:lang w:eastAsia="en-CA"/>
+        </w:rPr>
+        <w:t>incomplete</w:t>
+      </w:r>
+      <w:r>
+        <w:rPr>
+          <w:rFonts w:ascii="Times New Roman" w:eastAsia="Times New Roman" w:hAnsi="Times New Roman" w:cs="Times New Roman"/>
+          <w:color w:val="000000"/>
+          <w:sz w:val="24"/>
+          <w:szCs w:val="24"/>
+          <w:lang w:eastAsia="en-CA"/>
+        </w:rPr>
+        <w:t xml:space="preserve"> </w:t>
+      </w:r>
+      <w:r>
+        <w:rPr>
+          <w:rFonts w:ascii="Times New Roman" w:eastAsia="Times New Roman" w:hAnsi="Times New Roman" w:cs="Times New Roman"/>
+          <w:color w:val="000000"/>
+          <w:sz w:val="24"/>
+          <w:szCs w:val="24"/>
+          <w:lang w:eastAsia="en-CA"/>
+        </w:rPr>
+        <w:t xml:space="preserve">mandatory </w:t>
+      </w:r>
+      <w:r>
+        <w:rPr>
+          <w:rFonts w:ascii="Times New Roman" w:eastAsia="Times New Roman" w:hAnsi="Times New Roman" w:cs="Times New Roman"/>
+          <w:color w:val="000000"/>
+          <w:sz w:val="24"/>
+          <w:szCs w:val="24"/>
+          <w:lang w:eastAsia="en-CA"/>
+        </w:rPr>
+        <w:t>information present at submission of the setup form.</w:t>
+      </w:r>
+    </w:p>
+    <w:p>
+      <w:pPr>
+        <w:spacing w:after="0" w:line="240" w:lineRule="auto"/>
+        <w:jc w:val="center"/>
+        <w:rPr>
+          <w:rFonts w:ascii="Times New Roman" w:eastAsia="Times New Roman" w:hAnsi="Times New Roman" w:cs="Times New Roman"/>
+          <w:color w:val="000000"/>
+          <w:sz w:val="24"/>
+          <w:szCs w:val="24"/>
+          <w:lang w:eastAsia="en-CA"/>
+        </w:rPr>
+      </w:pPr>
+    </w:p>
+    <w:p>
+      <w:pPr>
+        <w:spacing w:after="0" w:line="240" w:lineRule="auto"/>
+        <w:rPr>
+          <w:rFonts w:ascii="Times New Roman" w:eastAsia="Times New Roman" w:hAnsi="Times New Roman" w:cs="Times New Roman"/>
+          <w:color w:val="000000"/>
+          <w:sz w:val="24"/>
+          <w:szCs w:val="24"/>
+          <w:lang w:eastAsia="en-CA"/>
+        </w:rPr>
+      </w:pPr>
+    </w:p>
+    <w:p>
+      <w:pPr>
+        <w:spacing w:after="0" w:line="240" w:lineRule="auto"/>
+        <w:rPr>
+          <w:rFonts w:ascii="Times New Roman" w:eastAsia="Times New Roman" w:hAnsi="Times New Roman" w:cs="Times New Roman"/>
+          <w:color w:val="000000"/>
+          <w:sz w:val="24"/>
+          <w:szCs w:val="24"/>
+          <w:lang w:eastAsia="en-CA"/>
+        </w:rPr>
+      </w:pPr>
+      <w:r>
+        <w:rPr>
+          <w:rFonts w:ascii="Times New Roman" w:eastAsia="Times New Roman" w:hAnsi="Times New Roman" w:cs="Times New Roman"/>
+          <w:color w:val="000000"/>
+          <w:sz w:val="24"/>
+          <w:szCs w:val="24"/>
+          <w:lang w:eastAsia="en-CA"/>
+        </w:rPr>
+        <w:t xml:space="preserve">4.  As a student I would like to </w:t>
+      </w:r>
+      <w:proofErr w:type="spellStart"/>
+      <w:r>
+        <w:rPr>
+          <w:rFonts w:ascii="Times New Roman" w:eastAsia="Times New Roman" w:hAnsi="Times New Roman" w:cs="Times New Roman"/>
+          <w:color w:val="000000"/>
+          <w:sz w:val="24"/>
+          <w:szCs w:val="24"/>
+          <w:lang w:eastAsia="en-CA"/>
+        </w:rPr>
+        <w:t>enroll</w:t>
+      </w:r>
+      <w:proofErr w:type="spellEnd"/>
+      <w:r>
+        <w:rPr>
+          <w:rFonts w:ascii="Times New Roman" w:eastAsia="Times New Roman" w:hAnsi="Times New Roman" w:cs="Times New Roman"/>
+          <w:color w:val="000000"/>
+          <w:sz w:val="24"/>
+          <w:szCs w:val="24"/>
+          <w:lang w:eastAsia="en-CA"/>
+        </w:rPr>
+        <w:t xml:space="preserve"> to a </w:t>
+      </w:r>
+      <w:proofErr w:type="spellStart"/>
+      <w:r>
+        <w:rPr>
+          <w:rFonts w:ascii="Times New Roman" w:eastAsia="Times New Roman" w:hAnsi="Times New Roman" w:cs="Times New Roman"/>
+          <w:color w:val="000000"/>
+          <w:sz w:val="24"/>
+          <w:szCs w:val="24"/>
+          <w:lang w:eastAsia="en-CA"/>
+        </w:rPr>
+        <w:t>meetup</w:t>
+      </w:r>
+      <w:proofErr w:type="spellEnd"/>
+      <w:r>
+        <w:rPr>
+          <w:rFonts w:ascii="Times New Roman" w:eastAsia="Times New Roman" w:hAnsi="Times New Roman" w:cs="Times New Roman"/>
+          <w:color w:val="000000"/>
+          <w:sz w:val="24"/>
+          <w:szCs w:val="24"/>
+          <w:lang w:eastAsia="en-CA"/>
+        </w:rPr>
+        <w:t xml:space="preserve"> in order to meet a </w:t>
+      </w:r>
+      <w:proofErr w:type="spellStart"/>
+      <w:r>
+        <w:rPr>
+          <w:rFonts w:ascii="Times New Roman" w:eastAsia="Times New Roman" w:hAnsi="Times New Roman" w:cs="Times New Roman"/>
+          <w:color w:val="000000"/>
+          <w:sz w:val="24"/>
+          <w:szCs w:val="24"/>
+          <w:lang w:eastAsia="en-CA"/>
+        </w:rPr>
+        <w:t>startup</w:t>
+      </w:r>
+      <w:proofErr w:type="spellEnd"/>
+      <w:r>
+        <w:rPr>
+          <w:rFonts w:ascii="Times New Roman" w:eastAsia="Times New Roman" w:hAnsi="Times New Roman" w:cs="Times New Roman"/>
+          <w:color w:val="000000"/>
+          <w:sz w:val="24"/>
+          <w:szCs w:val="24"/>
+          <w:lang w:eastAsia="en-CA"/>
+        </w:rPr>
+        <w:t xml:space="preserve"> </w:t>
+      </w:r>
+      <w:proofErr w:type="spellStart"/>
+      <w:r>
+        <w:rPr>
+          <w:rFonts w:ascii="Times New Roman" w:eastAsia="Times New Roman" w:hAnsi="Times New Roman" w:cs="Times New Roman"/>
+          <w:color w:val="000000"/>
+          <w:sz w:val="24"/>
+          <w:szCs w:val="24"/>
+          <w:lang w:eastAsia="en-CA"/>
+        </w:rPr>
+        <w:t>representant</w:t>
+      </w:r>
+      <w:proofErr w:type="spellEnd"/>
+      <w:r>
+        <w:rPr>
+          <w:rFonts w:ascii="Times New Roman" w:eastAsia="Times New Roman" w:hAnsi="Times New Roman" w:cs="Times New Roman"/>
+          <w:color w:val="000000"/>
+          <w:sz w:val="24"/>
+          <w:szCs w:val="24"/>
+          <w:lang w:eastAsia="en-CA"/>
+        </w:rPr>
+        <w:t>.</w:t>
+      </w:r>
+    </w:p>
+    <w:p>
+      <w:pPr>
+        <w:spacing w:after="0" w:line="240" w:lineRule="auto"/>
+        <w:rPr>
+          <w:rFonts w:ascii="Times New Roman" w:eastAsia="Times New Roman" w:hAnsi="Times New Roman" w:cs="Times New Roman"/>
+          <w:color w:val="000000"/>
+          <w:sz w:val="24"/>
+          <w:szCs w:val="24"/>
+          <w:lang w:eastAsia="en-CA"/>
+        </w:rPr>
+      </w:pPr>
+    </w:p>
+    <w:p>
+      <w:pPr>
+        <w:spacing w:after="0" w:line="240" w:lineRule="auto"/>
+        <w:rPr>
+          <w:rFonts w:ascii="Times New Roman" w:eastAsia="Times New Roman" w:hAnsi="Times New Roman" w:cs="Times New Roman"/>
+          <w:color w:val="000000"/>
+          <w:sz w:val="24"/>
+          <w:szCs w:val="24"/>
+          <w:lang w:eastAsia="en-CA"/>
+        </w:rPr>
+      </w:pPr>
+      <w:r>
+        <w:rPr>
+          <w:rFonts w:ascii="Times New Roman" w:eastAsia="Times New Roman" w:hAnsi="Times New Roman" w:cs="Times New Roman"/>
+          <w:color w:val="000000"/>
+          <w:sz w:val="24"/>
+          <w:szCs w:val="24"/>
+          <w:lang w:eastAsia="en-CA"/>
+        </w:rPr>
+        <w:t xml:space="preserve">5.  As a non-member user of the website, I would like to consult the </w:t>
+      </w:r>
+      <w:proofErr w:type="spellStart"/>
+      <w:r>
+        <w:rPr>
+          <w:rFonts w:ascii="Times New Roman" w:eastAsia="Times New Roman" w:hAnsi="Times New Roman" w:cs="Times New Roman"/>
+          <w:color w:val="000000"/>
+          <w:sz w:val="24"/>
+          <w:szCs w:val="24"/>
+          <w:lang w:eastAsia="en-CA"/>
+        </w:rPr>
+        <w:t>startups</w:t>
+      </w:r>
+      <w:proofErr w:type="spellEnd"/>
+      <w:r>
+        <w:rPr>
+          <w:rFonts w:ascii="Times New Roman" w:eastAsia="Times New Roman" w:hAnsi="Times New Roman" w:cs="Times New Roman"/>
+          <w:color w:val="000000"/>
+          <w:sz w:val="24"/>
+          <w:szCs w:val="24"/>
+          <w:lang w:eastAsia="en-CA"/>
+        </w:rPr>
+        <w:t xml:space="preserve"> profiles in order to explore studentsmeetstartups.com.</w:t>
       </w:r>
     </w:p>
     <w:p>
@@ -1765,7 +4617,29 @@
           <w:szCs w:val="24"/>
           <w:lang w:eastAsia="en-CA"/>
         </w:rPr>
-        <w:t>7.  As a startup employee I would like to modify my profile in order to display more up to date information about my business.</w:t>
+        <w:t xml:space="preserve">7.  As a </w:t>
+      </w:r>
+      <w:proofErr w:type="spellStart"/>
+      <w:r>
+        <w:rPr>
+          <w:rFonts w:ascii="Times New Roman" w:eastAsia="Times New Roman" w:hAnsi="Times New Roman" w:cs="Times New Roman"/>
+          <w:color w:val="000000"/>
+          <w:sz w:val="24"/>
+          <w:szCs w:val="24"/>
+          <w:lang w:eastAsia="en-CA"/>
+        </w:rPr>
+        <w:t>startup</w:t>
+      </w:r>
+      <w:proofErr w:type="spellEnd"/>
+      <w:r>
+        <w:rPr>
+          <w:rFonts w:ascii="Times New Roman" w:eastAsia="Times New Roman" w:hAnsi="Times New Roman" w:cs="Times New Roman"/>
+          <w:color w:val="000000"/>
+          <w:sz w:val="24"/>
+          <w:szCs w:val="24"/>
+          <w:lang w:eastAsia="en-CA"/>
+        </w:rPr>
+        <w:t xml:space="preserve"> employee I would like to modify my profile in order to display more up to date information about my business.</w:t>
       </w:r>
     </w:p>
     <w:p>
@@ -2309,8 +5183,20 @@
                 <w:szCs w:val="24"/>
                 <w:lang w:eastAsia="en-CA"/>
               </w:rPr>
-              <w:t>POST /startup</w:t>
+              <w:t>POST /</w:t>
             </w:r>
+            <w:proofErr w:type="spellStart"/>
+            <w:r>
+              <w:rPr>
+                <w:rFonts w:ascii="Times New Roman" w:eastAsia="Times New Roman" w:hAnsi="Times New Roman" w:cs="Times New Roman"/>
+                <w:color w:val="000000"/>
+                <w:sz w:val="24"/>
+                <w:szCs w:val="24"/>
+                <w:lang w:eastAsia="en-CA"/>
+              </w:rPr>
+              <w:t>startup</w:t>
+            </w:r>
+            <w:proofErr w:type="spellEnd"/>
           </w:p>
           <w:p>
             <w:pPr>
@@ -2374,6 +5260,7 @@
                 <w:lang w:eastAsia="en-CA"/>
               </w:rPr>
             </w:pPr>
+            <w:proofErr w:type="spellStart"/>
             <w:r>
               <w:rPr>
                 <w:rFonts w:ascii="Times New Roman" w:eastAsia="Times New Roman" w:hAnsi="Times New Roman" w:cs="Times New Roman"/>
@@ -2382,7 +5269,18 @@
                 <w:szCs w:val="24"/>
                 <w:lang w:eastAsia="en-CA"/>
               </w:rPr>
-              <w:t>Startup signs up.</w:t>
+              <w:t>Startup</w:t>
+            </w:r>
+            <w:proofErr w:type="spellEnd"/>
+            <w:r>
+              <w:rPr>
+                <w:rFonts w:ascii="Times New Roman" w:eastAsia="Times New Roman" w:hAnsi="Times New Roman" w:cs="Times New Roman"/>
+                <w:color w:val="000000"/>
+                <w:sz w:val="24"/>
+                <w:szCs w:val="24"/>
+                <w:lang w:eastAsia="en-CA"/>
+              </w:rPr>
+              <w:t xml:space="preserve"> signs up.</w:t>
             </w:r>
           </w:p>
         </w:tc>
@@ -2436,8 +5334,20 @@
                 <w:szCs w:val="24"/>
                 <w:lang w:eastAsia="en-CA"/>
               </w:rPr>
-              <w:t>POST /meetup</w:t>
+              <w:t>POST /</w:t>
             </w:r>
+            <w:proofErr w:type="spellStart"/>
+            <w:r>
+              <w:rPr>
+                <w:rFonts w:ascii="Times New Roman" w:eastAsia="Times New Roman" w:hAnsi="Times New Roman" w:cs="Times New Roman"/>
+                <w:color w:val="000000"/>
+                <w:sz w:val="24"/>
+                <w:szCs w:val="24"/>
+                <w:lang w:eastAsia="en-CA"/>
+              </w:rPr>
+              <w:t>meetup</w:t>
+            </w:r>
+            <w:proofErr w:type="spellEnd"/>
           </w:p>
           <w:p>
             <w:pPr>
@@ -2501,6 +5411,7 @@
                 <w:lang w:eastAsia="en-CA"/>
               </w:rPr>
             </w:pPr>
+            <w:proofErr w:type="spellStart"/>
             <w:r>
               <w:rPr>
                 <w:rFonts w:ascii="Times New Roman" w:eastAsia="Times New Roman" w:hAnsi="Times New Roman" w:cs="Times New Roman"/>
@@ -2509,7 +5420,40 @@
                 <w:szCs w:val="24"/>
                 <w:lang w:eastAsia="en-CA"/>
               </w:rPr>
-              <w:t>Startup schedules a meetup.</w:t>
+              <w:t>Startup</w:t>
+            </w:r>
+            <w:proofErr w:type="spellEnd"/>
+            <w:r>
+              <w:rPr>
+                <w:rFonts w:ascii="Times New Roman" w:eastAsia="Times New Roman" w:hAnsi="Times New Roman" w:cs="Times New Roman"/>
+                <w:color w:val="000000"/>
+                <w:sz w:val="24"/>
+                <w:szCs w:val="24"/>
+                <w:lang w:eastAsia="en-CA"/>
+              </w:rPr>
+              <w:t xml:space="preserve"> schedules a </w:t>
+            </w:r>
+            <w:proofErr w:type="spellStart"/>
+            <w:r>
+              <w:rPr>
+                <w:rFonts w:ascii="Times New Roman" w:eastAsia="Times New Roman" w:hAnsi="Times New Roman" w:cs="Times New Roman"/>
+                <w:color w:val="000000"/>
+                <w:sz w:val="24"/>
+                <w:szCs w:val="24"/>
+                <w:lang w:eastAsia="en-CA"/>
+              </w:rPr>
+              <w:t>meetup</w:t>
+            </w:r>
+            <w:proofErr w:type="spellEnd"/>
+            <w:r>
+              <w:rPr>
+                <w:rFonts w:ascii="Times New Roman" w:eastAsia="Times New Roman" w:hAnsi="Times New Roman" w:cs="Times New Roman"/>
+                <w:color w:val="000000"/>
+                <w:sz w:val="24"/>
+                <w:szCs w:val="24"/>
+                <w:lang w:eastAsia="en-CA"/>
+              </w:rPr>
+              <w:t>.</w:t>
             </w:r>
           </w:p>
         </w:tc>
@@ -2563,7 +5507,29 @@
                 <w:szCs w:val="24"/>
                 <w:lang w:eastAsia="en-CA"/>
               </w:rPr>
-              <w:t>PUT /meetup/:id (JSON object containing student unique account id)</w:t>
+              <w:t>PUT /</w:t>
+            </w:r>
+            <w:proofErr w:type="spellStart"/>
+            <w:r>
+              <w:rPr>
+                <w:rFonts w:ascii="Times New Roman" w:eastAsia="Times New Roman" w:hAnsi="Times New Roman" w:cs="Times New Roman"/>
+                <w:color w:val="000000"/>
+                <w:sz w:val="24"/>
+                <w:szCs w:val="24"/>
+                <w:lang w:eastAsia="en-CA"/>
+              </w:rPr>
+              <w:t>meetup</w:t>
+            </w:r>
+            <w:proofErr w:type="spellEnd"/>
+            <w:r>
+              <w:rPr>
+                <w:rFonts w:ascii="Times New Roman" w:eastAsia="Times New Roman" w:hAnsi="Times New Roman" w:cs="Times New Roman"/>
+                <w:color w:val="000000"/>
+                <w:sz w:val="24"/>
+                <w:szCs w:val="24"/>
+                <w:lang w:eastAsia="en-CA"/>
+              </w:rPr>
+              <w:t>/:id (JSON object containing student unique account id)</w:t>
             </w:r>
           </w:p>
         </w:tc>
@@ -2615,7 +5581,29 @@
                 <w:szCs w:val="24"/>
                 <w:lang w:eastAsia="en-CA"/>
               </w:rPr>
-              <w:t>Student enrols in a meetup.</w:t>
+              <w:t xml:space="preserve">Student enrols in a </w:t>
+            </w:r>
+            <w:proofErr w:type="spellStart"/>
+            <w:r>
+              <w:rPr>
+                <w:rFonts w:ascii="Times New Roman" w:eastAsia="Times New Roman" w:hAnsi="Times New Roman" w:cs="Times New Roman"/>
+                <w:color w:val="000000"/>
+                <w:sz w:val="24"/>
+                <w:szCs w:val="24"/>
+                <w:lang w:eastAsia="en-CA"/>
+              </w:rPr>
+              <w:t>meetup</w:t>
+            </w:r>
+            <w:proofErr w:type="spellEnd"/>
+            <w:r>
+              <w:rPr>
+                <w:rFonts w:ascii="Times New Roman" w:eastAsia="Times New Roman" w:hAnsi="Times New Roman" w:cs="Times New Roman"/>
+                <w:color w:val="000000"/>
+                <w:sz w:val="24"/>
+                <w:szCs w:val="24"/>
+                <w:lang w:eastAsia="en-CA"/>
+              </w:rPr>
+              <w:t>.</w:t>
             </w:r>
           </w:p>
         </w:tc>
@@ -2669,7 +5657,29 @@
                 <w:szCs w:val="24"/>
                 <w:lang w:eastAsia="en-CA"/>
               </w:rPr>
-              <w:t>GET /startup/:id</w:t>
+              <w:t>GET /</w:t>
+            </w:r>
+            <w:proofErr w:type="spellStart"/>
+            <w:r>
+              <w:rPr>
+                <w:rFonts w:ascii="Times New Roman" w:eastAsia="Times New Roman" w:hAnsi="Times New Roman" w:cs="Times New Roman"/>
+                <w:color w:val="000000"/>
+                <w:sz w:val="24"/>
+                <w:szCs w:val="24"/>
+                <w:lang w:eastAsia="en-CA"/>
+              </w:rPr>
+              <w:t>startup</w:t>
+            </w:r>
+            <w:proofErr w:type="spellEnd"/>
+            <w:r>
+              <w:rPr>
+                <w:rFonts w:ascii="Times New Roman" w:eastAsia="Times New Roman" w:hAnsi="Times New Roman" w:cs="Times New Roman"/>
+                <w:color w:val="000000"/>
+                <w:sz w:val="24"/>
+                <w:szCs w:val="24"/>
+                <w:lang w:eastAsia="en-CA"/>
+              </w:rPr>
+              <w:t>/:id</w:t>
             </w:r>
           </w:p>
         </w:tc>
@@ -2721,7 +5731,51 @@
                 <w:szCs w:val="24"/>
                 <w:lang w:eastAsia="en-CA"/>
               </w:rPr>
-              <w:t>Non-member user want to check out startups profiles.</w:t>
+              <w:t xml:space="preserve">Non-member </w:t>
+            </w:r>
+            <w:proofErr w:type="gramStart"/>
+            <w:r>
+              <w:rPr>
+                <w:rFonts w:ascii="Times New Roman" w:eastAsia="Times New Roman" w:hAnsi="Times New Roman" w:cs="Times New Roman"/>
+                <w:color w:val="000000"/>
+                <w:sz w:val="24"/>
+                <w:szCs w:val="24"/>
+                <w:lang w:eastAsia="en-CA"/>
+              </w:rPr>
+              <w:t>user want</w:t>
+            </w:r>
+            <w:proofErr w:type="gramEnd"/>
+            <w:r>
+              <w:rPr>
+                <w:rFonts w:ascii="Times New Roman" w:eastAsia="Times New Roman" w:hAnsi="Times New Roman" w:cs="Times New Roman"/>
+                <w:color w:val="000000"/>
+                <w:sz w:val="24"/>
+                <w:szCs w:val="24"/>
+                <w:lang w:eastAsia="en-CA"/>
+              </w:rPr>
+              <w:t xml:space="preserve"> to check out </w:t>
+            </w:r>
+            <w:proofErr w:type="spellStart"/>
+            <w:r>
+              <w:rPr>
+                <w:rFonts w:ascii="Times New Roman" w:eastAsia="Times New Roman" w:hAnsi="Times New Roman" w:cs="Times New Roman"/>
+                <w:color w:val="000000"/>
+                <w:sz w:val="24"/>
+                <w:szCs w:val="24"/>
+                <w:lang w:eastAsia="en-CA"/>
+              </w:rPr>
+              <w:t>startups</w:t>
+            </w:r>
+            <w:proofErr w:type="spellEnd"/>
+            <w:r>
+              <w:rPr>
+                <w:rFonts w:ascii="Times New Roman" w:eastAsia="Times New Roman" w:hAnsi="Times New Roman" w:cs="Times New Roman"/>
+                <w:color w:val="000000"/>
+                <w:sz w:val="24"/>
+                <w:szCs w:val="24"/>
+                <w:lang w:eastAsia="en-CA"/>
+              </w:rPr>
+              <w:t xml:space="preserve"> profiles.</w:t>
             </w:r>
           </w:p>
         </w:tc>
@@ -2881,7 +5935,29 @@
                 <w:szCs w:val="24"/>
                 <w:lang w:eastAsia="en-CA"/>
               </w:rPr>
-              <w:t>PUT /startup/:id (html form value as a JSON object)</w:t>
+              <w:t>PUT /</w:t>
+            </w:r>
+            <w:proofErr w:type="spellStart"/>
+            <w:r>
+              <w:rPr>
+                <w:rFonts w:ascii="Times New Roman" w:eastAsia="Times New Roman" w:hAnsi="Times New Roman" w:cs="Times New Roman"/>
+                <w:color w:val="000000"/>
+                <w:sz w:val="24"/>
+                <w:szCs w:val="24"/>
+                <w:lang w:eastAsia="en-CA"/>
+              </w:rPr>
+              <w:t>startup</w:t>
+            </w:r>
+            <w:proofErr w:type="spellEnd"/>
+            <w:r>
+              <w:rPr>
+                <w:rFonts w:ascii="Times New Roman" w:eastAsia="Times New Roman" w:hAnsi="Times New Roman" w:cs="Times New Roman"/>
+                <w:color w:val="000000"/>
+                <w:sz w:val="24"/>
+                <w:szCs w:val="24"/>
+                <w:lang w:eastAsia="en-CA"/>
+              </w:rPr>
+              <w:t>/:id (html form value as a JSON object)</w:t>
             </w:r>
           </w:p>
         </w:tc>
@@ -2925,6 +6001,7 @@
                 <w:lang w:eastAsia="en-CA"/>
               </w:rPr>
             </w:pPr>
+            <w:proofErr w:type="spellStart"/>
             <w:r>
               <w:rPr>
                 <w:rFonts w:ascii="Times New Roman" w:eastAsia="Times New Roman" w:hAnsi="Times New Roman" w:cs="Times New Roman"/>
@@ -2933,7 +6010,18 @@
                 <w:szCs w:val="24"/>
                 <w:lang w:eastAsia="en-CA"/>
               </w:rPr>
-              <w:t>Startup modifies his profile.</w:t>
+              <w:t>Startup</w:t>
+            </w:r>
+            <w:proofErr w:type="spellEnd"/>
+            <w:r>
+              <w:rPr>
+                <w:rFonts w:ascii="Times New Roman" w:eastAsia="Times New Roman" w:hAnsi="Times New Roman" w:cs="Times New Roman"/>
+                <w:color w:val="000000"/>
+                <w:sz w:val="24"/>
+                <w:szCs w:val="24"/>
+                <w:lang w:eastAsia="en-CA"/>
+              </w:rPr>
+              <w:t xml:space="preserve"> modifies his profile.</w:t>
             </w:r>
           </w:p>
         </w:tc>
@@ -3457,6 +6545,36 @@
       </w:tblCellMar>
     </w:tblPr>
   </w:style>
+  <w:style w:type="paragraph" w:styleId="BalloonText">
+    <w:name w:val="Balloon Text"/>
+    <w:basedOn w:val="Normal"/>
+    <w:link w:val="BalloonTextChar"/>
+    <w:uiPriority w:val="99"/>
+    <w:semiHidden/>
+    <w:unhideWhenUsed/>
+    <w:rsid w:val="00A345B9"/>
+    <w:pPr>
+      <w:spacing w:after="0" w:line="240" w:lineRule="auto"/>
+    </w:pPr>
+    <w:rPr>
+      <w:rFonts w:ascii="Tahoma" w:hAnsi="Tahoma" w:cs="Tahoma"/>
+      <w:sz w:val="16"/>
+      <w:szCs w:val="16"/>
+    </w:rPr>
+  </w:style>
+  <w:style w:type="character" w:customStyle="1" w:styleId="BalloonTextChar">
+    <w:name w:val="Balloon Text Char"/>
+    <w:basedOn w:val="DefaultParagraphFont"/>
+    <w:link w:val="BalloonText"/>
+    <w:uiPriority w:val="99"/>
+    <w:semiHidden/>
+    <w:rsid w:val="00A345B9"/>
+    <w:rPr>
+      <w:rFonts w:ascii="Tahoma" w:hAnsi="Tahoma" w:cs="Tahoma"/>
+      <w:sz w:val="16"/>
+      <w:szCs w:val="16"/>
+    </w:rPr>
+  </w:style>
 </w:styles>
 </file>
 
@@ -3698,6 +6816,36 @@
         <w:right w:w="108" w:type="dxa"/>
       </w:tblCellMar>
     </w:tblPr>
+  </w:style>
+  <w:style w:type="paragraph" w:styleId="BalloonText">
+    <w:name w:val="Balloon Text"/>
+    <w:basedOn w:val="Normal"/>
+    <w:link w:val="BalloonTextChar"/>
+    <w:uiPriority w:val="99"/>
+    <w:semiHidden/>
+    <w:unhideWhenUsed/>
+    <w:rsid w:val="00A345B9"/>
+    <w:pPr>
+      <w:spacing w:after="0" w:line="240" w:lineRule="auto"/>
+    </w:pPr>
+    <w:rPr>
+      <w:rFonts w:ascii="Tahoma" w:hAnsi="Tahoma" w:cs="Tahoma"/>
+      <w:sz w:val="16"/>
+      <w:szCs w:val="16"/>
+    </w:rPr>
+  </w:style>
+  <w:style w:type="character" w:customStyle="1" w:styleId="BalloonTextChar">
+    <w:name w:val="Balloon Text Char"/>
+    <w:basedOn w:val="DefaultParagraphFont"/>
+    <w:link w:val="BalloonText"/>
+    <w:uiPriority w:val="99"/>
+    <w:semiHidden/>
+    <w:rsid w:val="00A345B9"/>
+    <w:rPr>
+      <w:rFonts w:ascii="Tahoma" w:hAnsi="Tahoma" w:cs="Tahoma"/>
+      <w:sz w:val="16"/>
+      <w:szCs w:val="16"/>
+    </w:rPr>
   </w:style>
 </w:styles>
 </file>

</xml_diff>

<commit_message>
Added Zombie.js to architecture description
</commit_message>
<xml_diff>
--- a/RequirementsAndUseCases/SEG2105-Assignment5-Requirements.docx
+++ b/RequirementsAndUseCases/SEG2105-Assignment5-Requirements.docx
@@ -87,71 +87,27 @@
           <w:szCs w:val="24"/>
           <w:lang w:eastAsia="en-CA"/>
         </w:rPr>
-        <w:t xml:space="preserve">tform to connect with </w:t>
-      </w:r>
-      <w:proofErr w:type="spellStart"/>
-      <w:r>
-        <w:rPr>
-          <w:rFonts w:ascii="Times New Roman" w:eastAsia="Times New Roman" w:hAnsi="Times New Roman" w:cs="Times New Roman"/>
-          <w:color w:val="000000"/>
-          <w:sz w:val="24"/>
-          <w:szCs w:val="24"/>
-          <w:lang w:eastAsia="en-CA"/>
-        </w:rPr>
-        <w:t>startups</w:t>
-      </w:r>
-      <w:proofErr w:type="spellEnd"/>
-      <w:r>
-        <w:rPr>
-          <w:rFonts w:ascii="Times New Roman" w:eastAsia="Times New Roman" w:hAnsi="Times New Roman" w:cs="Times New Roman"/>
-          <w:color w:val="000000"/>
-          <w:sz w:val="24"/>
-          <w:szCs w:val="24"/>
-          <w:lang w:eastAsia="en-CA"/>
-        </w:rPr>
-        <w:t xml:space="preserve"> for part time work</w:t>
-      </w:r>
-      <w:r>
-        <w:rPr>
-          <w:rFonts w:ascii="Times New Roman" w:eastAsia="Times New Roman" w:hAnsi="Times New Roman" w:cs="Times New Roman"/>
-          <w:color w:val="000000"/>
-          <w:sz w:val="24"/>
-          <w:szCs w:val="24"/>
-          <w:lang w:eastAsia="en-CA"/>
-        </w:rPr>
-        <w:t xml:space="preserve"> during their studies to fund them.  </w:t>
-      </w:r>
-      <w:proofErr w:type="spellStart"/>
-      <w:r>
-        <w:rPr>
-          <w:rFonts w:ascii="Times New Roman" w:eastAsia="Times New Roman" w:hAnsi="Times New Roman" w:cs="Times New Roman"/>
-          <w:color w:val="000000"/>
-          <w:sz w:val="24"/>
-          <w:szCs w:val="24"/>
-          <w:lang w:eastAsia="en-CA"/>
-        </w:rPr>
-        <w:t>S</w:t>
-      </w:r>
-      <w:r>
-        <w:rPr>
-          <w:rFonts w:ascii="Times New Roman" w:eastAsia="Times New Roman" w:hAnsi="Times New Roman" w:cs="Times New Roman"/>
-          <w:color w:val="000000"/>
-          <w:sz w:val="24"/>
-          <w:szCs w:val="24"/>
-          <w:lang w:eastAsia="en-CA"/>
-        </w:rPr>
-        <w:t>tartups</w:t>
-      </w:r>
-      <w:proofErr w:type="spellEnd"/>
-      <w:r>
-        <w:rPr>
-          <w:rFonts w:ascii="Times New Roman" w:eastAsia="Times New Roman" w:hAnsi="Times New Roman" w:cs="Times New Roman"/>
-          <w:color w:val="000000"/>
-          <w:sz w:val="24"/>
-          <w:szCs w:val="24"/>
-          <w:lang w:eastAsia="en-CA"/>
-        </w:rPr>
-        <w:t xml:space="preserve"> need </w:t>
+        <w:t>tform to connect with startups for part time work</w:t>
+      </w:r>
+      <w:r>
+        <w:rPr>
+          <w:rFonts w:ascii="Times New Roman" w:eastAsia="Times New Roman" w:hAnsi="Times New Roman" w:cs="Times New Roman"/>
+          <w:color w:val="000000"/>
+          <w:sz w:val="24"/>
+          <w:szCs w:val="24"/>
+          <w:lang w:eastAsia="en-CA"/>
+        </w:rPr>
+        <w:t xml:space="preserve"> during their studies to fund them.  S</w:t>
+      </w:r>
+      <w:r>
+        <w:rPr>
+          <w:rFonts w:ascii="Times New Roman" w:eastAsia="Times New Roman" w:hAnsi="Times New Roman" w:cs="Times New Roman"/>
+          <w:color w:val="000000"/>
+          <w:sz w:val="24"/>
+          <w:szCs w:val="24"/>
+          <w:lang w:eastAsia="en-CA"/>
+        </w:rPr>
+        <w:t xml:space="preserve">tartups need </w:t>
       </w:r>
       <w:r>
         <w:rPr>
@@ -271,7 +227,6 @@
           <w:lang w:eastAsia="en-CA"/>
         </w:rPr>
       </w:pPr>
-      <w:proofErr w:type="gramStart"/>
       <w:r>
         <w:rPr>
           <w:rFonts w:ascii="Times New Roman" w:eastAsia="Times New Roman" w:hAnsi="Times New Roman" w:cs="Times New Roman"/>
@@ -290,50 +245,17 @@
           <w:szCs w:val="24"/>
           <w:lang w:eastAsia="en-CA"/>
         </w:rPr>
-        <w:t>.com</w:t>
-      </w:r>
-      <w:proofErr w:type="gramEnd"/>
-      <w:r>
-        <w:rPr>
-          <w:rFonts w:ascii="Times New Roman" w:eastAsia="Times New Roman" w:hAnsi="Times New Roman" w:cs="Times New Roman"/>
-          <w:color w:val="000000"/>
-          <w:sz w:val="24"/>
-          <w:szCs w:val="24"/>
-          <w:lang w:eastAsia="en-CA"/>
-        </w:rPr>
-        <w:t xml:space="preserve"> is a we</w:t>
-      </w:r>
-      <w:r>
-        <w:rPr>
-          <w:rFonts w:ascii="Times New Roman" w:eastAsia="Times New Roman" w:hAnsi="Times New Roman" w:cs="Times New Roman"/>
-          <w:color w:val="000000"/>
-          <w:sz w:val="24"/>
-          <w:szCs w:val="24"/>
-          <w:lang w:eastAsia="en-CA"/>
-        </w:rPr>
-        <w:t xml:space="preserve">bsite that connects students (with or without experience) with local </w:t>
-      </w:r>
-      <w:proofErr w:type="spellStart"/>
-      <w:r>
-        <w:rPr>
-          <w:rFonts w:ascii="Times New Roman" w:eastAsia="Times New Roman" w:hAnsi="Times New Roman" w:cs="Times New Roman"/>
-          <w:color w:val="000000"/>
-          <w:sz w:val="24"/>
-          <w:szCs w:val="24"/>
-          <w:lang w:eastAsia="en-CA"/>
-        </w:rPr>
-        <w:t>startups</w:t>
-      </w:r>
-      <w:proofErr w:type="spellEnd"/>
-      <w:r>
-        <w:rPr>
-          <w:rFonts w:ascii="Times New Roman" w:eastAsia="Times New Roman" w:hAnsi="Times New Roman" w:cs="Times New Roman"/>
-          <w:color w:val="000000"/>
-          <w:sz w:val="24"/>
-          <w:szCs w:val="24"/>
-          <w:lang w:eastAsia="en-CA"/>
-        </w:rPr>
-        <w:t xml:space="preserve"> for part time work </w:t>
+        <w:t>.com is a we</w:t>
+      </w:r>
+      <w:r>
+        <w:rPr>
+          <w:rFonts w:ascii="Times New Roman" w:eastAsia="Times New Roman" w:hAnsi="Times New Roman" w:cs="Times New Roman"/>
+          <w:color w:val="000000"/>
+          <w:sz w:val="24"/>
+          <w:szCs w:val="24"/>
+          <w:lang w:eastAsia="en-CA"/>
+        </w:rPr>
+        <w:t xml:space="preserve">bsite that connects students (with or without experience) with local startups for part time work </w:t>
       </w:r>
       <w:r>
         <w:rPr>
@@ -353,9 +275,202 @@
           <w:szCs w:val="24"/>
           <w:lang w:eastAsia="en-CA"/>
         </w:rPr>
-        <w:t xml:space="preserve">s </w:t>
-      </w:r>
-      <w:proofErr w:type="spellStart"/>
+        <w:t>s startup businesses to meet with</w:t>
+      </w:r>
+      <w:r>
+        <w:rPr>
+          <w:rFonts w:ascii="Times New Roman" w:eastAsia="Times New Roman" w:hAnsi="Times New Roman" w:cs="Times New Roman"/>
+          <w:color w:val="000000"/>
+          <w:sz w:val="24"/>
+          <w:szCs w:val="24"/>
+          <w:lang w:eastAsia="en-CA"/>
+        </w:rPr>
+        <w:t xml:space="preserve"> students who are informed on cutting edge</w:t>
+      </w:r>
+      <w:r>
+        <w:rPr>
+          <w:rFonts w:ascii="Times New Roman" w:eastAsia="Times New Roman" w:hAnsi="Times New Roman" w:cs="Times New Roman"/>
+          <w:color w:val="000000"/>
+          <w:sz w:val="24"/>
+          <w:szCs w:val="24"/>
+          <w:lang w:eastAsia="en-CA"/>
+        </w:rPr>
+        <w:t xml:space="preserve"> technologies</w:t>
+      </w:r>
+      <w:r>
+        <w:rPr>
+          <w:rFonts w:ascii="Times New Roman" w:eastAsia="Times New Roman" w:hAnsi="Times New Roman" w:cs="Times New Roman"/>
+          <w:color w:val="000000"/>
+          <w:sz w:val="24"/>
+          <w:szCs w:val="24"/>
+          <w:lang w:eastAsia="en-CA"/>
+        </w:rPr>
+        <w:t>.</w:t>
+      </w:r>
+    </w:p>
+    <w:p>
+      <w:pPr>
+        <w:spacing w:before="100" w:beforeAutospacing="1" w:after="100" w:afterAutospacing="1" w:line="240" w:lineRule="auto"/>
+        <w:rPr>
+          <w:rFonts w:ascii="Times New Roman" w:eastAsia="Times New Roman" w:hAnsi="Times New Roman" w:cs="Times New Roman"/>
+          <w:color w:val="000000"/>
+          <w:sz w:val="24"/>
+          <w:szCs w:val="24"/>
+          <w:lang w:eastAsia="en-CA"/>
+        </w:rPr>
+      </w:pPr>
+      <w:r>
+        <w:rPr>
+          <w:rFonts w:ascii="Times New Roman" w:eastAsia="Times New Roman" w:hAnsi="Times New Roman" w:cs="Times New Roman"/>
+          <w:color w:val="000000"/>
+          <w:sz w:val="24"/>
+          <w:szCs w:val="24"/>
+          <w:lang w:eastAsia="en-CA"/>
+        </w:rPr>
+        <w:t xml:space="preserve">A student has a name, age, short personal description, </w:t>
+      </w:r>
+      <w:r>
+        <w:rPr>
+          <w:rFonts w:ascii="Times New Roman" w:eastAsia="Times New Roman" w:hAnsi="Times New Roman" w:cs="Times New Roman"/>
+          <w:color w:val="000000"/>
+          <w:sz w:val="24"/>
+          <w:szCs w:val="24"/>
+          <w:lang w:eastAsia="en-CA"/>
+        </w:rPr>
+        <w:t>an address</w:t>
+      </w:r>
+      <w:r>
+        <w:rPr>
+          <w:rFonts w:ascii="Times New Roman" w:eastAsia="Times New Roman" w:hAnsi="Times New Roman" w:cs="Times New Roman"/>
+          <w:color w:val="000000"/>
+          <w:sz w:val="24"/>
+          <w:szCs w:val="24"/>
+          <w:lang w:eastAsia="en-CA"/>
+        </w:rPr>
+        <w:t>, personal website (optional), email, telephone number, academic record</w:t>
+      </w:r>
+      <w:r>
+        <w:rPr>
+          <w:rFonts w:ascii="Times New Roman" w:eastAsia="Times New Roman" w:hAnsi="Times New Roman" w:cs="Times New Roman"/>
+          <w:color w:val="000000"/>
+          <w:sz w:val="24"/>
+          <w:szCs w:val="24"/>
+          <w:lang w:eastAsia="en-CA"/>
+        </w:rPr>
+        <w:t xml:space="preserve">, </w:t>
+      </w:r>
+      <w:r>
+        <w:rPr>
+          <w:rFonts w:ascii="Times New Roman" w:eastAsia="Times New Roman" w:hAnsi="Times New Roman" w:cs="Times New Roman"/>
+          <w:color w:val="000000"/>
+          <w:sz w:val="24"/>
+          <w:szCs w:val="24"/>
+          <w:lang w:eastAsia="en-CA"/>
+        </w:rPr>
+        <w:t>resume</w:t>
+      </w:r>
+      <w:r>
+        <w:rPr>
+          <w:rFonts w:ascii="Times New Roman" w:eastAsia="Times New Roman" w:hAnsi="Times New Roman" w:cs="Times New Roman"/>
+          <w:color w:val="000000"/>
+          <w:sz w:val="24"/>
+          <w:szCs w:val="24"/>
+          <w:lang w:eastAsia="en-CA"/>
+        </w:rPr>
+        <w:t xml:space="preserve"> and </w:t>
+      </w:r>
+      <w:r>
+        <w:rPr>
+          <w:rFonts w:ascii="Times New Roman" w:eastAsia="Times New Roman" w:hAnsi="Times New Roman" w:cs="Times New Roman"/>
+          <w:color w:val="000000"/>
+          <w:sz w:val="24"/>
+          <w:szCs w:val="24"/>
+          <w:lang w:eastAsia="en-CA"/>
+        </w:rPr>
+        <w:t>a user account</w:t>
+      </w:r>
+      <w:r>
+        <w:rPr>
+          <w:rFonts w:ascii="Times New Roman" w:eastAsia="Times New Roman" w:hAnsi="Times New Roman" w:cs="Times New Roman"/>
+          <w:color w:val="000000"/>
+          <w:sz w:val="24"/>
+          <w:szCs w:val="24"/>
+          <w:lang w:eastAsia="en-CA"/>
+        </w:rPr>
+        <w:t xml:space="preserve">.  In order to </w:t>
+      </w:r>
+      <w:r>
+        <w:rPr>
+          <w:rFonts w:ascii="Times New Roman" w:eastAsia="Times New Roman" w:hAnsi="Times New Roman" w:cs="Times New Roman"/>
+          <w:color w:val="000000"/>
+          <w:sz w:val="24"/>
+          <w:szCs w:val="24"/>
+          <w:lang w:eastAsia="en-CA"/>
+        </w:rPr>
+        <w:t>apply for a meetup</w:t>
+      </w:r>
+      <w:r>
+        <w:rPr>
+          <w:rFonts w:ascii="Times New Roman" w:eastAsia="Times New Roman" w:hAnsi="Times New Roman" w:cs="Times New Roman"/>
+          <w:color w:val="000000"/>
+          <w:sz w:val="24"/>
+          <w:szCs w:val="24"/>
+          <w:lang w:eastAsia="en-CA"/>
+        </w:rPr>
+        <w:t>, a student must be registered to Students Meet Startups.</w:t>
+      </w:r>
+      <w:r>
+        <w:rPr>
+          <w:rFonts w:ascii="Times New Roman" w:eastAsia="Times New Roman" w:hAnsi="Times New Roman" w:cs="Times New Roman"/>
+          <w:color w:val="000000"/>
+          <w:sz w:val="24"/>
+          <w:szCs w:val="24"/>
+          <w:lang w:eastAsia="en-CA"/>
+        </w:rPr>
+        <w:t xml:space="preserve">  An academic record contains a transcript pdf document.</w:t>
+      </w:r>
+      <w:r>
+        <w:rPr>
+          <w:rFonts w:ascii="Times New Roman" w:eastAsia="Times New Roman" w:hAnsi="Times New Roman" w:cs="Times New Roman"/>
+          <w:color w:val="000000"/>
+          <w:sz w:val="24"/>
+          <w:szCs w:val="24"/>
+          <w:lang w:eastAsia="en-CA"/>
+        </w:rPr>
+        <w:t xml:space="preserve"> </w:t>
+      </w:r>
+    </w:p>
+    <w:p>
+      <w:pPr>
+        <w:spacing w:before="100" w:beforeAutospacing="1" w:after="100" w:afterAutospacing="1" w:line="240" w:lineRule="auto"/>
+        <w:rPr>
+          <w:rFonts w:ascii="Times New Roman" w:eastAsia="Times New Roman" w:hAnsi="Times New Roman" w:cs="Times New Roman"/>
+          <w:color w:val="000000"/>
+          <w:sz w:val="24"/>
+          <w:szCs w:val="24"/>
+          <w:lang w:eastAsia="en-CA"/>
+        </w:rPr>
+      </w:pPr>
+      <w:r>
+        <w:rPr>
+          <w:rFonts w:ascii="Times New Roman" w:eastAsia="Times New Roman" w:hAnsi="Times New Roman" w:cs="Times New Roman"/>
+          <w:color w:val="000000"/>
+          <w:sz w:val="24"/>
+          <w:szCs w:val="24"/>
+          <w:lang w:eastAsia="en-CA"/>
+        </w:rPr>
+        <w:t>A</w:t>
+      </w:r>
+      <w:r>
+        <w:rPr>
+          <w:rFonts w:ascii="Times New Roman" w:eastAsia="Times New Roman" w:hAnsi="Times New Roman" w:cs="Times New Roman"/>
+          <w:color w:val="000000"/>
+          <w:sz w:val="24"/>
+          <w:szCs w:val="24"/>
+          <w:lang w:eastAsia="en-CA"/>
+        </w:rPr>
+        <w:t xml:space="preserve"> </w:t>
+      </w:r>
       <w:r>
         <w:rPr>
           <w:rFonts w:ascii="Times New Roman" w:eastAsia="Times New Roman" w:hAnsi="Times New Roman" w:cs="Times New Roman"/>
@@ -366,36 +481,361 @@
         </w:rPr>
         <w:t>startup</w:t>
       </w:r>
-      <w:proofErr w:type="spellEnd"/>
-      <w:r>
-        <w:rPr>
-          <w:rFonts w:ascii="Times New Roman" w:eastAsia="Times New Roman" w:hAnsi="Times New Roman" w:cs="Times New Roman"/>
-          <w:color w:val="000000"/>
-          <w:sz w:val="24"/>
-          <w:szCs w:val="24"/>
-          <w:lang w:eastAsia="en-CA"/>
-        </w:rPr>
-        <w:t xml:space="preserve"> businesses to meet with</w:t>
-      </w:r>
-      <w:r>
-        <w:rPr>
-          <w:rFonts w:ascii="Times New Roman" w:eastAsia="Times New Roman" w:hAnsi="Times New Roman" w:cs="Times New Roman"/>
-          <w:color w:val="000000"/>
-          <w:sz w:val="24"/>
-          <w:szCs w:val="24"/>
-          <w:lang w:eastAsia="en-CA"/>
-        </w:rPr>
-        <w:t xml:space="preserve"> students who are informed on cutting edge</w:t>
-      </w:r>
-      <w:r>
-        <w:rPr>
-          <w:rFonts w:ascii="Times New Roman" w:eastAsia="Times New Roman" w:hAnsi="Times New Roman" w:cs="Times New Roman"/>
-          <w:color w:val="000000"/>
-          <w:sz w:val="24"/>
-          <w:szCs w:val="24"/>
-          <w:lang w:eastAsia="en-CA"/>
-        </w:rPr>
-        <w:t xml:space="preserve"> technologies</w:t>
+      <w:r>
+        <w:rPr>
+          <w:rFonts w:ascii="Times New Roman" w:eastAsia="Times New Roman" w:hAnsi="Times New Roman" w:cs="Times New Roman"/>
+          <w:color w:val="000000"/>
+          <w:sz w:val="24"/>
+          <w:szCs w:val="24"/>
+          <w:lang w:eastAsia="en-CA"/>
+        </w:rPr>
+        <w:t xml:space="preserve"> has a name, </w:t>
+      </w:r>
+      <w:r>
+        <w:rPr>
+          <w:rFonts w:ascii="Times New Roman" w:eastAsia="Times New Roman" w:hAnsi="Times New Roman" w:cs="Times New Roman"/>
+          <w:color w:val="000000"/>
+          <w:sz w:val="24"/>
+          <w:szCs w:val="24"/>
+          <w:lang w:eastAsia="en-CA"/>
+        </w:rPr>
+        <w:t>description, address, telephone number,</w:t>
+      </w:r>
+      <w:r>
+        <w:rPr>
+          <w:rFonts w:ascii="Times New Roman" w:eastAsia="Times New Roman" w:hAnsi="Times New Roman" w:cs="Times New Roman"/>
+          <w:color w:val="000000"/>
+          <w:sz w:val="24"/>
+          <w:szCs w:val="24"/>
+          <w:lang w:eastAsia="en-CA"/>
+        </w:rPr>
+        <w:t xml:space="preserve"> fax, </w:t>
+      </w:r>
+      <w:r>
+        <w:rPr>
+          <w:rFonts w:ascii="Times New Roman" w:eastAsia="Times New Roman" w:hAnsi="Times New Roman" w:cs="Times New Roman"/>
+          <w:color w:val="000000"/>
+          <w:sz w:val="24"/>
+          <w:szCs w:val="24"/>
+          <w:lang w:eastAsia="en-CA"/>
+        </w:rPr>
+        <w:t>website (optional)</w:t>
+      </w:r>
+      <w:r>
+        <w:rPr>
+          <w:rFonts w:ascii="Times New Roman" w:eastAsia="Times New Roman" w:hAnsi="Times New Roman" w:cs="Times New Roman"/>
+          <w:color w:val="000000"/>
+          <w:sz w:val="24"/>
+          <w:szCs w:val="24"/>
+          <w:lang w:eastAsia="en-CA"/>
+        </w:rPr>
+        <w:t xml:space="preserve">, </w:t>
+      </w:r>
+      <w:r>
+        <w:rPr>
+          <w:rFonts w:ascii="Times New Roman" w:eastAsia="Times New Roman" w:hAnsi="Times New Roman" w:cs="Times New Roman"/>
+          <w:color w:val="000000"/>
+          <w:sz w:val="24"/>
+          <w:szCs w:val="24"/>
+          <w:lang w:eastAsia="en-CA"/>
+        </w:rPr>
+        <w:t>email</w:t>
+      </w:r>
+      <w:r>
+        <w:rPr>
+          <w:rFonts w:ascii="Times New Roman" w:eastAsia="Times New Roman" w:hAnsi="Times New Roman" w:cs="Times New Roman"/>
+          <w:color w:val="000000"/>
+          <w:sz w:val="24"/>
+          <w:szCs w:val="24"/>
+          <w:lang w:eastAsia="en-CA"/>
+        </w:rPr>
+        <w:t xml:space="preserve"> and a user account</w:t>
+      </w:r>
+      <w:r>
+        <w:rPr>
+          <w:rFonts w:ascii="Times New Roman" w:eastAsia="Times New Roman" w:hAnsi="Times New Roman" w:cs="Times New Roman"/>
+          <w:color w:val="000000"/>
+          <w:sz w:val="24"/>
+          <w:szCs w:val="24"/>
+          <w:lang w:eastAsia="en-CA"/>
+        </w:rPr>
+        <w:t xml:space="preserve">.  In order to post meetups, an employer must be a registered member. </w:t>
+      </w:r>
+    </w:p>
+    <w:p>
+      <w:pPr>
+        <w:pStyle w:val="NoSpacing"/>
+        <w:rPr>
+          <w:rFonts w:ascii="Times New Roman" w:eastAsia="Times New Roman" w:hAnsi="Times New Roman" w:cs="Times New Roman"/>
+          <w:color w:val="000000"/>
+          <w:sz w:val="24"/>
+          <w:szCs w:val="24"/>
+          <w:lang w:eastAsia="en-CA"/>
+        </w:rPr>
+      </w:pPr>
+      <w:r>
+        <w:rPr>
+          <w:rFonts w:ascii="Times New Roman" w:eastAsia="Times New Roman" w:hAnsi="Times New Roman" w:cs="Times New Roman"/>
+          <w:color w:val="000000"/>
+          <w:sz w:val="24"/>
+          <w:szCs w:val="24"/>
+          <w:lang w:eastAsia="en-CA"/>
+        </w:rPr>
+        <w:t>An address has a street number, apartment number</w:t>
+      </w:r>
+      <w:r>
+        <w:rPr>
+          <w:rFonts w:ascii="Times New Roman" w:eastAsia="Times New Roman" w:hAnsi="Times New Roman" w:cs="Times New Roman"/>
+          <w:color w:val="000000"/>
+          <w:sz w:val="24"/>
+          <w:szCs w:val="24"/>
+          <w:lang w:eastAsia="en-CA"/>
+        </w:rPr>
+        <w:t xml:space="preserve"> </w:t>
+      </w:r>
+      <w:r>
+        <w:rPr>
+          <w:rFonts w:ascii="Times New Roman" w:eastAsia="Times New Roman" w:hAnsi="Times New Roman" w:cs="Times New Roman"/>
+          <w:color w:val="000000"/>
+          <w:sz w:val="24"/>
+          <w:szCs w:val="24"/>
+          <w:lang w:eastAsia="en-CA"/>
+        </w:rPr>
+        <w:t>(optional), street name, postal code, province and municipality.</w:t>
+      </w:r>
+    </w:p>
+    <w:p>
+      <w:pPr>
+        <w:pStyle w:val="NoSpacing"/>
+        <w:rPr>
+          <w:rFonts w:ascii="Times New Roman" w:eastAsia="Times New Roman" w:hAnsi="Times New Roman" w:cs="Times New Roman"/>
+          <w:color w:val="000000"/>
+          <w:sz w:val="24"/>
+          <w:szCs w:val="24"/>
+          <w:lang w:eastAsia="en-CA"/>
+        </w:rPr>
+      </w:pPr>
+    </w:p>
+    <w:p>
+      <w:pPr>
+        <w:pStyle w:val="NoSpacing"/>
+        <w:rPr>
+          <w:rFonts w:ascii="Times New Roman" w:eastAsia="Times New Roman" w:hAnsi="Times New Roman" w:cs="Times New Roman"/>
+          <w:color w:val="000000"/>
+          <w:sz w:val="24"/>
+          <w:szCs w:val="24"/>
+          <w:lang w:eastAsia="en-CA"/>
+        </w:rPr>
+      </w:pPr>
+      <w:r>
+        <w:rPr>
+          <w:rFonts w:ascii="Times New Roman" w:eastAsia="Times New Roman" w:hAnsi="Times New Roman" w:cs="Times New Roman"/>
+          <w:color w:val="000000"/>
+          <w:sz w:val="24"/>
+          <w:szCs w:val="24"/>
+          <w:lang w:eastAsia="en-CA"/>
+        </w:rPr>
+        <w:t xml:space="preserve">A </w:t>
+      </w:r>
+      <w:r>
+        <w:rPr>
+          <w:rFonts w:ascii="Times New Roman" w:eastAsia="Times New Roman" w:hAnsi="Times New Roman" w:cs="Times New Roman"/>
+          <w:color w:val="000000"/>
+          <w:sz w:val="24"/>
+          <w:szCs w:val="24"/>
+          <w:lang w:eastAsia="en-CA"/>
+        </w:rPr>
+        <w:t>meetup has</w:t>
+      </w:r>
+      <w:r>
+        <w:rPr>
+          <w:rFonts w:ascii="Times New Roman" w:eastAsia="Times New Roman" w:hAnsi="Times New Roman" w:cs="Times New Roman"/>
+          <w:color w:val="000000"/>
+          <w:sz w:val="24"/>
+          <w:szCs w:val="24"/>
+          <w:lang w:eastAsia="en-CA"/>
+        </w:rPr>
+        <w:t xml:space="preserve"> a start time, end time,</w:t>
+      </w:r>
+      <w:r>
+        <w:rPr>
+          <w:rFonts w:ascii="Times New Roman" w:eastAsia="Times New Roman" w:hAnsi="Times New Roman" w:cs="Times New Roman"/>
+          <w:color w:val="000000"/>
+          <w:sz w:val="24"/>
+          <w:szCs w:val="24"/>
+          <w:lang w:eastAsia="en-CA"/>
+        </w:rPr>
+        <w:t xml:space="preserve"> address(optional),</w:t>
+      </w:r>
+      <w:r>
+        <w:rPr>
+          <w:rFonts w:ascii="Times New Roman" w:eastAsia="Times New Roman" w:hAnsi="Times New Roman" w:cs="Times New Roman"/>
+          <w:color w:val="000000"/>
+          <w:sz w:val="24"/>
+          <w:szCs w:val="24"/>
+          <w:lang w:eastAsia="en-CA"/>
+        </w:rPr>
+        <w:t xml:space="preserve"> an employer</w:t>
+      </w:r>
+      <w:r>
+        <w:rPr>
+          <w:rFonts w:ascii="Times New Roman" w:eastAsia="Times New Roman" w:hAnsi="Times New Roman" w:cs="Times New Roman"/>
+          <w:color w:val="000000"/>
+          <w:sz w:val="24"/>
+          <w:szCs w:val="24"/>
+          <w:lang w:eastAsia="en-CA"/>
+        </w:rPr>
+        <w:t xml:space="preserve"> and participants (students).</w:t>
+      </w:r>
+      <w:r>
+        <w:rPr>
+          <w:rFonts w:ascii="Times New Roman" w:eastAsia="Times New Roman" w:hAnsi="Times New Roman" w:cs="Times New Roman"/>
+          <w:color w:val="000000"/>
+          <w:sz w:val="24"/>
+          <w:szCs w:val="24"/>
+          <w:lang w:eastAsia="en-CA"/>
+        </w:rPr>
+        <w:t xml:space="preserve">  A meetup has </w:t>
+      </w:r>
+      <w:r>
+        <w:rPr>
+          <w:rFonts w:ascii="Times New Roman" w:eastAsia="Times New Roman" w:hAnsi="Times New Roman" w:cs="Times New Roman"/>
+          <w:color w:val="000000"/>
+          <w:sz w:val="24"/>
+          <w:szCs w:val="24"/>
+          <w:lang w:eastAsia="en-CA"/>
+        </w:rPr>
+        <w:t>startup representants reviews and participants</w:t>
+      </w:r>
+      <w:r>
+        <w:rPr>
+          <w:rFonts w:ascii="Times New Roman" w:eastAsia="Times New Roman" w:hAnsi="Times New Roman" w:cs="Times New Roman"/>
+          <w:color w:val="000000"/>
+          <w:sz w:val="24"/>
+          <w:szCs w:val="24"/>
+          <w:lang w:eastAsia="en-CA"/>
+        </w:rPr>
+        <w:t xml:space="preserve"> (students) </w:t>
+      </w:r>
+      <w:r>
+        <w:rPr>
+          <w:rFonts w:ascii="Times New Roman" w:eastAsia="Times New Roman" w:hAnsi="Times New Roman" w:cs="Times New Roman"/>
+          <w:color w:val="000000"/>
+          <w:sz w:val="24"/>
+          <w:szCs w:val="24"/>
+          <w:lang w:eastAsia="en-CA"/>
+        </w:rPr>
+        <w:t>reviews.</w:t>
+      </w:r>
+      <w:r>
+        <w:rPr>
+          <w:rFonts w:ascii="Times New Roman" w:eastAsia="Times New Roman" w:hAnsi="Times New Roman" w:cs="Times New Roman"/>
+          <w:color w:val="000000"/>
+          <w:sz w:val="24"/>
+          <w:szCs w:val="24"/>
+          <w:lang w:eastAsia="en-CA"/>
+        </w:rPr>
+        <w:t xml:space="preserve">  A meetup review has a rating, a comment.</w:t>
+      </w:r>
+    </w:p>
+    <w:p>
+      <w:pPr>
+        <w:pStyle w:val="NoSpacing"/>
+        <w:rPr>
+          <w:rFonts w:ascii="Times New Roman" w:eastAsia="Times New Roman" w:hAnsi="Times New Roman" w:cs="Times New Roman"/>
+          <w:color w:val="000000"/>
+          <w:sz w:val="24"/>
+          <w:szCs w:val="24"/>
+          <w:lang w:eastAsia="en-CA"/>
+        </w:rPr>
+      </w:pPr>
+    </w:p>
+    <w:p>
+      <w:pPr>
+        <w:spacing w:before="100" w:beforeAutospacing="1" w:after="0" w:line="240" w:lineRule="auto"/>
+        <w:rPr>
+          <w:rFonts w:ascii="Times New Roman" w:eastAsia="Times New Roman" w:hAnsi="Times New Roman" w:cs="Times New Roman"/>
+          <w:b/>
+          <w:color w:val="000000"/>
+          <w:sz w:val="24"/>
+          <w:szCs w:val="24"/>
+          <w:lang w:eastAsia="en-CA"/>
+        </w:rPr>
+      </w:pPr>
+      <w:r>
+        <w:rPr>
+          <w:rFonts w:ascii="Times New Roman" w:eastAsia="Times New Roman" w:hAnsi="Times New Roman" w:cs="Times New Roman"/>
+          <w:b/>
+          <w:color w:val="000000"/>
+          <w:sz w:val="24"/>
+          <w:szCs w:val="24"/>
+          <w:lang w:eastAsia="en-CA"/>
+        </w:rPr>
+        <w:t>*</w:t>
+      </w:r>
+      <w:r>
+        <w:rPr>
+          <w:rFonts w:ascii="Times New Roman" w:eastAsia="Times New Roman" w:hAnsi="Times New Roman" w:cs="Times New Roman"/>
+          <w:b/>
+          <w:color w:val="000000"/>
+          <w:sz w:val="24"/>
+          <w:szCs w:val="24"/>
+          <w:lang w:eastAsia="en-CA"/>
+        </w:rPr>
+        <w:t xml:space="preserve">Phase II </w:t>
+      </w:r>
+    </w:p>
+    <w:p>
+      <w:pPr>
+        <w:spacing w:after="0" w:line="240" w:lineRule="auto"/>
+        <w:rPr>
+          <w:rFonts w:ascii="Times New Roman" w:eastAsia="Times New Roman" w:hAnsi="Times New Roman" w:cs="Times New Roman"/>
+          <w:b/>
+          <w:color w:val="000000"/>
+          <w:sz w:val="24"/>
+          <w:szCs w:val="24"/>
+          <w:lang w:eastAsia="en-CA"/>
+        </w:rPr>
+      </w:pPr>
+      <w:r>
+        <w:rPr>
+          <w:rFonts w:ascii="Times New Roman" w:eastAsia="Times New Roman" w:hAnsi="Times New Roman" w:cs="Times New Roman"/>
+          <w:color w:val="000000"/>
+          <w:sz w:val="24"/>
+          <w:szCs w:val="24"/>
+          <w:lang w:eastAsia="en-CA"/>
+        </w:rPr>
+        <w:t>M</w:t>
+      </w:r>
+      <w:r>
+        <w:rPr>
+          <w:rFonts w:ascii="Times New Roman" w:eastAsia="Times New Roman" w:hAnsi="Times New Roman" w:cs="Times New Roman"/>
+          <w:color w:val="000000"/>
+          <w:sz w:val="24"/>
+          <w:szCs w:val="24"/>
+          <w:lang w:eastAsia="en-CA"/>
+        </w:rPr>
+        <w:t>eetups can be physical or virtual</w:t>
+      </w:r>
+      <w:r>
+        <w:rPr>
+          <w:rFonts w:ascii="Times New Roman" w:eastAsia="Times New Roman" w:hAnsi="Times New Roman" w:cs="Times New Roman"/>
+          <w:color w:val="000000"/>
+          <w:sz w:val="24"/>
+          <w:szCs w:val="24"/>
+          <w:lang w:eastAsia="en-CA"/>
+        </w:rPr>
+        <w:t xml:space="preserve"> (</w:t>
+      </w:r>
+      <w:r>
+        <w:rPr>
+          <w:rFonts w:ascii="Times New Roman" w:eastAsia="Times New Roman" w:hAnsi="Times New Roman" w:cs="Times New Roman"/>
+          <w:color w:val="000000"/>
+          <w:sz w:val="24"/>
+          <w:szCs w:val="24"/>
+          <w:lang w:eastAsia="en-CA"/>
+        </w:rPr>
+        <w:t>a Skype meetup for example)</w:t>
       </w:r>
       <w:r>
         <w:rPr>
@@ -410,184 +850,226 @@
     </w:p>
     <w:p>
       <w:pPr>
-        <w:spacing w:before="100" w:beforeAutospacing="1" w:after="100" w:afterAutospacing="1" w:line="240" w:lineRule="auto"/>
-        <w:rPr>
-          <w:rFonts w:ascii="Times New Roman" w:eastAsia="Times New Roman" w:hAnsi="Times New Roman" w:cs="Times New Roman"/>
-          <w:color w:val="000000"/>
-          <w:sz w:val="24"/>
-          <w:szCs w:val="24"/>
-          <w:lang w:eastAsia="en-CA"/>
-        </w:rPr>
-      </w:pPr>
-      <w:r>
-        <w:rPr>
-          <w:rFonts w:ascii="Times New Roman" w:eastAsia="Times New Roman" w:hAnsi="Times New Roman" w:cs="Times New Roman"/>
-          <w:color w:val="000000"/>
-          <w:sz w:val="24"/>
-          <w:szCs w:val="24"/>
-          <w:lang w:eastAsia="en-CA"/>
-        </w:rPr>
-        <w:t xml:space="preserve">A student has a name, age, short personal description, </w:t>
-      </w:r>
-      <w:r>
-        <w:rPr>
-          <w:rFonts w:ascii="Times New Roman" w:eastAsia="Times New Roman" w:hAnsi="Times New Roman" w:cs="Times New Roman"/>
-          <w:color w:val="000000"/>
-          <w:sz w:val="24"/>
-          <w:szCs w:val="24"/>
-          <w:lang w:eastAsia="en-CA"/>
-        </w:rPr>
-        <w:t>an address</w:t>
-      </w:r>
-      <w:r>
-        <w:rPr>
-          <w:rFonts w:ascii="Times New Roman" w:eastAsia="Times New Roman" w:hAnsi="Times New Roman" w:cs="Times New Roman"/>
-          <w:color w:val="000000"/>
-          <w:sz w:val="24"/>
-          <w:szCs w:val="24"/>
-          <w:lang w:eastAsia="en-CA"/>
-        </w:rPr>
-        <w:t>, personal website (optional), email, telephone number, academic record</w:t>
-      </w:r>
-      <w:r>
-        <w:rPr>
-          <w:rFonts w:ascii="Times New Roman" w:eastAsia="Times New Roman" w:hAnsi="Times New Roman" w:cs="Times New Roman"/>
-          <w:color w:val="000000"/>
-          <w:sz w:val="24"/>
-          <w:szCs w:val="24"/>
-          <w:lang w:eastAsia="en-CA"/>
-        </w:rPr>
-        <w:t xml:space="preserve">, </w:t>
-      </w:r>
-      <w:r>
-        <w:rPr>
-          <w:rFonts w:ascii="Times New Roman" w:eastAsia="Times New Roman" w:hAnsi="Times New Roman" w:cs="Times New Roman"/>
-          <w:color w:val="000000"/>
-          <w:sz w:val="24"/>
-          <w:szCs w:val="24"/>
-          <w:lang w:eastAsia="en-CA"/>
-        </w:rPr>
-        <w:t>resume</w:t>
-      </w:r>
-      <w:r>
-        <w:rPr>
-          <w:rFonts w:ascii="Times New Roman" w:eastAsia="Times New Roman" w:hAnsi="Times New Roman" w:cs="Times New Roman"/>
-          <w:color w:val="000000"/>
-          <w:sz w:val="24"/>
-          <w:szCs w:val="24"/>
-          <w:lang w:eastAsia="en-CA"/>
-        </w:rPr>
-        <w:t xml:space="preserve"> and </w:t>
-      </w:r>
-      <w:r>
-        <w:rPr>
-          <w:rFonts w:ascii="Times New Roman" w:eastAsia="Times New Roman" w:hAnsi="Times New Roman" w:cs="Times New Roman"/>
-          <w:color w:val="000000"/>
-          <w:sz w:val="24"/>
-          <w:szCs w:val="24"/>
-          <w:lang w:eastAsia="en-CA"/>
-        </w:rPr>
-        <w:t>a user account</w:t>
-      </w:r>
-      <w:r>
-        <w:rPr>
-          <w:rFonts w:ascii="Times New Roman" w:eastAsia="Times New Roman" w:hAnsi="Times New Roman" w:cs="Times New Roman"/>
-          <w:color w:val="000000"/>
-          <w:sz w:val="24"/>
-          <w:szCs w:val="24"/>
-          <w:lang w:eastAsia="en-CA"/>
-        </w:rPr>
-        <w:t xml:space="preserve">.  In order to </w:t>
-      </w:r>
-      <w:r>
-        <w:rPr>
-          <w:rFonts w:ascii="Times New Roman" w:eastAsia="Times New Roman" w:hAnsi="Times New Roman" w:cs="Times New Roman"/>
-          <w:color w:val="000000"/>
-          <w:sz w:val="24"/>
-          <w:szCs w:val="24"/>
-          <w:lang w:eastAsia="en-CA"/>
-        </w:rPr>
-        <w:t xml:space="preserve">apply for a </w:t>
-      </w:r>
-      <w:proofErr w:type="spellStart"/>
-      <w:r>
-        <w:rPr>
-          <w:rFonts w:ascii="Times New Roman" w:eastAsia="Times New Roman" w:hAnsi="Times New Roman" w:cs="Times New Roman"/>
-          <w:color w:val="000000"/>
-          <w:sz w:val="24"/>
-          <w:szCs w:val="24"/>
-          <w:lang w:eastAsia="en-CA"/>
-        </w:rPr>
-        <w:t>meetup</w:t>
-      </w:r>
-      <w:proofErr w:type="spellEnd"/>
-      <w:r>
-        <w:rPr>
-          <w:rFonts w:ascii="Times New Roman" w:eastAsia="Times New Roman" w:hAnsi="Times New Roman" w:cs="Times New Roman"/>
-          <w:color w:val="000000"/>
-          <w:sz w:val="24"/>
-          <w:szCs w:val="24"/>
-          <w:lang w:eastAsia="en-CA"/>
-        </w:rPr>
-        <w:t xml:space="preserve">, a student must be registered to Students Meet </w:t>
-      </w:r>
-      <w:proofErr w:type="spellStart"/>
-      <w:r>
-        <w:rPr>
-          <w:rFonts w:ascii="Times New Roman" w:eastAsia="Times New Roman" w:hAnsi="Times New Roman" w:cs="Times New Roman"/>
-          <w:color w:val="000000"/>
-          <w:sz w:val="24"/>
-          <w:szCs w:val="24"/>
-          <w:lang w:eastAsia="en-CA"/>
-        </w:rPr>
-        <w:t>Startups</w:t>
-      </w:r>
-      <w:proofErr w:type="spellEnd"/>
-      <w:r>
-        <w:rPr>
-          <w:rFonts w:ascii="Times New Roman" w:eastAsia="Times New Roman" w:hAnsi="Times New Roman" w:cs="Times New Roman"/>
-          <w:color w:val="000000"/>
-          <w:sz w:val="24"/>
-          <w:szCs w:val="24"/>
-          <w:lang w:eastAsia="en-CA"/>
-        </w:rPr>
-        <w:t>.</w:t>
-      </w:r>
-      <w:r>
-        <w:rPr>
-          <w:rFonts w:ascii="Times New Roman" w:eastAsia="Times New Roman" w:hAnsi="Times New Roman" w:cs="Times New Roman"/>
-          <w:color w:val="000000"/>
-          <w:sz w:val="24"/>
-          <w:szCs w:val="24"/>
-          <w:lang w:eastAsia="en-CA"/>
-        </w:rPr>
-        <w:t xml:space="preserve">  An academic record contains a transcript </w:t>
-      </w:r>
-      <w:proofErr w:type="spellStart"/>
-      <w:r>
-        <w:rPr>
-          <w:rFonts w:ascii="Times New Roman" w:eastAsia="Times New Roman" w:hAnsi="Times New Roman" w:cs="Times New Roman"/>
-          <w:color w:val="000000"/>
-          <w:sz w:val="24"/>
-          <w:szCs w:val="24"/>
-          <w:lang w:eastAsia="en-CA"/>
-        </w:rPr>
-        <w:t>pdf</w:t>
-      </w:r>
-      <w:proofErr w:type="spellEnd"/>
-      <w:r>
-        <w:rPr>
-          <w:rFonts w:ascii="Times New Roman" w:eastAsia="Times New Roman" w:hAnsi="Times New Roman" w:cs="Times New Roman"/>
-          <w:color w:val="000000"/>
-          <w:sz w:val="24"/>
-          <w:szCs w:val="24"/>
-          <w:lang w:eastAsia="en-CA"/>
-        </w:rPr>
-        <w:t xml:space="preserve"> document.</w:t>
-      </w:r>
-      <w:r>
-        <w:rPr>
-          <w:rFonts w:ascii="Times New Roman" w:eastAsia="Times New Roman" w:hAnsi="Times New Roman" w:cs="Times New Roman"/>
+        <w:spacing w:after="0" w:line="240" w:lineRule="auto"/>
+        <w:rPr>
+          <w:rFonts w:ascii="Times New Roman" w:eastAsia="Times New Roman" w:hAnsi="Times New Roman" w:cs="Times New Roman"/>
+          <w:color w:val="000000"/>
+          <w:sz w:val="24"/>
+          <w:szCs w:val="24"/>
+          <w:lang w:eastAsia="en-CA"/>
+        </w:rPr>
+      </w:pPr>
+    </w:p>
+    <w:p>
+      <w:pPr>
+        <w:spacing w:after="0" w:line="240" w:lineRule="auto"/>
+        <w:rPr>
+          <w:rFonts w:ascii="Times New Roman" w:eastAsia="Times New Roman" w:hAnsi="Times New Roman" w:cs="Times New Roman"/>
+          <w:color w:val="000000"/>
+          <w:sz w:val="24"/>
+          <w:szCs w:val="24"/>
+          <w:lang w:eastAsia="en-CA"/>
+        </w:rPr>
+      </w:pPr>
+      <w:r>
+        <w:rPr>
+          <w:rFonts w:ascii="Times New Roman" w:eastAsia="Times New Roman" w:hAnsi="Times New Roman" w:cs="Times New Roman"/>
+          <w:color w:val="000000"/>
+          <w:sz w:val="24"/>
+          <w:szCs w:val="24"/>
+          <w:lang w:eastAsia="en-CA"/>
+        </w:rPr>
+        <w:t>An academic record contains all the academic information about a student: CGPA, GPA per term, course followed/completed /failed/incomplete (with grades), and expected graduation date.</w:t>
+      </w:r>
+    </w:p>
+    <w:p>
+      <w:pPr>
+        <w:spacing w:after="0" w:line="240" w:lineRule="auto"/>
+        <w:rPr>
+          <w:rFonts w:ascii="Times New Roman" w:eastAsia="Times New Roman" w:hAnsi="Times New Roman" w:cs="Times New Roman"/>
+          <w:color w:val="000000"/>
+          <w:sz w:val="24"/>
+          <w:szCs w:val="24"/>
+          <w:lang w:eastAsia="en-CA"/>
+        </w:rPr>
+      </w:pPr>
+    </w:p>
+    <w:p>
+      <w:pPr>
+        <w:spacing w:after="0" w:line="240" w:lineRule="auto"/>
+        <w:rPr>
+          <w:rFonts w:ascii="Times New Roman" w:eastAsia="Times New Roman" w:hAnsi="Times New Roman" w:cs="Times New Roman"/>
+          <w:color w:val="000000"/>
+          <w:sz w:val="24"/>
+          <w:szCs w:val="24"/>
+          <w:lang w:eastAsia="en-CA"/>
+        </w:rPr>
+      </w:pPr>
+      <w:r>
+        <w:rPr>
+          <w:rFonts w:ascii="Times New Roman" w:eastAsia="Times New Roman" w:hAnsi="Times New Roman" w:cs="Times New Roman"/>
+          <w:color w:val="000000"/>
+          <w:sz w:val="24"/>
+          <w:szCs w:val="24"/>
+          <w:lang w:eastAsia="en-CA"/>
+        </w:rPr>
+        <w:t>A startup has employees.  Employees can be of type x and type y.  Each type has different access modifiers.</w:t>
+      </w:r>
+    </w:p>
+    <w:p>
+      <w:pPr>
+        <w:spacing w:after="0" w:line="240" w:lineRule="auto"/>
+        <w:rPr>
+          <w:rFonts w:ascii="Times New Roman" w:eastAsia="Times New Roman" w:hAnsi="Times New Roman" w:cs="Times New Roman"/>
+          <w:color w:val="000000"/>
+          <w:sz w:val="24"/>
+          <w:szCs w:val="24"/>
+          <w:lang w:eastAsia="en-CA"/>
+        </w:rPr>
+      </w:pPr>
+    </w:p>
+    <w:p>
+      <w:pPr>
+        <w:spacing w:after="0" w:line="240" w:lineRule="auto"/>
+        <w:rPr>
+          <w:rFonts w:ascii="Times New Roman" w:eastAsia="Times New Roman" w:hAnsi="Times New Roman" w:cs="Times New Roman"/>
+          <w:color w:val="000000"/>
+          <w:sz w:val="24"/>
+          <w:szCs w:val="24"/>
+          <w:lang w:eastAsia="en-CA"/>
+        </w:rPr>
+      </w:pPr>
+      <w:r>
+        <w:rPr>
+          <w:rFonts w:ascii="Times New Roman" w:eastAsia="Times New Roman" w:hAnsi="Times New Roman" w:cs="Times New Roman"/>
+          <w:color w:val="000000"/>
+          <w:sz w:val="24"/>
+          <w:szCs w:val="24"/>
+          <w:lang w:eastAsia="en-CA"/>
+        </w:rPr>
+        <w:t>Meetups can be of</w:t>
+      </w:r>
+      <w:r>
+        <w:rPr>
+          <w:rFonts w:ascii="Times New Roman" w:eastAsia="Times New Roman" w:hAnsi="Times New Roman" w:cs="Times New Roman"/>
+          <w:color w:val="000000"/>
+          <w:sz w:val="24"/>
+          <w:szCs w:val="24"/>
+          <w:lang w:eastAsia="en-CA"/>
+        </w:rPr>
+        <w:t xml:space="preserve"> type “invite only” </w:t>
+      </w:r>
+      <w:r>
+        <w:rPr>
+          <w:rFonts w:ascii="Times New Roman" w:eastAsia="Times New Roman" w:hAnsi="Times New Roman" w:cs="Times New Roman"/>
+          <w:color w:val="000000"/>
+          <w:sz w:val="24"/>
+          <w:szCs w:val="24"/>
+          <w:lang w:eastAsia="en-CA"/>
+        </w:rPr>
+        <w:t>or public.  Invite only meet</w:t>
+      </w:r>
+      <w:r>
+        <w:rPr>
+          <w:rFonts w:ascii="Times New Roman" w:eastAsia="Times New Roman" w:hAnsi="Times New Roman" w:cs="Times New Roman"/>
+          <w:color w:val="000000"/>
+          <w:sz w:val="24"/>
+          <w:szCs w:val="24"/>
+          <w:lang w:eastAsia="en-CA"/>
+        </w:rPr>
+        <w:t xml:space="preserve">ups can be viewed by invited </w:t>
+      </w:r>
+      <w:r>
+        <w:rPr>
+          <w:rFonts w:ascii="Times New Roman" w:eastAsia="Times New Roman" w:hAnsi="Times New Roman" w:cs="Times New Roman"/>
+          <w:color w:val="000000"/>
+          <w:sz w:val="24"/>
+          <w:szCs w:val="24"/>
+          <w:lang w:eastAsia="en-CA"/>
+        </w:rPr>
+        <w:t xml:space="preserve">students only, public ones can be viewed by every student member.  A </w:t>
+      </w:r>
+      <w:r>
+        <w:rPr>
+          <w:rFonts w:ascii="Times New Roman" w:eastAsia="Times New Roman" w:hAnsi="Times New Roman" w:cs="Times New Roman"/>
+          <w:color w:val="000000"/>
+          <w:sz w:val="24"/>
+          <w:szCs w:val="24"/>
+          <w:lang w:eastAsia="en-CA"/>
+        </w:rPr>
+        <w:t xml:space="preserve">student meetup review has a “hired” status icon that shows if a student was hired or not.  A startup review has a “hired someone” status icon that shows if the startup hired </w:t>
+      </w:r>
+      <w:r>
+        <w:rPr>
+          <w:rFonts w:ascii="Times New Roman" w:eastAsia="Times New Roman" w:hAnsi="Times New Roman" w:cs="Times New Roman"/>
+          <w:color w:val="000000"/>
+          <w:sz w:val="24"/>
+          <w:szCs w:val="24"/>
+          <w:lang w:eastAsia="en-CA"/>
+        </w:rPr>
+        <w:t xml:space="preserve">this student at this particular </w:t>
+      </w:r>
+      <w:r>
+        <w:rPr>
+          <w:rFonts w:ascii="Times New Roman" w:eastAsia="Times New Roman" w:hAnsi="Times New Roman" w:cs="Times New Roman"/>
+          <w:color w:val="000000"/>
+          <w:sz w:val="24"/>
+          <w:szCs w:val="24"/>
+          <w:lang w:eastAsia="en-CA"/>
+        </w:rPr>
+        <w:t>meetup.</w:t>
+      </w:r>
+    </w:p>
+    <w:p>
+      <w:pPr>
+        <w:spacing w:after="0" w:line="240" w:lineRule="auto"/>
+        <w:rPr>
+          <w:rFonts w:ascii="Times New Roman" w:eastAsia="Times New Roman" w:hAnsi="Times New Roman" w:cs="Times New Roman"/>
+          <w:color w:val="000000"/>
+          <w:sz w:val="24"/>
+          <w:szCs w:val="24"/>
+          <w:lang w:eastAsia="en-CA"/>
+        </w:rPr>
+      </w:pPr>
+    </w:p>
+    <w:p>
+      <w:pPr>
+        <w:spacing w:after="0" w:line="240" w:lineRule="auto"/>
+        <w:rPr>
+          <w:rFonts w:ascii="Times New Roman" w:eastAsia="Times New Roman" w:hAnsi="Times New Roman" w:cs="Times New Roman"/>
+          <w:b/>
+          <w:color w:val="000000"/>
+          <w:sz w:val="24"/>
+          <w:szCs w:val="24"/>
+          <w:lang w:eastAsia="en-CA"/>
+        </w:rPr>
+      </w:pPr>
+      <w:r>
+        <w:rPr>
+          <w:rFonts w:ascii="Times New Roman" w:eastAsia="Times New Roman" w:hAnsi="Times New Roman" w:cs="Times New Roman"/>
+          <w:b/>
+          <w:color w:val="000000"/>
+          <w:sz w:val="24"/>
+          <w:szCs w:val="24"/>
+          <w:lang w:eastAsia="en-CA"/>
+        </w:rPr>
+        <w:t>*</w:t>
+      </w:r>
+      <w:r>
+        <w:rPr>
+          <w:rFonts w:ascii="Times New Roman" w:eastAsia="Times New Roman" w:hAnsi="Times New Roman" w:cs="Times New Roman"/>
+          <w:b/>
+          <w:color w:val="000000"/>
+          <w:sz w:val="24"/>
+          <w:szCs w:val="24"/>
+          <w:lang w:eastAsia="en-CA"/>
+        </w:rPr>
+        <w:t>Phase III</w:t>
+      </w:r>
+      <w:r>
+        <w:rPr>
+          <w:rFonts w:ascii="Times New Roman" w:eastAsia="Times New Roman" w:hAnsi="Times New Roman" w:cs="Times New Roman"/>
+          <w:b/>
           <w:color w:val="000000"/>
           <w:sz w:val="24"/>
           <w:szCs w:val="24"/>
@@ -598,948 +1080,6 @@
     </w:p>
     <w:p>
       <w:pPr>
-        <w:spacing w:before="100" w:beforeAutospacing="1" w:after="100" w:afterAutospacing="1" w:line="240" w:lineRule="auto"/>
-        <w:rPr>
-          <w:rFonts w:ascii="Times New Roman" w:eastAsia="Times New Roman" w:hAnsi="Times New Roman" w:cs="Times New Roman"/>
-          <w:color w:val="000000"/>
-          <w:sz w:val="24"/>
-          <w:szCs w:val="24"/>
-          <w:lang w:eastAsia="en-CA"/>
-        </w:rPr>
-      </w:pPr>
-      <w:r>
-        <w:rPr>
-          <w:rFonts w:ascii="Times New Roman" w:eastAsia="Times New Roman" w:hAnsi="Times New Roman" w:cs="Times New Roman"/>
-          <w:color w:val="000000"/>
-          <w:sz w:val="24"/>
-          <w:szCs w:val="24"/>
-          <w:lang w:eastAsia="en-CA"/>
-        </w:rPr>
-        <w:t>A</w:t>
-      </w:r>
-      <w:r>
-        <w:rPr>
-          <w:rFonts w:ascii="Times New Roman" w:eastAsia="Times New Roman" w:hAnsi="Times New Roman" w:cs="Times New Roman"/>
-          <w:color w:val="000000"/>
-          <w:sz w:val="24"/>
-          <w:szCs w:val="24"/>
-          <w:lang w:eastAsia="en-CA"/>
-        </w:rPr>
-        <w:t xml:space="preserve"> </w:t>
-      </w:r>
-      <w:proofErr w:type="spellStart"/>
-      <w:r>
-        <w:rPr>
-          <w:rFonts w:ascii="Times New Roman" w:eastAsia="Times New Roman" w:hAnsi="Times New Roman" w:cs="Times New Roman"/>
-          <w:color w:val="000000"/>
-          <w:sz w:val="24"/>
-          <w:szCs w:val="24"/>
-          <w:lang w:eastAsia="en-CA"/>
-        </w:rPr>
-        <w:t>startup</w:t>
-      </w:r>
-      <w:proofErr w:type="spellEnd"/>
-      <w:r>
-        <w:rPr>
-          <w:rFonts w:ascii="Times New Roman" w:eastAsia="Times New Roman" w:hAnsi="Times New Roman" w:cs="Times New Roman"/>
-          <w:color w:val="000000"/>
-          <w:sz w:val="24"/>
-          <w:szCs w:val="24"/>
-          <w:lang w:eastAsia="en-CA"/>
-        </w:rPr>
-        <w:t xml:space="preserve"> has a name, </w:t>
-      </w:r>
-      <w:r>
-        <w:rPr>
-          <w:rFonts w:ascii="Times New Roman" w:eastAsia="Times New Roman" w:hAnsi="Times New Roman" w:cs="Times New Roman"/>
-          <w:color w:val="000000"/>
-          <w:sz w:val="24"/>
-          <w:szCs w:val="24"/>
-          <w:lang w:eastAsia="en-CA"/>
-        </w:rPr>
-        <w:t>description, address, telephone number,</w:t>
-      </w:r>
-      <w:r>
-        <w:rPr>
-          <w:rFonts w:ascii="Times New Roman" w:eastAsia="Times New Roman" w:hAnsi="Times New Roman" w:cs="Times New Roman"/>
-          <w:color w:val="000000"/>
-          <w:sz w:val="24"/>
-          <w:szCs w:val="24"/>
-          <w:lang w:eastAsia="en-CA"/>
-        </w:rPr>
-        <w:t xml:space="preserve"> fax, </w:t>
-      </w:r>
-      <w:r>
-        <w:rPr>
-          <w:rFonts w:ascii="Times New Roman" w:eastAsia="Times New Roman" w:hAnsi="Times New Roman" w:cs="Times New Roman"/>
-          <w:color w:val="000000"/>
-          <w:sz w:val="24"/>
-          <w:szCs w:val="24"/>
-          <w:lang w:eastAsia="en-CA"/>
-        </w:rPr>
-        <w:t>website (optional)</w:t>
-      </w:r>
-      <w:r>
-        <w:rPr>
-          <w:rFonts w:ascii="Times New Roman" w:eastAsia="Times New Roman" w:hAnsi="Times New Roman" w:cs="Times New Roman"/>
-          <w:color w:val="000000"/>
-          <w:sz w:val="24"/>
-          <w:szCs w:val="24"/>
-          <w:lang w:eastAsia="en-CA"/>
-        </w:rPr>
-        <w:t xml:space="preserve">, </w:t>
-      </w:r>
-      <w:r>
-        <w:rPr>
-          <w:rFonts w:ascii="Times New Roman" w:eastAsia="Times New Roman" w:hAnsi="Times New Roman" w:cs="Times New Roman"/>
-          <w:color w:val="000000"/>
-          <w:sz w:val="24"/>
-          <w:szCs w:val="24"/>
-          <w:lang w:eastAsia="en-CA"/>
-        </w:rPr>
-        <w:t>email</w:t>
-      </w:r>
-      <w:r>
-        <w:rPr>
-          <w:rFonts w:ascii="Times New Roman" w:eastAsia="Times New Roman" w:hAnsi="Times New Roman" w:cs="Times New Roman"/>
-          <w:color w:val="000000"/>
-          <w:sz w:val="24"/>
-          <w:szCs w:val="24"/>
-          <w:lang w:eastAsia="en-CA"/>
-        </w:rPr>
-        <w:t xml:space="preserve"> and a user account</w:t>
-      </w:r>
-      <w:r>
-        <w:rPr>
-          <w:rFonts w:ascii="Times New Roman" w:eastAsia="Times New Roman" w:hAnsi="Times New Roman" w:cs="Times New Roman"/>
-          <w:color w:val="000000"/>
-          <w:sz w:val="24"/>
-          <w:szCs w:val="24"/>
-          <w:lang w:eastAsia="en-CA"/>
-        </w:rPr>
-        <w:t xml:space="preserve">.  In order to post </w:t>
-      </w:r>
-      <w:proofErr w:type="spellStart"/>
-      <w:r>
-        <w:rPr>
-          <w:rFonts w:ascii="Times New Roman" w:eastAsia="Times New Roman" w:hAnsi="Times New Roman" w:cs="Times New Roman"/>
-          <w:color w:val="000000"/>
-          <w:sz w:val="24"/>
-          <w:szCs w:val="24"/>
-          <w:lang w:eastAsia="en-CA"/>
-        </w:rPr>
-        <w:t>meetups</w:t>
-      </w:r>
-      <w:proofErr w:type="spellEnd"/>
-      <w:r>
-        <w:rPr>
-          <w:rFonts w:ascii="Times New Roman" w:eastAsia="Times New Roman" w:hAnsi="Times New Roman" w:cs="Times New Roman"/>
-          <w:color w:val="000000"/>
-          <w:sz w:val="24"/>
-          <w:szCs w:val="24"/>
-          <w:lang w:eastAsia="en-CA"/>
-        </w:rPr>
-        <w:t xml:space="preserve">, an employer must be a registered member. </w:t>
-      </w:r>
-    </w:p>
-    <w:p>
-      <w:pPr>
-        <w:pStyle w:val="NoSpacing"/>
-        <w:rPr>
-          <w:rFonts w:ascii="Times New Roman" w:eastAsia="Times New Roman" w:hAnsi="Times New Roman" w:cs="Times New Roman"/>
-          <w:color w:val="000000"/>
-          <w:sz w:val="24"/>
-          <w:szCs w:val="24"/>
-          <w:lang w:eastAsia="en-CA"/>
-        </w:rPr>
-      </w:pPr>
-      <w:r>
-        <w:rPr>
-          <w:rFonts w:ascii="Times New Roman" w:eastAsia="Times New Roman" w:hAnsi="Times New Roman" w:cs="Times New Roman"/>
-          <w:color w:val="000000"/>
-          <w:sz w:val="24"/>
-          <w:szCs w:val="24"/>
-          <w:lang w:eastAsia="en-CA"/>
-        </w:rPr>
-        <w:t>An address has a street number, apartment number</w:t>
-      </w:r>
-      <w:r>
-        <w:rPr>
-          <w:rFonts w:ascii="Times New Roman" w:eastAsia="Times New Roman" w:hAnsi="Times New Roman" w:cs="Times New Roman"/>
-          <w:color w:val="000000"/>
-          <w:sz w:val="24"/>
-          <w:szCs w:val="24"/>
-          <w:lang w:eastAsia="en-CA"/>
-        </w:rPr>
-        <w:t xml:space="preserve"> </w:t>
-      </w:r>
-      <w:r>
-        <w:rPr>
-          <w:rFonts w:ascii="Times New Roman" w:eastAsia="Times New Roman" w:hAnsi="Times New Roman" w:cs="Times New Roman"/>
-          <w:color w:val="000000"/>
-          <w:sz w:val="24"/>
-          <w:szCs w:val="24"/>
-          <w:lang w:eastAsia="en-CA"/>
-        </w:rPr>
-        <w:t>(optional), street name, postal code, province and municipality.</w:t>
-      </w:r>
-    </w:p>
-    <w:p>
-      <w:pPr>
-        <w:pStyle w:val="NoSpacing"/>
-        <w:rPr>
-          <w:rFonts w:ascii="Times New Roman" w:eastAsia="Times New Roman" w:hAnsi="Times New Roman" w:cs="Times New Roman"/>
-          <w:color w:val="000000"/>
-          <w:sz w:val="24"/>
-          <w:szCs w:val="24"/>
-          <w:lang w:eastAsia="en-CA"/>
-        </w:rPr>
-      </w:pPr>
-    </w:p>
-    <w:p>
-      <w:pPr>
-        <w:pStyle w:val="NoSpacing"/>
-        <w:rPr>
-          <w:rFonts w:ascii="Times New Roman" w:eastAsia="Times New Roman" w:hAnsi="Times New Roman" w:cs="Times New Roman"/>
-          <w:color w:val="000000"/>
-          <w:sz w:val="24"/>
-          <w:szCs w:val="24"/>
-          <w:lang w:eastAsia="en-CA"/>
-        </w:rPr>
-      </w:pPr>
-      <w:r>
-        <w:rPr>
-          <w:rFonts w:ascii="Times New Roman" w:eastAsia="Times New Roman" w:hAnsi="Times New Roman" w:cs="Times New Roman"/>
-          <w:color w:val="000000"/>
-          <w:sz w:val="24"/>
-          <w:szCs w:val="24"/>
-          <w:lang w:eastAsia="en-CA"/>
-        </w:rPr>
-        <w:t xml:space="preserve">A </w:t>
-      </w:r>
-      <w:proofErr w:type="spellStart"/>
-      <w:r>
-        <w:rPr>
-          <w:rFonts w:ascii="Times New Roman" w:eastAsia="Times New Roman" w:hAnsi="Times New Roman" w:cs="Times New Roman"/>
-          <w:color w:val="000000"/>
-          <w:sz w:val="24"/>
-          <w:szCs w:val="24"/>
-          <w:lang w:eastAsia="en-CA"/>
-        </w:rPr>
-        <w:t>meetup</w:t>
-      </w:r>
-      <w:proofErr w:type="spellEnd"/>
-      <w:r>
-        <w:rPr>
-          <w:rFonts w:ascii="Times New Roman" w:eastAsia="Times New Roman" w:hAnsi="Times New Roman" w:cs="Times New Roman"/>
-          <w:color w:val="000000"/>
-          <w:sz w:val="24"/>
-          <w:szCs w:val="24"/>
-          <w:lang w:eastAsia="en-CA"/>
-        </w:rPr>
-        <w:t xml:space="preserve"> has</w:t>
-      </w:r>
-      <w:r>
-        <w:rPr>
-          <w:rFonts w:ascii="Times New Roman" w:eastAsia="Times New Roman" w:hAnsi="Times New Roman" w:cs="Times New Roman"/>
-          <w:color w:val="000000"/>
-          <w:sz w:val="24"/>
-          <w:szCs w:val="24"/>
-          <w:lang w:eastAsia="en-CA"/>
-        </w:rPr>
-        <w:t xml:space="preserve"> a start time, end time,</w:t>
-      </w:r>
-      <w:r>
-        <w:rPr>
-          <w:rFonts w:ascii="Times New Roman" w:eastAsia="Times New Roman" w:hAnsi="Times New Roman" w:cs="Times New Roman"/>
-          <w:color w:val="000000"/>
-          <w:sz w:val="24"/>
-          <w:szCs w:val="24"/>
-          <w:lang w:eastAsia="en-CA"/>
-        </w:rPr>
-        <w:t xml:space="preserve"> </w:t>
-      </w:r>
-      <w:proofErr w:type="gramStart"/>
-      <w:r>
-        <w:rPr>
-          <w:rFonts w:ascii="Times New Roman" w:eastAsia="Times New Roman" w:hAnsi="Times New Roman" w:cs="Times New Roman"/>
-          <w:color w:val="000000"/>
-          <w:sz w:val="24"/>
-          <w:szCs w:val="24"/>
-          <w:lang w:eastAsia="en-CA"/>
-        </w:rPr>
-        <w:t>address(</w:t>
-      </w:r>
-      <w:proofErr w:type="gramEnd"/>
-      <w:r>
-        <w:rPr>
-          <w:rFonts w:ascii="Times New Roman" w:eastAsia="Times New Roman" w:hAnsi="Times New Roman" w:cs="Times New Roman"/>
-          <w:color w:val="000000"/>
-          <w:sz w:val="24"/>
-          <w:szCs w:val="24"/>
-          <w:lang w:eastAsia="en-CA"/>
-        </w:rPr>
-        <w:t>optional),</w:t>
-      </w:r>
-      <w:r>
-        <w:rPr>
-          <w:rFonts w:ascii="Times New Roman" w:eastAsia="Times New Roman" w:hAnsi="Times New Roman" w:cs="Times New Roman"/>
-          <w:color w:val="000000"/>
-          <w:sz w:val="24"/>
-          <w:szCs w:val="24"/>
-          <w:lang w:eastAsia="en-CA"/>
-        </w:rPr>
-        <w:t xml:space="preserve"> an employer</w:t>
-      </w:r>
-      <w:r>
-        <w:rPr>
-          <w:rFonts w:ascii="Times New Roman" w:eastAsia="Times New Roman" w:hAnsi="Times New Roman" w:cs="Times New Roman"/>
-          <w:color w:val="000000"/>
-          <w:sz w:val="24"/>
-          <w:szCs w:val="24"/>
-          <w:lang w:eastAsia="en-CA"/>
-        </w:rPr>
-        <w:t xml:space="preserve"> and participants (students).</w:t>
-      </w:r>
-      <w:r>
-        <w:rPr>
-          <w:rFonts w:ascii="Times New Roman" w:eastAsia="Times New Roman" w:hAnsi="Times New Roman" w:cs="Times New Roman"/>
-          <w:color w:val="000000"/>
-          <w:sz w:val="24"/>
-          <w:szCs w:val="24"/>
-          <w:lang w:eastAsia="en-CA"/>
-        </w:rPr>
-        <w:t xml:space="preserve">  A </w:t>
-      </w:r>
-      <w:proofErr w:type="spellStart"/>
-      <w:r>
-        <w:rPr>
-          <w:rFonts w:ascii="Times New Roman" w:eastAsia="Times New Roman" w:hAnsi="Times New Roman" w:cs="Times New Roman"/>
-          <w:color w:val="000000"/>
-          <w:sz w:val="24"/>
-          <w:szCs w:val="24"/>
-          <w:lang w:eastAsia="en-CA"/>
-        </w:rPr>
-        <w:t>meetup</w:t>
-      </w:r>
-      <w:proofErr w:type="spellEnd"/>
-      <w:r>
-        <w:rPr>
-          <w:rFonts w:ascii="Times New Roman" w:eastAsia="Times New Roman" w:hAnsi="Times New Roman" w:cs="Times New Roman"/>
-          <w:color w:val="000000"/>
-          <w:sz w:val="24"/>
-          <w:szCs w:val="24"/>
-          <w:lang w:eastAsia="en-CA"/>
-        </w:rPr>
-        <w:t xml:space="preserve"> has </w:t>
-      </w:r>
-      <w:proofErr w:type="spellStart"/>
-      <w:r>
-        <w:rPr>
-          <w:rFonts w:ascii="Times New Roman" w:eastAsia="Times New Roman" w:hAnsi="Times New Roman" w:cs="Times New Roman"/>
-          <w:color w:val="000000"/>
-          <w:sz w:val="24"/>
-          <w:szCs w:val="24"/>
-          <w:lang w:eastAsia="en-CA"/>
-        </w:rPr>
-        <w:t>startup</w:t>
-      </w:r>
-      <w:proofErr w:type="spellEnd"/>
-      <w:r>
-        <w:rPr>
-          <w:rFonts w:ascii="Times New Roman" w:eastAsia="Times New Roman" w:hAnsi="Times New Roman" w:cs="Times New Roman"/>
-          <w:color w:val="000000"/>
-          <w:sz w:val="24"/>
-          <w:szCs w:val="24"/>
-          <w:lang w:eastAsia="en-CA"/>
-        </w:rPr>
-        <w:t xml:space="preserve"> </w:t>
-      </w:r>
-      <w:proofErr w:type="spellStart"/>
-      <w:r>
-        <w:rPr>
-          <w:rFonts w:ascii="Times New Roman" w:eastAsia="Times New Roman" w:hAnsi="Times New Roman" w:cs="Times New Roman"/>
-          <w:color w:val="000000"/>
-          <w:sz w:val="24"/>
-          <w:szCs w:val="24"/>
-          <w:lang w:eastAsia="en-CA"/>
-        </w:rPr>
-        <w:t>representants</w:t>
-      </w:r>
-      <w:proofErr w:type="spellEnd"/>
-      <w:r>
-        <w:rPr>
-          <w:rFonts w:ascii="Times New Roman" w:eastAsia="Times New Roman" w:hAnsi="Times New Roman" w:cs="Times New Roman"/>
-          <w:color w:val="000000"/>
-          <w:sz w:val="24"/>
-          <w:szCs w:val="24"/>
-          <w:lang w:eastAsia="en-CA"/>
-        </w:rPr>
-        <w:t xml:space="preserve"> reviews and participants</w:t>
-      </w:r>
-      <w:r>
-        <w:rPr>
-          <w:rFonts w:ascii="Times New Roman" w:eastAsia="Times New Roman" w:hAnsi="Times New Roman" w:cs="Times New Roman"/>
-          <w:color w:val="000000"/>
-          <w:sz w:val="24"/>
-          <w:szCs w:val="24"/>
-          <w:lang w:eastAsia="en-CA"/>
-        </w:rPr>
-        <w:t xml:space="preserve"> (students) </w:t>
-      </w:r>
-      <w:r>
-        <w:rPr>
-          <w:rFonts w:ascii="Times New Roman" w:eastAsia="Times New Roman" w:hAnsi="Times New Roman" w:cs="Times New Roman"/>
-          <w:color w:val="000000"/>
-          <w:sz w:val="24"/>
-          <w:szCs w:val="24"/>
-          <w:lang w:eastAsia="en-CA"/>
-        </w:rPr>
-        <w:t>reviews.</w:t>
-      </w:r>
-      <w:r>
-        <w:rPr>
-          <w:rFonts w:ascii="Times New Roman" w:eastAsia="Times New Roman" w:hAnsi="Times New Roman" w:cs="Times New Roman"/>
-          <w:color w:val="000000"/>
-          <w:sz w:val="24"/>
-          <w:szCs w:val="24"/>
-          <w:lang w:eastAsia="en-CA"/>
-        </w:rPr>
-        <w:t xml:space="preserve">  A </w:t>
-      </w:r>
-      <w:proofErr w:type="spellStart"/>
-      <w:r>
-        <w:rPr>
-          <w:rFonts w:ascii="Times New Roman" w:eastAsia="Times New Roman" w:hAnsi="Times New Roman" w:cs="Times New Roman"/>
-          <w:color w:val="000000"/>
-          <w:sz w:val="24"/>
-          <w:szCs w:val="24"/>
-          <w:lang w:eastAsia="en-CA"/>
-        </w:rPr>
-        <w:t>meetup</w:t>
-      </w:r>
-      <w:proofErr w:type="spellEnd"/>
-      <w:r>
-        <w:rPr>
-          <w:rFonts w:ascii="Times New Roman" w:eastAsia="Times New Roman" w:hAnsi="Times New Roman" w:cs="Times New Roman"/>
-          <w:color w:val="000000"/>
-          <w:sz w:val="24"/>
-          <w:szCs w:val="24"/>
-          <w:lang w:eastAsia="en-CA"/>
-        </w:rPr>
-        <w:t xml:space="preserve"> review has a rating, a comment.</w:t>
-      </w:r>
-    </w:p>
-    <w:p>
-      <w:pPr>
-        <w:pStyle w:val="NoSpacing"/>
-        <w:rPr>
-          <w:rFonts w:ascii="Times New Roman" w:eastAsia="Times New Roman" w:hAnsi="Times New Roman" w:cs="Times New Roman"/>
-          <w:color w:val="000000"/>
-          <w:sz w:val="24"/>
-          <w:szCs w:val="24"/>
-          <w:lang w:eastAsia="en-CA"/>
-        </w:rPr>
-      </w:pPr>
-    </w:p>
-    <w:p>
-      <w:pPr>
-        <w:spacing w:before="100" w:beforeAutospacing="1" w:after="0" w:line="240" w:lineRule="auto"/>
-        <w:rPr>
-          <w:rFonts w:ascii="Times New Roman" w:eastAsia="Times New Roman" w:hAnsi="Times New Roman" w:cs="Times New Roman"/>
-          <w:b/>
-          <w:color w:val="000000"/>
-          <w:sz w:val="24"/>
-          <w:szCs w:val="24"/>
-          <w:lang w:eastAsia="en-CA"/>
-        </w:rPr>
-      </w:pPr>
-      <w:r>
-        <w:rPr>
-          <w:rFonts w:ascii="Times New Roman" w:eastAsia="Times New Roman" w:hAnsi="Times New Roman" w:cs="Times New Roman"/>
-          <w:b/>
-          <w:color w:val="000000"/>
-          <w:sz w:val="24"/>
-          <w:szCs w:val="24"/>
-          <w:lang w:eastAsia="en-CA"/>
-        </w:rPr>
-        <w:t>*</w:t>
-      </w:r>
-      <w:r>
-        <w:rPr>
-          <w:rFonts w:ascii="Times New Roman" w:eastAsia="Times New Roman" w:hAnsi="Times New Roman" w:cs="Times New Roman"/>
-          <w:b/>
-          <w:color w:val="000000"/>
-          <w:sz w:val="24"/>
-          <w:szCs w:val="24"/>
-          <w:lang w:eastAsia="en-CA"/>
-        </w:rPr>
-        <w:t xml:space="preserve">Phase II </w:t>
-      </w:r>
-    </w:p>
-    <w:p>
-      <w:pPr>
-        <w:spacing w:after="0" w:line="240" w:lineRule="auto"/>
-        <w:rPr>
-          <w:rFonts w:ascii="Times New Roman" w:eastAsia="Times New Roman" w:hAnsi="Times New Roman" w:cs="Times New Roman"/>
-          <w:b/>
-          <w:color w:val="000000"/>
-          <w:sz w:val="24"/>
-          <w:szCs w:val="24"/>
-          <w:lang w:eastAsia="en-CA"/>
-        </w:rPr>
-      </w:pPr>
-      <w:proofErr w:type="spellStart"/>
-      <w:r>
-        <w:rPr>
-          <w:rFonts w:ascii="Times New Roman" w:eastAsia="Times New Roman" w:hAnsi="Times New Roman" w:cs="Times New Roman"/>
-          <w:color w:val="000000"/>
-          <w:sz w:val="24"/>
-          <w:szCs w:val="24"/>
-          <w:lang w:eastAsia="en-CA"/>
-        </w:rPr>
-        <w:t>M</w:t>
-      </w:r>
-      <w:r>
-        <w:rPr>
-          <w:rFonts w:ascii="Times New Roman" w:eastAsia="Times New Roman" w:hAnsi="Times New Roman" w:cs="Times New Roman"/>
-          <w:color w:val="000000"/>
-          <w:sz w:val="24"/>
-          <w:szCs w:val="24"/>
-          <w:lang w:eastAsia="en-CA"/>
-        </w:rPr>
-        <w:t>eetups</w:t>
-      </w:r>
-      <w:proofErr w:type="spellEnd"/>
-      <w:r>
-        <w:rPr>
-          <w:rFonts w:ascii="Times New Roman" w:eastAsia="Times New Roman" w:hAnsi="Times New Roman" w:cs="Times New Roman"/>
-          <w:color w:val="000000"/>
-          <w:sz w:val="24"/>
-          <w:szCs w:val="24"/>
-          <w:lang w:eastAsia="en-CA"/>
-        </w:rPr>
-        <w:t xml:space="preserve"> can be physical or virtual</w:t>
-      </w:r>
-      <w:r>
-        <w:rPr>
-          <w:rFonts w:ascii="Times New Roman" w:eastAsia="Times New Roman" w:hAnsi="Times New Roman" w:cs="Times New Roman"/>
-          <w:color w:val="000000"/>
-          <w:sz w:val="24"/>
-          <w:szCs w:val="24"/>
-          <w:lang w:eastAsia="en-CA"/>
-        </w:rPr>
-        <w:t xml:space="preserve"> (</w:t>
-      </w:r>
-      <w:r>
-        <w:rPr>
-          <w:rFonts w:ascii="Times New Roman" w:eastAsia="Times New Roman" w:hAnsi="Times New Roman" w:cs="Times New Roman"/>
-          <w:color w:val="000000"/>
-          <w:sz w:val="24"/>
-          <w:szCs w:val="24"/>
-          <w:lang w:eastAsia="en-CA"/>
-        </w:rPr>
-        <w:t xml:space="preserve">a Skype </w:t>
-      </w:r>
-      <w:proofErr w:type="spellStart"/>
-      <w:r>
-        <w:rPr>
-          <w:rFonts w:ascii="Times New Roman" w:eastAsia="Times New Roman" w:hAnsi="Times New Roman" w:cs="Times New Roman"/>
-          <w:color w:val="000000"/>
-          <w:sz w:val="24"/>
-          <w:szCs w:val="24"/>
-          <w:lang w:eastAsia="en-CA"/>
-        </w:rPr>
-        <w:t>meetup</w:t>
-      </w:r>
-      <w:proofErr w:type="spellEnd"/>
-      <w:r>
-        <w:rPr>
-          <w:rFonts w:ascii="Times New Roman" w:eastAsia="Times New Roman" w:hAnsi="Times New Roman" w:cs="Times New Roman"/>
-          <w:color w:val="000000"/>
-          <w:sz w:val="24"/>
-          <w:szCs w:val="24"/>
-          <w:lang w:eastAsia="en-CA"/>
-        </w:rPr>
-        <w:t xml:space="preserve"> for example)</w:t>
-      </w:r>
-      <w:r>
-        <w:rPr>
-          <w:rFonts w:ascii="Times New Roman" w:eastAsia="Times New Roman" w:hAnsi="Times New Roman" w:cs="Times New Roman"/>
-          <w:color w:val="000000"/>
-          <w:sz w:val="24"/>
-          <w:szCs w:val="24"/>
-          <w:lang w:eastAsia="en-CA"/>
-        </w:rPr>
-        <w:t>.</w:t>
-      </w:r>
-    </w:p>
-    <w:p>
-      <w:pPr>
-        <w:spacing w:after="0" w:line="240" w:lineRule="auto"/>
-        <w:rPr>
-          <w:rFonts w:ascii="Times New Roman" w:eastAsia="Times New Roman" w:hAnsi="Times New Roman" w:cs="Times New Roman"/>
-          <w:color w:val="000000"/>
-          <w:sz w:val="24"/>
-          <w:szCs w:val="24"/>
-          <w:lang w:eastAsia="en-CA"/>
-        </w:rPr>
-      </w:pPr>
-    </w:p>
-    <w:p>
-      <w:pPr>
-        <w:spacing w:after="0" w:line="240" w:lineRule="auto"/>
-        <w:rPr>
-          <w:rFonts w:ascii="Times New Roman" w:eastAsia="Times New Roman" w:hAnsi="Times New Roman" w:cs="Times New Roman"/>
-          <w:color w:val="000000"/>
-          <w:sz w:val="24"/>
-          <w:szCs w:val="24"/>
-          <w:lang w:eastAsia="en-CA"/>
-        </w:rPr>
-      </w:pPr>
-      <w:r>
-        <w:rPr>
-          <w:rFonts w:ascii="Times New Roman" w:eastAsia="Times New Roman" w:hAnsi="Times New Roman" w:cs="Times New Roman"/>
-          <w:color w:val="000000"/>
-          <w:sz w:val="24"/>
-          <w:szCs w:val="24"/>
-          <w:lang w:eastAsia="en-CA"/>
-        </w:rPr>
-        <w:t>An academic record contains all the academic information about a student: CGPA, GPA per term, course followed/completed /failed/incomplete (with grades), and expected graduation date.</w:t>
-      </w:r>
-    </w:p>
-    <w:p>
-      <w:pPr>
-        <w:spacing w:after="0" w:line="240" w:lineRule="auto"/>
-        <w:rPr>
-          <w:rFonts w:ascii="Times New Roman" w:eastAsia="Times New Roman" w:hAnsi="Times New Roman" w:cs="Times New Roman"/>
-          <w:color w:val="000000"/>
-          <w:sz w:val="24"/>
-          <w:szCs w:val="24"/>
-          <w:lang w:eastAsia="en-CA"/>
-        </w:rPr>
-      </w:pPr>
-    </w:p>
-    <w:p>
-      <w:pPr>
-        <w:spacing w:after="0" w:line="240" w:lineRule="auto"/>
-        <w:rPr>
-          <w:rFonts w:ascii="Times New Roman" w:eastAsia="Times New Roman" w:hAnsi="Times New Roman" w:cs="Times New Roman"/>
-          <w:color w:val="000000"/>
-          <w:sz w:val="24"/>
-          <w:szCs w:val="24"/>
-          <w:lang w:eastAsia="en-CA"/>
-        </w:rPr>
-      </w:pPr>
-      <w:r>
-        <w:rPr>
-          <w:rFonts w:ascii="Times New Roman" w:eastAsia="Times New Roman" w:hAnsi="Times New Roman" w:cs="Times New Roman"/>
-          <w:color w:val="000000"/>
-          <w:sz w:val="24"/>
-          <w:szCs w:val="24"/>
-          <w:lang w:eastAsia="en-CA"/>
-        </w:rPr>
-        <w:t xml:space="preserve">A </w:t>
-      </w:r>
-      <w:proofErr w:type="spellStart"/>
-      <w:r>
-        <w:rPr>
-          <w:rFonts w:ascii="Times New Roman" w:eastAsia="Times New Roman" w:hAnsi="Times New Roman" w:cs="Times New Roman"/>
-          <w:color w:val="000000"/>
-          <w:sz w:val="24"/>
-          <w:szCs w:val="24"/>
-          <w:lang w:eastAsia="en-CA"/>
-        </w:rPr>
-        <w:t>startup</w:t>
-      </w:r>
-      <w:proofErr w:type="spellEnd"/>
-      <w:r>
-        <w:rPr>
-          <w:rFonts w:ascii="Times New Roman" w:eastAsia="Times New Roman" w:hAnsi="Times New Roman" w:cs="Times New Roman"/>
-          <w:color w:val="000000"/>
-          <w:sz w:val="24"/>
-          <w:szCs w:val="24"/>
-          <w:lang w:eastAsia="en-CA"/>
-        </w:rPr>
-        <w:t xml:space="preserve"> has employees.  Employees can be of type x and type y.  Each type has different access modifiers.</w:t>
-      </w:r>
-    </w:p>
-    <w:p>
-      <w:pPr>
-        <w:spacing w:after="0" w:line="240" w:lineRule="auto"/>
-        <w:rPr>
-          <w:rFonts w:ascii="Times New Roman" w:eastAsia="Times New Roman" w:hAnsi="Times New Roman" w:cs="Times New Roman"/>
-          <w:color w:val="000000"/>
-          <w:sz w:val="24"/>
-          <w:szCs w:val="24"/>
-          <w:lang w:eastAsia="en-CA"/>
-        </w:rPr>
-      </w:pPr>
-    </w:p>
-    <w:p>
-      <w:pPr>
-        <w:spacing w:after="0" w:line="240" w:lineRule="auto"/>
-        <w:rPr>
-          <w:rFonts w:ascii="Times New Roman" w:eastAsia="Times New Roman" w:hAnsi="Times New Roman" w:cs="Times New Roman"/>
-          <w:color w:val="000000"/>
-          <w:sz w:val="24"/>
-          <w:szCs w:val="24"/>
-          <w:lang w:eastAsia="en-CA"/>
-        </w:rPr>
-      </w:pPr>
-      <w:proofErr w:type="spellStart"/>
-      <w:r>
-        <w:rPr>
-          <w:rFonts w:ascii="Times New Roman" w:eastAsia="Times New Roman" w:hAnsi="Times New Roman" w:cs="Times New Roman"/>
-          <w:color w:val="000000"/>
-          <w:sz w:val="24"/>
-          <w:szCs w:val="24"/>
-          <w:lang w:eastAsia="en-CA"/>
-        </w:rPr>
-        <w:t>Meetups</w:t>
-      </w:r>
-      <w:proofErr w:type="spellEnd"/>
-      <w:r>
-        <w:rPr>
-          <w:rFonts w:ascii="Times New Roman" w:eastAsia="Times New Roman" w:hAnsi="Times New Roman" w:cs="Times New Roman"/>
-          <w:color w:val="000000"/>
-          <w:sz w:val="24"/>
-          <w:szCs w:val="24"/>
-          <w:lang w:eastAsia="en-CA"/>
-        </w:rPr>
-        <w:t xml:space="preserve"> can be of</w:t>
-      </w:r>
-      <w:r>
-        <w:rPr>
-          <w:rFonts w:ascii="Times New Roman" w:eastAsia="Times New Roman" w:hAnsi="Times New Roman" w:cs="Times New Roman"/>
-          <w:color w:val="000000"/>
-          <w:sz w:val="24"/>
-          <w:szCs w:val="24"/>
-          <w:lang w:eastAsia="en-CA"/>
-        </w:rPr>
-        <w:t xml:space="preserve"> type “invite only” </w:t>
-      </w:r>
-      <w:r>
-        <w:rPr>
-          <w:rFonts w:ascii="Times New Roman" w:eastAsia="Times New Roman" w:hAnsi="Times New Roman" w:cs="Times New Roman"/>
-          <w:color w:val="000000"/>
-          <w:sz w:val="24"/>
-          <w:szCs w:val="24"/>
-          <w:lang w:eastAsia="en-CA"/>
-        </w:rPr>
-        <w:t xml:space="preserve">or public.  Invite only </w:t>
-      </w:r>
-      <w:proofErr w:type="spellStart"/>
-      <w:r>
-        <w:rPr>
-          <w:rFonts w:ascii="Times New Roman" w:eastAsia="Times New Roman" w:hAnsi="Times New Roman" w:cs="Times New Roman"/>
-          <w:color w:val="000000"/>
-          <w:sz w:val="24"/>
-          <w:szCs w:val="24"/>
-          <w:lang w:eastAsia="en-CA"/>
-        </w:rPr>
-        <w:t>meet</w:t>
-      </w:r>
-      <w:r>
-        <w:rPr>
-          <w:rFonts w:ascii="Times New Roman" w:eastAsia="Times New Roman" w:hAnsi="Times New Roman" w:cs="Times New Roman"/>
-          <w:color w:val="000000"/>
-          <w:sz w:val="24"/>
-          <w:szCs w:val="24"/>
-          <w:lang w:eastAsia="en-CA"/>
-        </w:rPr>
-        <w:t>ups</w:t>
-      </w:r>
-      <w:proofErr w:type="spellEnd"/>
-      <w:r>
-        <w:rPr>
-          <w:rFonts w:ascii="Times New Roman" w:eastAsia="Times New Roman" w:hAnsi="Times New Roman" w:cs="Times New Roman"/>
-          <w:color w:val="000000"/>
-          <w:sz w:val="24"/>
-          <w:szCs w:val="24"/>
-          <w:lang w:eastAsia="en-CA"/>
-        </w:rPr>
-        <w:t xml:space="preserve"> can be viewed by invited </w:t>
-      </w:r>
-      <w:r>
-        <w:rPr>
-          <w:rFonts w:ascii="Times New Roman" w:eastAsia="Times New Roman" w:hAnsi="Times New Roman" w:cs="Times New Roman"/>
-          <w:color w:val="000000"/>
-          <w:sz w:val="24"/>
-          <w:szCs w:val="24"/>
-          <w:lang w:eastAsia="en-CA"/>
-        </w:rPr>
-        <w:t xml:space="preserve">students only, public ones can be viewed by every student member.  A </w:t>
-      </w:r>
-      <w:r>
-        <w:rPr>
-          <w:rFonts w:ascii="Times New Roman" w:eastAsia="Times New Roman" w:hAnsi="Times New Roman" w:cs="Times New Roman"/>
-          <w:color w:val="000000"/>
-          <w:sz w:val="24"/>
-          <w:szCs w:val="24"/>
-          <w:lang w:eastAsia="en-CA"/>
-        </w:rPr>
-        <w:t xml:space="preserve">student </w:t>
-      </w:r>
-      <w:proofErr w:type="spellStart"/>
-      <w:r>
-        <w:rPr>
-          <w:rFonts w:ascii="Times New Roman" w:eastAsia="Times New Roman" w:hAnsi="Times New Roman" w:cs="Times New Roman"/>
-          <w:color w:val="000000"/>
-          <w:sz w:val="24"/>
-          <w:szCs w:val="24"/>
-          <w:lang w:eastAsia="en-CA"/>
-        </w:rPr>
-        <w:t>meetup</w:t>
-      </w:r>
-      <w:proofErr w:type="spellEnd"/>
-      <w:r>
-        <w:rPr>
-          <w:rFonts w:ascii="Times New Roman" w:eastAsia="Times New Roman" w:hAnsi="Times New Roman" w:cs="Times New Roman"/>
-          <w:color w:val="000000"/>
-          <w:sz w:val="24"/>
-          <w:szCs w:val="24"/>
-          <w:lang w:eastAsia="en-CA"/>
-        </w:rPr>
-        <w:t xml:space="preserve"> review has a “hired” status icon that shows if a student was hired or not.  A </w:t>
-      </w:r>
-      <w:proofErr w:type="spellStart"/>
-      <w:r>
-        <w:rPr>
-          <w:rFonts w:ascii="Times New Roman" w:eastAsia="Times New Roman" w:hAnsi="Times New Roman" w:cs="Times New Roman"/>
-          <w:color w:val="000000"/>
-          <w:sz w:val="24"/>
-          <w:szCs w:val="24"/>
-          <w:lang w:eastAsia="en-CA"/>
-        </w:rPr>
-        <w:t>startup</w:t>
-      </w:r>
-      <w:proofErr w:type="spellEnd"/>
-      <w:r>
-        <w:rPr>
-          <w:rFonts w:ascii="Times New Roman" w:eastAsia="Times New Roman" w:hAnsi="Times New Roman" w:cs="Times New Roman"/>
-          <w:color w:val="000000"/>
-          <w:sz w:val="24"/>
-          <w:szCs w:val="24"/>
-          <w:lang w:eastAsia="en-CA"/>
-        </w:rPr>
-        <w:t xml:space="preserve"> review has a “hired someone” status icon that shows if the </w:t>
-      </w:r>
-      <w:proofErr w:type="spellStart"/>
-      <w:r>
-        <w:rPr>
-          <w:rFonts w:ascii="Times New Roman" w:eastAsia="Times New Roman" w:hAnsi="Times New Roman" w:cs="Times New Roman"/>
-          <w:color w:val="000000"/>
-          <w:sz w:val="24"/>
-          <w:szCs w:val="24"/>
-          <w:lang w:eastAsia="en-CA"/>
-        </w:rPr>
-        <w:t>startup</w:t>
-      </w:r>
-      <w:proofErr w:type="spellEnd"/>
-      <w:r>
-        <w:rPr>
-          <w:rFonts w:ascii="Times New Roman" w:eastAsia="Times New Roman" w:hAnsi="Times New Roman" w:cs="Times New Roman"/>
-          <w:color w:val="000000"/>
-          <w:sz w:val="24"/>
-          <w:szCs w:val="24"/>
-          <w:lang w:eastAsia="en-CA"/>
-        </w:rPr>
-        <w:t xml:space="preserve"> hired </w:t>
-      </w:r>
-      <w:r>
-        <w:rPr>
-          <w:rFonts w:ascii="Times New Roman" w:eastAsia="Times New Roman" w:hAnsi="Times New Roman" w:cs="Times New Roman"/>
-          <w:color w:val="000000"/>
-          <w:sz w:val="24"/>
-          <w:szCs w:val="24"/>
-          <w:lang w:eastAsia="en-CA"/>
-        </w:rPr>
-        <w:t xml:space="preserve">this student at this particular </w:t>
-      </w:r>
-      <w:proofErr w:type="spellStart"/>
-      <w:r>
-        <w:rPr>
-          <w:rFonts w:ascii="Times New Roman" w:eastAsia="Times New Roman" w:hAnsi="Times New Roman" w:cs="Times New Roman"/>
-          <w:color w:val="000000"/>
-          <w:sz w:val="24"/>
-          <w:szCs w:val="24"/>
-          <w:lang w:eastAsia="en-CA"/>
-        </w:rPr>
-        <w:t>meetup</w:t>
-      </w:r>
-      <w:proofErr w:type="spellEnd"/>
-      <w:r>
-        <w:rPr>
-          <w:rFonts w:ascii="Times New Roman" w:eastAsia="Times New Roman" w:hAnsi="Times New Roman" w:cs="Times New Roman"/>
-          <w:color w:val="000000"/>
-          <w:sz w:val="24"/>
-          <w:szCs w:val="24"/>
-          <w:lang w:eastAsia="en-CA"/>
-        </w:rPr>
-        <w:t>.</w:t>
-      </w:r>
-    </w:p>
-    <w:p>
-      <w:pPr>
-        <w:spacing w:after="0" w:line="240" w:lineRule="auto"/>
-        <w:rPr>
-          <w:rFonts w:ascii="Times New Roman" w:eastAsia="Times New Roman" w:hAnsi="Times New Roman" w:cs="Times New Roman"/>
-          <w:color w:val="000000"/>
-          <w:sz w:val="24"/>
-          <w:szCs w:val="24"/>
-          <w:lang w:eastAsia="en-CA"/>
-        </w:rPr>
-      </w:pPr>
-    </w:p>
-    <w:p>
-      <w:pPr>
-        <w:spacing w:after="0" w:line="240" w:lineRule="auto"/>
-        <w:rPr>
-          <w:rFonts w:ascii="Times New Roman" w:eastAsia="Times New Roman" w:hAnsi="Times New Roman" w:cs="Times New Roman"/>
-          <w:b/>
-          <w:color w:val="000000"/>
-          <w:sz w:val="24"/>
-          <w:szCs w:val="24"/>
-          <w:lang w:eastAsia="en-CA"/>
-        </w:rPr>
-      </w:pPr>
-      <w:r>
-        <w:rPr>
-          <w:rFonts w:ascii="Times New Roman" w:eastAsia="Times New Roman" w:hAnsi="Times New Roman" w:cs="Times New Roman"/>
-          <w:b/>
-          <w:color w:val="000000"/>
-          <w:sz w:val="24"/>
-          <w:szCs w:val="24"/>
-          <w:lang w:eastAsia="en-CA"/>
-        </w:rPr>
-        <w:t>*</w:t>
-      </w:r>
-      <w:r>
-        <w:rPr>
-          <w:rFonts w:ascii="Times New Roman" w:eastAsia="Times New Roman" w:hAnsi="Times New Roman" w:cs="Times New Roman"/>
-          <w:b/>
-          <w:color w:val="000000"/>
-          <w:sz w:val="24"/>
-          <w:szCs w:val="24"/>
-          <w:lang w:eastAsia="en-CA"/>
-        </w:rPr>
-        <w:t>Phase III</w:t>
-      </w:r>
-      <w:r>
-        <w:rPr>
-          <w:rFonts w:ascii="Times New Roman" w:eastAsia="Times New Roman" w:hAnsi="Times New Roman" w:cs="Times New Roman"/>
-          <w:b/>
-          <w:color w:val="000000"/>
-          <w:sz w:val="24"/>
-          <w:szCs w:val="24"/>
-          <w:lang w:eastAsia="en-CA"/>
-        </w:rPr>
-        <w:t xml:space="preserve"> </w:t>
-      </w:r>
-    </w:p>
-    <w:p>
-      <w:pPr>
         <w:spacing w:after="0" w:line="240" w:lineRule="auto"/>
         <w:rPr>
           <w:rFonts w:ascii="Times New Roman" w:eastAsia="Times New Roman" w:hAnsi="Times New Roman" w:cs="Times New Roman"/>
@@ -1577,29 +1117,7 @@
           <w:szCs w:val="24"/>
           <w:lang w:eastAsia="en-CA"/>
         </w:rPr>
-        <w:t xml:space="preserve">orithm for particular </w:t>
-      </w:r>
-      <w:proofErr w:type="spellStart"/>
-      <w:r>
-        <w:rPr>
-          <w:rFonts w:ascii="Times New Roman" w:eastAsia="Times New Roman" w:hAnsi="Times New Roman" w:cs="Times New Roman"/>
-          <w:color w:val="000000"/>
-          <w:sz w:val="24"/>
-          <w:szCs w:val="24"/>
-          <w:lang w:eastAsia="en-CA"/>
-        </w:rPr>
-        <w:t>startups</w:t>
-      </w:r>
-      <w:proofErr w:type="spellEnd"/>
-      <w:r>
-        <w:rPr>
-          <w:rFonts w:ascii="Times New Roman" w:eastAsia="Times New Roman" w:hAnsi="Times New Roman" w:cs="Times New Roman"/>
-          <w:color w:val="000000"/>
-          <w:sz w:val="24"/>
-          <w:szCs w:val="24"/>
-          <w:lang w:eastAsia="en-CA"/>
-        </w:rPr>
-        <w:t xml:space="preserve"> and student skills.  </w:t>
+        <w:t xml:space="preserve">orithm for particular startups and student skills.  </w:t>
       </w:r>
     </w:p>
     <w:p>
@@ -1748,7 +1266,6 @@
         </w:rPr>
         <w:t xml:space="preserve"> </w:t>
       </w:r>
-      <w:proofErr w:type="spellStart"/>
       <w:r>
         <w:rPr>
           <w:rFonts w:ascii="Times New Roman" w:eastAsia="Times New Roman" w:hAnsi="Times New Roman" w:cs="Times New Roman"/>
@@ -1767,160 +1284,37 @@
           <w:szCs w:val="24"/>
           <w:lang w:eastAsia="en-CA"/>
         </w:rPr>
-        <w:t>avascript</w:t>
-      </w:r>
-      <w:proofErr w:type="spellEnd"/>
-      <w:r>
-        <w:rPr>
-          <w:rFonts w:ascii="Times New Roman" w:eastAsia="Times New Roman" w:hAnsi="Times New Roman" w:cs="Times New Roman"/>
-          <w:color w:val="000000"/>
-          <w:sz w:val="24"/>
-          <w:szCs w:val="24"/>
-          <w:lang w:eastAsia="en-CA"/>
-        </w:rPr>
-        <w:t xml:space="preserve"> </w:t>
-      </w:r>
-      <w:r>
-        <w:rPr>
-          <w:rFonts w:ascii="Times New Roman" w:eastAsia="Times New Roman" w:hAnsi="Times New Roman" w:cs="Times New Roman"/>
-          <w:color w:val="000000"/>
-          <w:sz w:val="24"/>
-          <w:szCs w:val="24"/>
-          <w:lang w:eastAsia="en-CA"/>
-        </w:rPr>
-        <w:t xml:space="preserve">will be used </w:t>
-      </w:r>
-      <w:proofErr w:type="spellStart"/>
-      <w:r>
-        <w:rPr>
-          <w:rFonts w:ascii="Times New Roman" w:eastAsia="Times New Roman" w:hAnsi="Times New Roman" w:cs="Times New Roman"/>
-          <w:color w:val="000000"/>
-          <w:sz w:val="24"/>
-          <w:szCs w:val="24"/>
-          <w:lang w:eastAsia="en-CA"/>
-        </w:rPr>
-        <w:t>accross</w:t>
-      </w:r>
-      <w:proofErr w:type="spellEnd"/>
-      <w:r>
-        <w:rPr>
-          <w:rFonts w:ascii="Times New Roman" w:eastAsia="Times New Roman" w:hAnsi="Times New Roman" w:cs="Times New Roman"/>
-          <w:color w:val="000000"/>
-          <w:sz w:val="24"/>
-          <w:szCs w:val="24"/>
-          <w:lang w:eastAsia="en-CA"/>
-        </w:rPr>
-        <w:t xml:space="preserve"> the stack.  </w:t>
-      </w:r>
-      <w:r>
-        <w:rPr>
-          <w:rFonts w:ascii="Times New Roman" w:eastAsia="Times New Roman" w:hAnsi="Times New Roman" w:cs="Times New Roman"/>
-          <w:color w:val="000000"/>
-          <w:sz w:val="24"/>
-          <w:szCs w:val="24"/>
-          <w:lang w:eastAsia="en-CA"/>
-        </w:rPr>
-        <w:t xml:space="preserve">The client side computations are going to be done with </w:t>
-      </w:r>
-      <w:proofErr w:type="spellStart"/>
-      <w:r>
-        <w:rPr>
-          <w:rFonts w:ascii="Times New Roman" w:eastAsia="Times New Roman" w:hAnsi="Times New Roman" w:cs="Times New Roman"/>
-          <w:color w:val="000000"/>
-          <w:sz w:val="24"/>
-          <w:szCs w:val="24"/>
-          <w:lang w:eastAsia="en-CA"/>
-        </w:rPr>
-        <w:t>KnockoutJS</w:t>
-      </w:r>
-      <w:proofErr w:type="spellEnd"/>
-      <w:r>
-        <w:rPr>
-          <w:rFonts w:ascii="Times New Roman" w:eastAsia="Times New Roman" w:hAnsi="Times New Roman" w:cs="Times New Roman"/>
-          <w:color w:val="000000"/>
-          <w:sz w:val="24"/>
-          <w:szCs w:val="24"/>
-          <w:lang w:eastAsia="en-CA"/>
-        </w:rPr>
-        <w:t xml:space="preserve"> and </w:t>
-      </w:r>
-      <w:proofErr w:type="spellStart"/>
-      <w:r>
-        <w:rPr>
-          <w:rFonts w:ascii="Times New Roman" w:eastAsia="Times New Roman" w:hAnsi="Times New Roman" w:cs="Times New Roman"/>
-          <w:color w:val="000000"/>
-          <w:sz w:val="24"/>
-          <w:szCs w:val="24"/>
-          <w:lang w:eastAsia="en-CA"/>
-        </w:rPr>
-        <w:t>jQuery</w:t>
-      </w:r>
-      <w:proofErr w:type="spellEnd"/>
-      <w:r>
-        <w:rPr>
-          <w:rFonts w:ascii="Times New Roman" w:eastAsia="Times New Roman" w:hAnsi="Times New Roman" w:cs="Times New Roman"/>
-          <w:color w:val="000000"/>
-          <w:sz w:val="24"/>
-          <w:szCs w:val="24"/>
-          <w:lang w:eastAsia="en-CA"/>
-        </w:rPr>
-        <w:t>.  On the server side w</w:t>
-      </w:r>
-      <w:r>
-        <w:rPr>
-          <w:rFonts w:ascii="Times New Roman" w:eastAsia="Times New Roman" w:hAnsi="Times New Roman" w:cs="Times New Roman"/>
-          <w:color w:val="000000"/>
-          <w:sz w:val="24"/>
-          <w:szCs w:val="24"/>
-          <w:lang w:eastAsia="en-CA"/>
-        </w:rPr>
-        <w:t xml:space="preserve">e will use </w:t>
-      </w:r>
-      <w:proofErr w:type="spellStart"/>
-      <w:proofErr w:type="gramStart"/>
-      <w:r>
-        <w:rPr>
-          <w:rFonts w:ascii="Times New Roman" w:eastAsia="Times New Roman" w:hAnsi="Times New Roman" w:cs="Times New Roman"/>
-          <w:color w:val="000000"/>
-          <w:sz w:val="24"/>
-          <w:szCs w:val="24"/>
-          <w:lang w:eastAsia="en-CA"/>
-        </w:rPr>
-        <w:t>ExpressJS</w:t>
-      </w:r>
-      <w:proofErr w:type="spellEnd"/>
-      <w:r>
-        <w:rPr>
-          <w:rFonts w:ascii="Times New Roman" w:eastAsia="Times New Roman" w:hAnsi="Times New Roman" w:cs="Times New Roman"/>
-          <w:color w:val="000000"/>
-          <w:sz w:val="24"/>
-          <w:szCs w:val="24"/>
-          <w:lang w:eastAsia="en-CA"/>
-        </w:rPr>
-        <w:t>(</w:t>
-      </w:r>
-      <w:proofErr w:type="spellStart"/>
-      <w:proofErr w:type="gramEnd"/>
-      <w:r>
-        <w:rPr>
-          <w:rFonts w:ascii="Times New Roman" w:eastAsia="Times New Roman" w:hAnsi="Times New Roman" w:cs="Times New Roman"/>
-          <w:color w:val="000000"/>
-          <w:sz w:val="24"/>
-          <w:szCs w:val="24"/>
-          <w:lang w:eastAsia="en-CA"/>
-        </w:rPr>
-        <w:t>NodeJS</w:t>
-      </w:r>
-      <w:proofErr w:type="spellEnd"/>
-      <w:r>
-        <w:rPr>
-          <w:rFonts w:ascii="Times New Roman" w:eastAsia="Times New Roman" w:hAnsi="Times New Roman" w:cs="Times New Roman"/>
-          <w:color w:val="000000"/>
-          <w:sz w:val="24"/>
-          <w:szCs w:val="24"/>
-          <w:lang w:eastAsia="en-CA"/>
-        </w:rPr>
-        <w:t xml:space="preserve">).  </w:t>
+        <w:t xml:space="preserve">avascript </w:t>
+      </w:r>
+      <w:r>
+        <w:rPr>
+          <w:rFonts w:ascii="Times New Roman" w:eastAsia="Times New Roman" w:hAnsi="Times New Roman" w:cs="Times New Roman"/>
+          <w:color w:val="000000"/>
+          <w:sz w:val="24"/>
+          <w:szCs w:val="24"/>
+          <w:lang w:eastAsia="en-CA"/>
+        </w:rPr>
+        <w:t xml:space="preserve">will be used accross the stack.  </w:t>
+      </w:r>
+      <w:r>
+        <w:rPr>
+          <w:rFonts w:ascii="Times New Roman" w:eastAsia="Times New Roman" w:hAnsi="Times New Roman" w:cs="Times New Roman"/>
+          <w:color w:val="000000"/>
+          <w:sz w:val="24"/>
+          <w:szCs w:val="24"/>
+          <w:lang w:eastAsia="en-CA"/>
+        </w:rPr>
+        <w:t>The client side computations are going to be done with KnockoutJS and jQuery.  On the server side w</w:t>
+      </w:r>
+      <w:r>
+        <w:rPr>
+          <w:rFonts w:ascii="Times New Roman" w:eastAsia="Times New Roman" w:hAnsi="Times New Roman" w:cs="Times New Roman"/>
+          <w:color w:val="000000"/>
+          <w:sz w:val="24"/>
+          <w:szCs w:val="24"/>
+          <w:lang w:eastAsia="en-CA"/>
+        </w:rPr>
+        <w:t xml:space="preserve">e will use ExpressJS(NodeJS).  </w:t>
       </w:r>
       <w:r>
         <w:rPr>
@@ -1964,61 +1358,17 @@
           <w:szCs w:val="24"/>
           <w:lang w:eastAsia="en-CA"/>
         </w:rPr>
-        <w:t xml:space="preserve">We will use </w:t>
-      </w:r>
-      <w:proofErr w:type="spellStart"/>
-      <w:r>
-        <w:rPr>
-          <w:rFonts w:ascii="Times New Roman" w:eastAsia="Times New Roman" w:hAnsi="Times New Roman" w:cs="Times New Roman"/>
-          <w:color w:val="000000"/>
-          <w:sz w:val="24"/>
-          <w:szCs w:val="24"/>
-          <w:lang w:eastAsia="en-CA"/>
-        </w:rPr>
-        <w:t>Git</w:t>
-      </w:r>
-      <w:proofErr w:type="spellEnd"/>
-      <w:r>
-        <w:rPr>
-          <w:rFonts w:ascii="Times New Roman" w:eastAsia="Times New Roman" w:hAnsi="Times New Roman" w:cs="Times New Roman"/>
-          <w:color w:val="000000"/>
-          <w:sz w:val="24"/>
-          <w:szCs w:val="24"/>
-          <w:lang w:eastAsia="en-CA"/>
-        </w:rPr>
-        <w:t xml:space="preserve"> as version control system and </w:t>
-      </w:r>
-      <w:proofErr w:type="spellStart"/>
-      <w:r>
-        <w:rPr>
-          <w:rFonts w:ascii="Times New Roman" w:eastAsia="Times New Roman" w:hAnsi="Times New Roman" w:cs="Times New Roman"/>
-          <w:color w:val="000000"/>
-          <w:sz w:val="24"/>
-          <w:szCs w:val="24"/>
-          <w:lang w:eastAsia="en-CA"/>
-        </w:rPr>
-        <w:t>Git</w:t>
-      </w:r>
-      <w:r>
-        <w:rPr>
-          <w:rFonts w:ascii="Times New Roman" w:eastAsia="Times New Roman" w:hAnsi="Times New Roman" w:cs="Times New Roman"/>
-          <w:color w:val="000000"/>
-          <w:sz w:val="24"/>
-          <w:szCs w:val="24"/>
-          <w:lang w:eastAsia="en-CA"/>
-        </w:rPr>
-        <w:t>Hub</w:t>
-      </w:r>
-      <w:proofErr w:type="spellEnd"/>
-      <w:r>
-        <w:rPr>
-          <w:rFonts w:ascii="Times New Roman" w:eastAsia="Times New Roman" w:hAnsi="Times New Roman" w:cs="Times New Roman"/>
-          <w:color w:val="000000"/>
-          <w:sz w:val="24"/>
-          <w:szCs w:val="24"/>
-          <w:lang w:eastAsia="en-CA"/>
-        </w:rPr>
-        <w:t xml:space="preserve"> for hosting the repository.</w:t>
+        <w:t>We will use Git as version control system and Git</w:t>
+      </w:r>
+      <w:r>
+        <w:rPr>
+          <w:rFonts w:ascii="Times New Roman" w:eastAsia="Times New Roman" w:hAnsi="Times New Roman" w:cs="Times New Roman"/>
+          <w:color w:val="000000"/>
+          <w:sz w:val="24"/>
+          <w:szCs w:val="24"/>
+          <w:lang w:eastAsia="en-CA"/>
+        </w:rPr>
+        <w:t>Hub for hosting the repository.</w:t>
       </w:r>
     </w:p>
     <w:p>
@@ -2062,29 +1412,7 @@
           <w:szCs w:val="24"/>
           <w:lang w:eastAsia="en-CA"/>
         </w:rPr>
-        <w:t xml:space="preserve"> in a </w:t>
-      </w:r>
-      <w:proofErr w:type="spellStart"/>
-      <w:r>
-        <w:rPr>
-          <w:rFonts w:ascii="Times New Roman" w:eastAsia="Times New Roman" w:hAnsi="Times New Roman" w:cs="Times New Roman"/>
-          <w:color w:val="000000"/>
-          <w:sz w:val="24"/>
-          <w:szCs w:val="24"/>
-          <w:lang w:eastAsia="en-CA"/>
-        </w:rPr>
-        <w:t>RESTful</w:t>
-      </w:r>
-      <w:proofErr w:type="spellEnd"/>
-      <w:r>
-        <w:rPr>
-          <w:rFonts w:ascii="Times New Roman" w:eastAsia="Times New Roman" w:hAnsi="Times New Roman" w:cs="Times New Roman"/>
-          <w:color w:val="000000"/>
-          <w:sz w:val="24"/>
-          <w:szCs w:val="24"/>
-          <w:lang w:eastAsia="en-CA"/>
-        </w:rPr>
-        <w:t xml:space="preserve"> way</w:t>
+        <w:t xml:space="preserve"> in a RESTful way</w:t>
       </w:r>
       <w:r>
         <w:rPr>
@@ -2174,6 +1502,80 @@
           <w:lang w:eastAsia="en-CA"/>
         </w:rPr>
       </w:pPr>
+      <w:r>
+        <w:rPr>
+          <w:rFonts w:ascii="Times New Roman" w:eastAsia="Times New Roman" w:hAnsi="Times New Roman" w:cs="Times New Roman"/>
+          <w:color w:val="000000"/>
+          <w:sz w:val="24"/>
+          <w:szCs w:val="24"/>
+          <w:lang w:eastAsia="en-CA"/>
+        </w:rPr>
+        <w:t>We will use Zombie.js as framework to test our</w:t>
+      </w:r>
+      <w:r>
+        <w:rPr>
+          <w:rFonts w:ascii="Times New Roman" w:eastAsia="Times New Roman" w:hAnsi="Times New Roman" w:cs="Times New Roman"/>
+          <w:color w:val="000000"/>
+          <w:sz w:val="24"/>
+          <w:szCs w:val="24"/>
+          <w:lang w:eastAsia="en-CA"/>
+        </w:rPr>
+        <w:t xml:space="preserve"> client-side JavaScript</w:t>
+      </w:r>
+      <w:r>
+        <w:rPr>
+          <w:rFonts w:ascii="Times New Roman" w:eastAsia="Times New Roman" w:hAnsi="Times New Roman" w:cs="Times New Roman"/>
+          <w:color w:val="000000"/>
+          <w:sz w:val="24"/>
+          <w:szCs w:val="24"/>
+          <w:lang w:eastAsia="en-CA"/>
+        </w:rPr>
+        <w:t xml:space="preserve"> ( thus also testing our server side </w:t>
+      </w:r>
+      <w:bookmarkStart w:id="0" w:name="_GoBack"/>
+      <w:bookmarkEnd w:id="0"/>
+      <w:r>
+        <w:rPr>
+          <w:rFonts w:ascii="Times New Roman" w:eastAsia="Times New Roman" w:hAnsi="Times New Roman" w:cs="Times New Roman"/>
+          <w:color w:val="000000"/>
+          <w:sz w:val="24"/>
+          <w:szCs w:val="24"/>
+          <w:lang w:eastAsia="en-CA"/>
+        </w:rPr>
+        <w:t>)</w:t>
+      </w:r>
+      <w:r>
+        <w:rPr>
+          <w:rFonts w:ascii="Times New Roman" w:eastAsia="Times New Roman" w:hAnsi="Times New Roman" w:cs="Times New Roman"/>
+          <w:color w:val="000000"/>
+          <w:sz w:val="24"/>
+          <w:szCs w:val="24"/>
+          <w:lang w:eastAsia="en-CA"/>
+        </w:rPr>
+        <w:t xml:space="preserve"> code in a simulated environment</w:t>
+      </w:r>
+      <w:r>
+        <w:rPr>
+          <w:rFonts w:ascii="Times New Roman" w:eastAsia="Times New Roman" w:hAnsi="Times New Roman" w:cs="Times New Roman"/>
+          <w:color w:val="000000"/>
+          <w:sz w:val="24"/>
+          <w:szCs w:val="24"/>
+          <w:lang w:eastAsia="en-CA"/>
+        </w:rPr>
+        <w:t>.</w:t>
+      </w:r>
+    </w:p>
+    <w:p>
+      <w:pPr>
+        <w:spacing w:after="0" w:line="240" w:lineRule="auto"/>
+        <w:rPr>
+          <w:rFonts w:ascii="Times New Roman" w:eastAsia="Times New Roman" w:hAnsi="Times New Roman" w:cs="Times New Roman"/>
+          <w:color w:val="000000"/>
+          <w:sz w:val="24"/>
+          <w:szCs w:val="24"/>
+          <w:lang w:eastAsia="en-CA"/>
+        </w:rPr>
+      </w:pPr>
     </w:p>
     <w:p>
       <w:pPr>
@@ -2241,29 +1643,7 @@
           <w:szCs w:val="24"/>
           <w:lang w:eastAsia="en-CA"/>
         </w:rPr>
-        <w:t xml:space="preserve">1.  As a student, I would like to create a profile my general information, transcript and resume in order to meet with </w:t>
-      </w:r>
-      <w:proofErr w:type="spellStart"/>
-      <w:r>
-        <w:rPr>
-          <w:rFonts w:ascii="Times New Roman" w:eastAsia="Times New Roman" w:hAnsi="Times New Roman" w:cs="Times New Roman"/>
-          <w:color w:val="000000"/>
-          <w:sz w:val="24"/>
-          <w:szCs w:val="24"/>
-          <w:lang w:eastAsia="en-CA"/>
-        </w:rPr>
-        <w:t>startups</w:t>
-      </w:r>
-      <w:proofErr w:type="spellEnd"/>
-      <w:r>
-        <w:rPr>
-          <w:rFonts w:ascii="Times New Roman" w:eastAsia="Times New Roman" w:hAnsi="Times New Roman" w:cs="Times New Roman"/>
-          <w:color w:val="000000"/>
-          <w:sz w:val="24"/>
-          <w:szCs w:val="24"/>
-          <w:lang w:eastAsia="en-CA"/>
-        </w:rPr>
-        <w:t>.</w:t>
+        <w:t>1.  As a student, I would like to create a profile my general information, transcript and resume in order to meet with startups.</w:t>
       </w:r>
       <w:r>
         <w:rPr>
@@ -2433,7 +1813,6 @@
           <w:lang w:eastAsia="en-CA"/>
         </w:rPr>
       </w:pPr>
-      <w:proofErr w:type="gramStart"/>
       <w:r>
         <w:rPr>
           <w:rFonts w:ascii="Times New Roman" w:eastAsia="Times New Roman" w:hAnsi="Times New Roman" w:cs="Times New Roman"/>
@@ -2445,7 +1824,6 @@
         </w:rPr>
         <w:t>Figure 1.</w:t>
       </w:r>
-      <w:proofErr w:type="gramEnd"/>
       <w:r>
         <w:rPr>
           <w:rFonts w:ascii="Times New Roman" w:eastAsia="Times New Roman" w:hAnsi="Times New Roman" w:cs="Times New Roman"/>
@@ -2564,7 +1942,6 @@
           <w:lang w:eastAsia="en-CA"/>
         </w:rPr>
       </w:pPr>
-      <w:proofErr w:type="gramStart"/>
       <w:r>
         <w:rPr>
           <w:rFonts w:ascii="Times New Roman" w:eastAsia="Times New Roman" w:hAnsi="Times New Roman" w:cs="Times New Roman"/>
@@ -2574,6 +1951,7 @@
           <w:szCs w:val="24"/>
           <w:lang w:eastAsia="en-CA"/>
         </w:rPr>
+        <w:lastRenderedPageBreak/>
         <w:t>Figure 2</w:t>
       </w:r>
       <w:r>
@@ -2587,7 +1965,6 @@
         </w:rPr>
         <w:t>.</w:t>
       </w:r>
-      <w:proofErr w:type="gramEnd"/>
       <w:r>
         <w:rPr>
           <w:rFonts w:ascii="Times New Roman" w:eastAsia="Times New Roman" w:hAnsi="Times New Roman" w:cs="Times New Roman"/>
@@ -2628,21 +2005,82 @@
           <w:szCs w:val="24"/>
           <w:lang w:eastAsia="en-CA"/>
         </w:rPr>
-        <w:lastRenderedPageBreak/>
-        <w:t xml:space="preserve">*The only difference in these use cases when a </w:t>
-      </w:r>
-      <w:proofErr w:type="spellStart"/>
-      <w:r>
-        <w:rPr>
-          <w:rFonts w:ascii="Times New Roman" w:eastAsia="Times New Roman" w:hAnsi="Times New Roman" w:cs="Times New Roman"/>
-          <w:color w:val="000000"/>
-          <w:sz w:val="24"/>
-          <w:szCs w:val="24"/>
-          <w:lang w:eastAsia="en-CA"/>
-        </w:rPr>
-        <w:t>startup</w:t>
-      </w:r>
-      <w:proofErr w:type="spellEnd"/>
+        <w:t>*The only difference in these use cases when a startup representent signs up is that the sign up form and the successful registration page are different than when it’s a student that signs up.</w:t>
+      </w:r>
+    </w:p>
+    <w:p>
+      <w:pPr>
+        <w:spacing w:after="0" w:line="240" w:lineRule="auto"/>
+        <w:rPr>
+          <w:rFonts w:ascii="Times New Roman" w:eastAsia="Times New Roman" w:hAnsi="Times New Roman" w:cs="Times New Roman"/>
+          <w:color w:val="000000"/>
+          <w:sz w:val="24"/>
+          <w:szCs w:val="24"/>
+          <w:lang w:eastAsia="en-CA"/>
+        </w:rPr>
+      </w:pPr>
+    </w:p>
+    <w:p>
+      <w:pPr>
+        <w:spacing w:after="0" w:line="240" w:lineRule="auto"/>
+        <w:rPr>
+          <w:rFonts w:ascii="Times New Roman" w:eastAsia="Times New Roman" w:hAnsi="Times New Roman" w:cs="Times New Roman"/>
+          <w:color w:val="000000"/>
+          <w:sz w:val="24"/>
+          <w:szCs w:val="24"/>
+          <w:lang w:eastAsia="en-CA"/>
+        </w:rPr>
+      </w:pPr>
+      <w:r>
+        <w:rPr>
+          <w:rFonts w:ascii="Times New Roman" w:eastAsia="Times New Roman" w:hAnsi="Times New Roman" w:cs="Times New Roman"/>
+          <w:color w:val="000000"/>
+          <w:sz w:val="24"/>
+          <w:szCs w:val="24"/>
+          <w:lang w:eastAsia="en-CA"/>
+        </w:rPr>
+        <w:t>2</w:t>
+      </w:r>
+      <w:r>
+        <w:rPr>
+          <w:rFonts w:ascii="Times New Roman" w:eastAsia="Times New Roman" w:hAnsi="Times New Roman" w:cs="Times New Roman"/>
+          <w:color w:val="000000"/>
+          <w:sz w:val="24"/>
+          <w:szCs w:val="24"/>
+          <w:lang w:eastAsia="en-CA"/>
+        </w:rPr>
+        <w:t xml:space="preserve">.  As a startup representent I would like </w:t>
+      </w:r>
+      <w:r>
+        <w:rPr>
+          <w:rFonts w:ascii="Times New Roman" w:eastAsia="Times New Roman" w:hAnsi="Times New Roman" w:cs="Times New Roman"/>
+          <w:color w:val="000000"/>
+          <w:sz w:val="24"/>
+          <w:szCs w:val="24"/>
+          <w:lang w:eastAsia="en-CA"/>
+        </w:rPr>
+        <w:t>to sign in</w:t>
+      </w:r>
+      <w:r>
+        <w:rPr>
+          <w:rFonts w:ascii="Times New Roman" w:eastAsia="Times New Roman" w:hAnsi="Times New Roman" w:cs="Times New Roman"/>
+          <w:color w:val="000000"/>
+          <w:sz w:val="24"/>
+          <w:szCs w:val="24"/>
+          <w:lang w:eastAsia="en-CA"/>
+        </w:rPr>
+        <w:t xml:space="preserve"> to the website in order to access exclusive</w:t>
+      </w:r>
+      <w:r>
+        <w:rPr>
+          <w:rFonts w:ascii="Times New Roman" w:eastAsia="Times New Roman" w:hAnsi="Times New Roman" w:cs="Times New Roman"/>
+          <w:color w:val="000000"/>
+          <w:sz w:val="24"/>
+          <w:szCs w:val="24"/>
+          <w:lang w:eastAsia="en-CA"/>
+        </w:rPr>
+        <w:t xml:space="preserve"> to startup members</w:t>
+      </w:r>
       <w:r>
         <w:rPr>
           <w:rFonts w:ascii="Times New Roman" w:eastAsia="Times New Roman" w:hAnsi="Times New Roman" w:cs="Times New Roman"/>
@@ -2653,188 +2091,6 @@
         </w:rPr>
         <w:t xml:space="preserve"> </w:t>
       </w:r>
-      <w:proofErr w:type="spellStart"/>
-      <w:r>
-        <w:rPr>
-          <w:rFonts w:ascii="Times New Roman" w:eastAsia="Times New Roman" w:hAnsi="Times New Roman" w:cs="Times New Roman"/>
-          <w:color w:val="000000"/>
-          <w:sz w:val="24"/>
-          <w:szCs w:val="24"/>
-          <w:lang w:eastAsia="en-CA"/>
-        </w:rPr>
-        <w:t>representent</w:t>
-      </w:r>
-      <w:proofErr w:type="spellEnd"/>
-      <w:r>
-        <w:rPr>
-          <w:rFonts w:ascii="Times New Roman" w:eastAsia="Times New Roman" w:hAnsi="Times New Roman" w:cs="Times New Roman"/>
-          <w:color w:val="000000"/>
-          <w:sz w:val="24"/>
-          <w:szCs w:val="24"/>
-          <w:lang w:eastAsia="en-CA"/>
-        </w:rPr>
-        <w:t xml:space="preserve"> signs up is that the sign up form and the successful registration page are different than when it’s a student that signs up.</w:t>
-      </w:r>
-    </w:p>
-    <w:p>
-      <w:pPr>
-        <w:spacing w:after="0" w:line="240" w:lineRule="auto"/>
-        <w:rPr>
-          <w:rFonts w:ascii="Times New Roman" w:eastAsia="Times New Roman" w:hAnsi="Times New Roman" w:cs="Times New Roman"/>
-          <w:color w:val="000000"/>
-          <w:sz w:val="24"/>
-          <w:szCs w:val="24"/>
-          <w:lang w:eastAsia="en-CA"/>
-        </w:rPr>
-      </w:pPr>
-    </w:p>
-    <w:p>
-      <w:pPr>
-        <w:spacing w:after="0" w:line="240" w:lineRule="auto"/>
-        <w:rPr>
-          <w:rFonts w:ascii="Times New Roman" w:eastAsia="Times New Roman" w:hAnsi="Times New Roman" w:cs="Times New Roman"/>
-          <w:color w:val="000000"/>
-          <w:sz w:val="24"/>
-          <w:szCs w:val="24"/>
-          <w:lang w:eastAsia="en-CA"/>
-        </w:rPr>
-      </w:pPr>
-      <w:r>
-        <w:rPr>
-          <w:rFonts w:ascii="Times New Roman" w:eastAsia="Times New Roman" w:hAnsi="Times New Roman" w:cs="Times New Roman"/>
-          <w:color w:val="000000"/>
-          <w:sz w:val="24"/>
-          <w:szCs w:val="24"/>
-          <w:lang w:eastAsia="en-CA"/>
-        </w:rPr>
-        <w:t>2</w:t>
-      </w:r>
-      <w:r>
-        <w:rPr>
-          <w:rFonts w:ascii="Times New Roman" w:eastAsia="Times New Roman" w:hAnsi="Times New Roman" w:cs="Times New Roman"/>
-          <w:color w:val="000000"/>
-          <w:sz w:val="24"/>
-          <w:szCs w:val="24"/>
-          <w:lang w:eastAsia="en-CA"/>
-        </w:rPr>
-        <w:t xml:space="preserve">.  As a </w:t>
-      </w:r>
-      <w:proofErr w:type="spellStart"/>
-      <w:r>
-        <w:rPr>
-          <w:rFonts w:ascii="Times New Roman" w:eastAsia="Times New Roman" w:hAnsi="Times New Roman" w:cs="Times New Roman"/>
-          <w:color w:val="000000"/>
-          <w:sz w:val="24"/>
-          <w:szCs w:val="24"/>
-          <w:lang w:eastAsia="en-CA"/>
-        </w:rPr>
-        <w:t>startup</w:t>
-      </w:r>
-      <w:proofErr w:type="spellEnd"/>
-      <w:r>
-        <w:rPr>
-          <w:rFonts w:ascii="Times New Roman" w:eastAsia="Times New Roman" w:hAnsi="Times New Roman" w:cs="Times New Roman"/>
-          <w:color w:val="000000"/>
-          <w:sz w:val="24"/>
-          <w:szCs w:val="24"/>
-          <w:lang w:eastAsia="en-CA"/>
-        </w:rPr>
-        <w:t xml:space="preserve"> </w:t>
-      </w:r>
-      <w:proofErr w:type="spellStart"/>
-      <w:r>
-        <w:rPr>
-          <w:rFonts w:ascii="Times New Roman" w:eastAsia="Times New Roman" w:hAnsi="Times New Roman" w:cs="Times New Roman"/>
-          <w:color w:val="000000"/>
-          <w:sz w:val="24"/>
-          <w:szCs w:val="24"/>
-          <w:lang w:eastAsia="en-CA"/>
-        </w:rPr>
-        <w:t>representent</w:t>
-      </w:r>
-      <w:proofErr w:type="spellEnd"/>
-      <w:r>
-        <w:rPr>
-          <w:rFonts w:ascii="Times New Roman" w:eastAsia="Times New Roman" w:hAnsi="Times New Roman" w:cs="Times New Roman"/>
-          <w:color w:val="000000"/>
-          <w:sz w:val="24"/>
-          <w:szCs w:val="24"/>
-          <w:lang w:eastAsia="en-CA"/>
-        </w:rPr>
-        <w:t xml:space="preserve"> I would like </w:t>
-      </w:r>
-      <w:r>
-        <w:rPr>
-          <w:rFonts w:ascii="Times New Roman" w:eastAsia="Times New Roman" w:hAnsi="Times New Roman" w:cs="Times New Roman"/>
-          <w:color w:val="000000"/>
-          <w:sz w:val="24"/>
-          <w:szCs w:val="24"/>
-          <w:lang w:eastAsia="en-CA"/>
-        </w:rPr>
-        <w:t>to sign in</w:t>
-      </w:r>
-      <w:r>
-        <w:rPr>
-          <w:rFonts w:ascii="Times New Roman" w:eastAsia="Times New Roman" w:hAnsi="Times New Roman" w:cs="Times New Roman"/>
-          <w:color w:val="000000"/>
-          <w:sz w:val="24"/>
-          <w:szCs w:val="24"/>
-          <w:lang w:eastAsia="en-CA"/>
-        </w:rPr>
-        <w:t xml:space="preserve"> to the website in order to access exclusive</w:t>
-      </w:r>
-      <w:r>
-        <w:rPr>
-          <w:rFonts w:ascii="Times New Roman" w:eastAsia="Times New Roman" w:hAnsi="Times New Roman" w:cs="Times New Roman"/>
-          <w:color w:val="000000"/>
-          <w:sz w:val="24"/>
-          <w:szCs w:val="24"/>
-          <w:lang w:eastAsia="en-CA"/>
-        </w:rPr>
-        <w:t xml:space="preserve"> </w:t>
-      </w:r>
-      <w:r>
-        <w:rPr>
-          <w:rFonts w:ascii="Times New Roman" w:eastAsia="Times New Roman" w:hAnsi="Times New Roman" w:cs="Times New Roman"/>
-          <w:color w:val="000000"/>
-          <w:sz w:val="24"/>
-          <w:szCs w:val="24"/>
-          <w:lang w:eastAsia="en-CA"/>
-        </w:rPr>
-        <w:t xml:space="preserve">to </w:t>
-      </w:r>
-      <w:proofErr w:type="spellStart"/>
-      <w:r>
-        <w:rPr>
-          <w:rFonts w:ascii="Times New Roman" w:eastAsia="Times New Roman" w:hAnsi="Times New Roman" w:cs="Times New Roman"/>
-          <w:color w:val="000000"/>
-          <w:sz w:val="24"/>
-          <w:szCs w:val="24"/>
-          <w:lang w:eastAsia="en-CA"/>
-        </w:rPr>
-        <w:t>startup</w:t>
-      </w:r>
-      <w:proofErr w:type="spellEnd"/>
-      <w:r>
-        <w:rPr>
-          <w:rFonts w:ascii="Times New Roman" w:eastAsia="Times New Roman" w:hAnsi="Times New Roman" w:cs="Times New Roman"/>
-          <w:color w:val="000000"/>
-          <w:sz w:val="24"/>
-          <w:szCs w:val="24"/>
-          <w:lang w:eastAsia="en-CA"/>
-        </w:rPr>
-        <w:t xml:space="preserve"> members</w:t>
-      </w:r>
-      <w:r>
-        <w:rPr>
-          <w:rFonts w:ascii="Times New Roman" w:eastAsia="Times New Roman" w:hAnsi="Times New Roman" w:cs="Times New Roman"/>
-          <w:color w:val="000000"/>
-          <w:sz w:val="24"/>
-          <w:szCs w:val="24"/>
-          <w:lang w:eastAsia="en-CA"/>
-        </w:rPr>
-        <w:t xml:space="preserve"> </w:t>
-      </w:r>
       <w:r>
         <w:rPr>
           <w:rFonts w:ascii="Times New Roman" w:eastAsia="Times New Roman" w:hAnsi="Times New Roman" w:cs="Times New Roman"/>
@@ -2853,81 +2109,7 @@
           <w:szCs w:val="24"/>
           <w:lang w:eastAsia="en-CA"/>
         </w:rPr>
-        <w:t xml:space="preserve">.  </w:t>
-      </w:r>
-      <w:r>
-        <w:rPr>
-          <w:rFonts w:ascii="Times New Roman" w:eastAsia="Times New Roman" w:hAnsi="Times New Roman" w:cs="Times New Roman"/>
-          <w:color w:val="000000"/>
-          <w:sz w:val="24"/>
-          <w:szCs w:val="24"/>
-          <w:lang w:eastAsia="en-CA"/>
-        </w:rPr>
-        <w:t>The following</w:t>
-      </w:r>
-      <w:r>
-        <w:rPr>
-          <w:rFonts w:ascii="Times New Roman" w:eastAsia="Times New Roman" w:hAnsi="Times New Roman" w:cs="Times New Roman"/>
-          <w:color w:val="000000"/>
-          <w:sz w:val="24"/>
-          <w:szCs w:val="24"/>
-          <w:lang w:eastAsia="en-CA"/>
-        </w:rPr>
-        <w:t xml:space="preserve"> are</w:t>
-      </w:r>
-      <w:r>
-        <w:rPr>
-          <w:rFonts w:ascii="Times New Roman" w:eastAsia="Times New Roman" w:hAnsi="Times New Roman" w:cs="Times New Roman"/>
-          <w:color w:val="000000"/>
-          <w:sz w:val="24"/>
-          <w:szCs w:val="24"/>
-          <w:lang w:eastAsia="en-CA"/>
-        </w:rPr>
-        <w:t xml:space="preserve"> use case maps illustrate two use cases where a </w:t>
-      </w:r>
-      <w:proofErr w:type="spellStart"/>
-      <w:r>
-        <w:rPr>
-          <w:rFonts w:ascii="Times New Roman" w:eastAsia="Times New Roman" w:hAnsi="Times New Roman" w:cs="Times New Roman"/>
-          <w:color w:val="000000"/>
-          <w:sz w:val="24"/>
-          <w:szCs w:val="24"/>
-          <w:lang w:eastAsia="en-CA"/>
-        </w:rPr>
-        <w:t>startup</w:t>
-      </w:r>
-      <w:proofErr w:type="spellEnd"/>
-      <w:r>
-        <w:rPr>
-          <w:rFonts w:ascii="Times New Roman" w:eastAsia="Times New Roman" w:hAnsi="Times New Roman" w:cs="Times New Roman"/>
-          <w:color w:val="000000"/>
-          <w:sz w:val="24"/>
-          <w:szCs w:val="24"/>
-          <w:lang w:eastAsia="en-CA"/>
-        </w:rPr>
-        <w:t xml:space="preserve"> </w:t>
-      </w:r>
-      <w:proofErr w:type="spellStart"/>
-      <w:r>
-        <w:rPr>
-          <w:rFonts w:ascii="Times New Roman" w:eastAsia="Times New Roman" w:hAnsi="Times New Roman" w:cs="Times New Roman"/>
-          <w:color w:val="000000"/>
-          <w:sz w:val="24"/>
-          <w:szCs w:val="24"/>
-          <w:lang w:eastAsia="en-CA"/>
-        </w:rPr>
-        <w:t>representent</w:t>
-      </w:r>
-      <w:proofErr w:type="spellEnd"/>
-      <w:r>
-        <w:rPr>
-          <w:rFonts w:ascii="Times New Roman" w:eastAsia="Times New Roman" w:hAnsi="Times New Roman" w:cs="Times New Roman"/>
-          <w:color w:val="000000"/>
-          <w:sz w:val="24"/>
-          <w:szCs w:val="24"/>
-          <w:lang w:eastAsia="en-CA"/>
-        </w:rPr>
-        <w:t xml:space="preserve"> signs in to the website.</w:t>
+        <w:t>.  The following are use case maps illustrate two use cases where a startup representent signs in to the website.</w:t>
       </w:r>
     </w:p>
     <w:p>
@@ -3017,7 +2199,6 @@
           <w:lang w:eastAsia="en-CA"/>
         </w:rPr>
       </w:pPr>
-      <w:proofErr w:type="gramStart"/>
       <w:r>
         <w:rPr>
           <w:rFonts w:ascii="Times New Roman" w:eastAsia="Times New Roman" w:hAnsi="Times New Roman" w:cs="Times New Roman"/>
@@ -3040,7 +2221,6 @@
         </w:rPr>
         <w:t>.</w:t>
       </w:r>
-      <w:proofErr w:type="gramEnd"/>
       <w:r>
         <w:rPr>
           <w:rFonts w:ascii="Times New Roman" w:eastAsia="Times New Roman" w:hAnsi="Times New Roman" w:cs="Times New Roman"/>
@@ -3069,91 +2249,57 @@
           <w:szCs w:val="24"/>
           <w:lang w:eastAsia="en-CA"/>
         </w:rPr>
-        <w:t xml:space="preserve">A </w:t>
-      </w:r>
-      <w:proofErr w:type="spellStart"/>
-      <w:r>
-        <w:rPr>
-          <w:rFonts w:ascii="Times New Roman" w:eastAsia="Times New Roman" w:hAnsi="Times New Roman" w:cs="Times New Roman"/>
-          <w:color w:val="000000"/>
-          <w:sz w:val="24"/>
-          <w:szCs w:val="24"/>
-          <w:lang w:eastAsia="en-CA"/>
-        </w:rPr>
-        <w:t>s</w:t>
-      </w:r>
-      <w:r>
-        <w:rPr>
-          <w:rFonts w:ascii="Times New Roman" w:eastAsia="Times New Roman" w:hAnsi="Times New Roman" w:cs="Times New Roman"/>
-          <w:color w:val="000000"/>
-          <w:sz w:val="24"/>
-          <w:szCs w:val="24"/>
-          <w:lang w:eastAsia="en-CA"/>
-        </w:rPr>
-        <w:t>tartup</w:t>
-      </w:r>
-      <w:proofErr w:type="spellEnd"/>
-      <w:r>
-        <w:rPr>
-          <w:rFonts w:ascii="Times New Roman" w:eastAsia="Times New Roman" w:hAnsi="Times New Roman" w:cs="Times New Roman"/>
-          <w:color w:val="000000"/>
-          <w:sz w:val="24"/>
-          <w:szCs w:val="24"/>
-          <w:lang w:eastAsia="en-CA"/>
-        </w:rPr>
-        <w:t xml:space="preserve"> </w:t>
-      </w:r>
-      <w:proofErr w:type="spellStart"/>
-      <w:r>
-        <w:rPr>
-          <w:rFonts w:ascii="Times New Roman" w:eastAsia="Times New Roman" w:hAnsi="Times New Roman" w:cs="Times New Roman"/>
-          <w:color w:val="000000"/>
-          <w:sz w:val="24"/>
-          <w:szCs w:val="24"/>
-          <w:lang w:eastAsia="en-CA"/>
-        </w:rPr>
-        <w:t>representent</w:t>
-      </w:r>
-      <w:proofErr w:type="spellEnd"/>
-      <w:r>
-        <w:rPr>
-          <w:rFonts w:ascii="Times New Roman" w:eastAsia="Times New Roman" w:hAnsi="Times New Roman" w:cs="Times New Roman"/>
-          <w:color w:val="000000"/>
-          <w:sz w:val="24"/>
-          <w:szCs w:val="24"/>
-          <w:lang w:eastAsia="en-CA"/>
-        </w:rPr>
-        <w:t xml:space="preserve"> </w:t>
-      </w:r>
-      <w:r>
-        <w:rPr>
-          <w:rFonts w:ascii="Times New Roman" w:eastAsia="Times New Roman" w:hAnsi="Times New Roman" w:cs="Times New Roman"/>
-          <w:color w:val="000000"/>
-          <w:sz w:val="24"/>
-          <w:szCs w:val="24"/>
-          <w:lang w:eastAsia="en-CA"/>
-        </w:rPr>
-        <w:t>ties to sign</w:t>
-      </w:r>
-      <w:r>
-        <w:rPr>
-          <w:rFonts w:ascii="Times New Roman" w:eastAsia="Times New Roman" w:hAnsi="Times New Roman" w:cs="Times New Roman"/>
-          <w:color w:val="000000"/>
-          <w:sz w:val="24"/>
-          <w:szCs w:val="24"/>
-          <w:lang w:eastAsia="en-CA"/>
-        </w:rPr>
-        <w:t xml:space="preserve"> in</w:t>
-      </w:r>
-      <w:r>
-        <w:rPr>
-          <w:rFonts w:ascii="Times New Roman" w:eastAsia="Times New Roman" w:hAnsi="Times New Roman" w:cs="Times New Roman"/>
-          <w:color w:val="000000"/>
-          <w:sz w:val="24"/>
-          <w:szCs w:val="24"/>
-          <w:lang w:eastAsia="en-CA"/>
-        </w:rPr>
-        <w:t xml:space="preserve"> </w:t>
+        <w:t>A s</w:t>
+      </w:r>
+      <w:r>
+        <w:rPr>
+          <w:rFonts w:ascii="Times New Roman" w:eastAsia="Times New Roman" w:hAnsi="Times New Roman" w:cs="Times New Roman"/>
+          <w:color w:val="000000"/>
+          <w:sz w:val="24"/>
+          <w:szCs w:val="24"/>
+          <w:lang w:eastAsia="en-CA"/>
+        </w:rPr>
+        <w:t xml:space="preserve">tartup representent </w:t>
+      </w:r>
+      <w:r>
+        <w:rPr>
+          <w:rFonts w:ascii="Times New Roman" w:eastAsia="Times New Roman" w:hAnsi="Times New Roman" w:cs="Times New Roman"/>
+          <w:color w:val="000000"/>
+          <w:sz w:val="24"/>
+          <w:szCs w:val="24"/>
+          <w:lang w:eastAsia="en-CA"/>
+        </w:rPr>
+        <w:t>t</w:t>
+      </w:r>
+      <w:r>
+        <w:rPr>
+          <w:rFonts w:ascii="Times New Roman" w:eastAsia="Times New Roman" w:hAnsi="Times New Roman" w:cs="Times New Roman"/>
+          <w:color w:val="000000"/>
+          <w:sz w:val="24"/>
+          <w:szCs w:val="24"/>
+          <w:lang w:eastAsia="en-CA"/>
+        </w:rPr>
+        <w:t>r</w:t>
+      </w:r>
+      <w:r>
+        <w:rPr>
+          <w:rFonts w:ascii="Times New Roman" w:eastAsia="Times New Roman" w:hAnsi="Times New Roman" w:cs="Times New Roman"/>
+          <w:color w:val="000000"/>
+          <w:sz w:val="24"/>
+          <w:szCs w:val="24"/>
+          <w:lang w:eastAsia="en-CA"/>
+        </w:rPr>
+        <w:t>ies to sign</w:t>
+      </w:r>
+      <w:r>
+        <w:rPr>
+          <w:rFonts w:ascii="Times New Roman" w:eastAsia="Times New Roman" w:hAnsi="Times New Roman" w:cs="Times New Roman"/>
+          <w:color w:val="000000"/>
+          <w:sz w:val="24"/>
+          <w:szCs w:val="24"/>
+          <w:lang w:eastAsia="en-CA"/>
+        </w:rPr>
+        <w:t xml:space="preserve"> in </w:t>
       </w:r>
       <w:r>
         <w:rPr>
@@ -3173,17 +2319,7 @@
           <w:szCs w:val="24"/>
           <w:lang w:eastAsia="en-CA"/>
         </w:rPr>
-        <w:t xml:space="preserve"> correct credentials</w:t>
-      </w:r>
-      <w:r>
-        <w:rPr>
-          <w:rFonts w:ascii="Times New Roman" w:eastAsia="Times New Roman" w:hAnsi="Times New Roman" w:cs="Times New Roman"/>
-          <w:color w:val="000000"/>
-          <w:sz w:val="24"/>
-          <w:szCs w:val="24"/>
-          <w:lang w:eastAsia="en-CA"/>
-        </w:rPr>
-        <w:t>.</w:t>
+        <w:t xml:space="preserve"> correct credentials.</w:t>
       </w:r>
     </w:p>
     <w:p>
@@ -3275,7 +2411,6 @@
           <w:lang w:eastAsia="en-CA"/>
         </w:rPr>
       </w:pPr>
-      <w:proofErr w:type="gramStart"/>
       <w:r>
         <w:rPr>
           <w:rFonts w:ascii="Times New Roman" w:eastAsia="Times New Roman" w:hAnsi="Times New Roman" w:cs="Times New Roman"/>
@@ -3298,7 +2433,6 @@
         </w:rPr>
         <w:t>.</w:t>
       </w:r>
-      <w:proofErr w:type="gramEnd"/>
       <w:r>
         <w:rPr>
           <w:rFonts w:ascii="Times New Roman" w:eastAsia="Times New Roman" w:hAnsi="Times New Roman" w:cs="Times New Roman"/>
@@ -3327,30 +2461,28 @@
           <w:szCs w:val="24"/>
           <w:lang w:eastAsia="en-CA"/>
         </w:rPr>
-        <w:t xml:space="preserve">A </w:t>
-      </w:r>
-      <w:proofErr w:type="spellStart"/>
-      <w:r>
-        <w:rPr>
-          <w:rFonts w:ascii="Times New Roman" w:eastAsia="Times New Roman" w:hAnsi="Times New Roman" w:cs="Times New Roman"/>
-          <w:color w:val="000000"/>
-          <w:sz w:val="24"/>
-          <w:szCs w:val="24"/>
-          <w:lang w:eastAsia="en-CA"/>
-        </w:rPr>
-        <w:t>s</w:t>
-      </w:r>
-      <w:r>
-        <w:rPr>
-          <w:rFonts w:ascii="Times New Roman" w:eastAsia="Times New Roman" w:hAnsi="Times New Roman" w:cs="Times New Roman"/>
-          <w:color w:val="000000"/>
-          <w:sz w:val="24"/>
-          <w:szCs w:val="24"/>
-          <w:lang w:eastAsia="en-CA"/>
-        </w:rPr>
-        <w:t>tartup</w:t>
-      </w:r>
-      <w:proofErr w:type="spellEnd"/>
+        <w:t>A s</w:t>
+      </w:r>
+      <w:r>
+        <w:rPr>
+          <w:rFonts w:ascii="Times New Roman" w:eastAsia="Times New Roman" w:hAnsi="Times New Roman" w:cs="Times New Roman"/>
+          <w:color w:val="000000"/>
+          <w:sz w:val="24"/>
+          <w:szCs w:val="24"/>
+          <w:lang w:eastAsia="en-CA"/>
+        </w:rPr>
+        <w:t xml:space="preserve">tartup representent </w:t>
+      </w:r>
+      <w:r>
+        <w:rPr>
+          <w:rFonts w:ascii="Times New Roman" w:eastAsia="Times New Roman" w:hAnsi="Times New Roman" w:cs="Times New Roman"/>
+          <w:color w:val="000000"/>
+          <w:sz w:val="24"/>
+          <w:szCs w:val="24"/>
+          <w:lang w:eastAsia="en-CA"/>
+        </w:rPr>
+        <w:t>tries to sign in with</w:t>
+      </w:r>
       <w:r>
         <w:rPr>
           <w:rFonts w:ascii="Times New Roman" w:eastAsia="Times New Roman" w:hAnsi="Times New Roman" w:cs="Times New Roman"/>
@@ -3361,67 +2493,15 @@
         </w:rPr>
         <w:t xml:space="preserve"> </w:t>
       </w:r>
-      <w:proofErr w:type="spellStart"/>
-      <w:r>
-        <w:rPr>
-          <w:rFonts w:ascii="Times New Roman" w:eastAsia="Times New Roman" w:hAnsi="Times New Roman" w:cs="Times New Roman"/>
-          <w:color w:val="000000"/>
-          <w:sz w:val="24"/>
-          <w:szCs w:val="24"/>
-          <w:lang w:eastAsia="en-CA"/>
-        </w:rPr>
-        <w:t>representent</w:t>
-      </w:r>
-      <w:proofErr w:type="spellEnd"/>
-      <w:r>
-        <w:rPr>
-          <w:rFonts w:ascii="Times New Roman" w:eastAsia="Times New Roman" w:hAnsi="Times New Roman" w:cs="Times New Roman"/>
-          <w:color w:val="000000"/>
-          <w:sz w:val="24"/>
-          <w:szCs w:val="24"/>
-          <w:lang w:eastAsia="en-CA"/>
-        </w:rPr>
-        <w:t xml:space="preserve"> </w:t>
-      </w:r>
-      <w:r>
-        <w:rPr>
-          <w:rFonts w:ascii="Times New Roman" w:eastAsia="Times New Roman" w:hAnsi="Times New Roman" w:cs="Times New Roman"/>
-          <w:color w:val="000000"/>
-          <w:sz w:val="24"/>
-          <w:szCs w:val="24"/>
-          <w:lang w:eastAsia="en-CA"/>
-        </w:rPr>
-        <w:t>tries to sign in with</w:t>
-      </w:r>
-      <w:r>
-        <w:rPr>
-          <w:rFonts w:ascii="Times New Roman" w:eastAsia="Times New Roman" w:hAnsi="Times New Roman" w:cs="Times New Roman"/>
-          <w:color w:val="000000"/>
-          <w:sz w:val="24"/>
-          <w:szCs w:val="24"/>
-          <w:lang w:eastAsia="en-CA"/>
-        </w:rPr>
-        <w:t xml:space="preserve"> </w:t>
-      </w:r>
-      <w:r>
-        <w:rPr>
-          <w:rFonts w:ascii="Times New Roman" w:eastAsia="Times New Roman" w:hAnsi="Times New Roman" w:cs="Times New Roman"/>
-          <w:color w:val="000000"/>
-          <w:sz w:val="24"/>
-          <w:szCs w:val="24"/>
-          <w:lang w:eastAsia="en-CA"/>
-        </w:rPr>
-        <w:t>in</w:t>
-      </w:r>
-      <w:r>
-        <w:rPr>
-          <w:rFonts w:ascii="Times New Roman" w:eastAsia="Times New Roman" w:hAnsi="Times New Roman" w:cs="Times New Roman"/>
-          <w:color w:val="000000"/>
-          <w:sz w:val="24"/>
-          <w:szCs w:val="24"/>
-          <w:lang w:eastAsia="en-CA"/>
-        </w:rPr>
-        <w:t>correct credentials.</w:t>
+      <w:r>
+        <w:rPr>
+          <w:rFonts w:ascii="Times New Roman" w:eastAsia="Times New Roman" w:hAnsi="Times New Roman" w:cs="Times New Roman"/>
+          <w:color w:val="000000"/>
+          <w:sz w:val="24"/>
+          <w:szCs w:val="24"/>
+          <w:lang w:eastAsia="en-CA"/>
+        </w:rPr>
+        <w:t>incorrect credentials.</w:t>
       </w:r>
     </w:p>
     <w:p>
@@ -3602,29 +2682,16 @@
         <w:lastRenderedPageBreak/>
         <w:t xml:space="preserve">3.  As a </w:t>
       </w:r>
-      <w:proofErr w:type="spellStart"/>
-      <w:r>
-        <w:rPr>
-          <w:rFonts w:ascii="Times New Roman" w:eastAsia="Times New Roman" w:hAnsi="Times New Roman" w:cs="Times New Roman"/>
-          <w:color w:val="000000"/>
-          <w:sz w:val="24"/>
-          <w:szCs w:val="24"/>
-          <w:lang w:eastAsia="en-CA"/>
-        </w:rPr>
-        <w:t>startup</w:t>
-      </w:r>
-      <w:proofErr w:type="spellEnd"/>
-      <w:r>
-        <w:rPr>
-          <w:rFonts w:ascii="Times New Roman" w:eastAsia="Times New Roman" w:hAnsi="Times New Roman" w:cs="Times New Roman"/>
-          <w:color w:val="000000"/>
-          <w:sz w:val="24"/>
-          <w:szCs w:val="24"/>
-          <w:lang w:eastAsia="en-CA"/>
-        </w:rPr>
-        <w:t xml:space="preserve"> </w:t>
-      </w:r>
-      <w:proofErr w:type="spellStart"/>
+      <w:r>
+        <w:rPr>
+          <w:rFonts w:ascii="Times New Roman" w:eastAsia="Times New Roman" w:hAnsi="Times New Roman" w:cs="Times New Roman"/>
+          <w:color w:val="000000"/>
+          <w:sz w:val="24"/>
+          <w:szCs w:val="24"/>
+          <w:lang w:eastAsia="en-CA"/>
+        </w:rPr>
+        <w:t xml:space="preserve">startup </w:t>
+      </w:r>
       <w:r>
         <w:rPr>
           <w:rFonts w:ascii="Times New Roman" w:eastAsia="Times New Roman" w:hAnsi="Times New Roman" w:cs="Times New Roman"/>
@@ -3635,38 +2702,15 @@
         </w:rPr>
         <w:t>representent</w:t>
       </w:r>
-      <w:proofErr w:type="spellEnd"/>
-      <w:r>
-        <w:rPr>
-          <w:rFonts w:ascii="Times New Roman" w:eastAsia="Times New Roman" w:hAnsi="Times New Roman" w:cs="Times New Roman"/>
-          <w:color w:val="000000"/>
-          <w:sz w:val="24"/>
-          <w:szCs w:val="24"/>
-          <w:lang w:eastAsia="en-CA"/>
-        </w:rPr>
-        <w:t xml:space="preserve"> I would like to schedule a </w:t>
-      </w:r>
-      <w:proofErr w:type="spellStart"/>
-      <w:r>
-        <w:rPr>
-          <w:rFonts w:ascii="Times New Roman" w:eastAsia="Times New Roman" w:hAnsi="Times New Roman" w:cs="Times New Roman"/>
-          <w:color w:val="000000"/>
-          <w:sz w:val="24"/>
-          <w:szCs w:val="24"/>
-          <w:lang w:eastAsia="en-CA"/>
-        </w:rPr>
-        <w:t>meetup</w:t>
-      </w:r>
-      <w:proofErr w:type="spellEnd"/>
-      <w:r>
-        <w:rPr>
-          <w:rFonts w:ascii="Times New Roman" w:eastAsia="Times New Roman" w:hAnsi="Times New Roman" w:cs="Times New Roman"/>
-          <w:color w:val="000000"/>
-          <w:sz w:val="24"/>
-          <w:szCs w:val="24"/>
-          <w:lang w:eastAsia="en-CA"/>
-        </w:rPr>
-        <w:t xml:space="preserve"> in order to set up a </w:t>
+      <w:r>
+        <w:rPr>
+          <w:rFonts w:ascii="Times New Roman" w:eastAsia="Times New Roman" w:hAnsi="Times New Roman" w:cs="Times New Roman"/>
+          <w:color w:val="000000"/>
+          <w:sz w:val="24"/>
+          <w:szCs w:val="24"/>
+          <w:lang w:eastAsia="en-CA"/>
+        </w:rPr>
+        <w:t xml:space="preserve"> I would like to schedule a meetup in order to set up a </w:t>
       </w:r>
       <w:r>
         <w:rPr>
@@ -3716,93 +2760,7 @@
           <w:szCs w:val="24"/>
           <w:lang w:eastAsia="en-CA"/>
         </w:rPr>
-        <w:t xml:space="preserve">  </w:t>
-      </w:r>
-      <w:r>
-        <w:rPr>
-          <w:rFonts w:ascii="Times New Roman" w:eastAsia="Times New Roman" w:hAnsi="Times New Roman" w:cs="Times New Roman"/>
-          <w:color w:val="000000"/>
-          <w:sz w:val="24"/>
-          <w:szCs w:val="24"/>
-          <w:lang w:eastAsia="en-CA"/>
-        </w:rPr>
-        <w:t xml:space="preserve">The following are use case maps illustrate two use cases where a </w:t>
-      </w:r>
-      <w:proofErr w:type="spellStart"/>
-      <w:r>
-        <w:rPr>
-          <w:rFonts w:ascii="Times New Roman" w:eastAsia="Times New Roman" w:hAnsi="Times New Roman" w:cs="Times New Roman"/>
-          <w:color w:val="000000"/>
-          <w:sz w:val="24"/>
-          <w:szCs w:val="24"/>
-          <w:lang w:eastAsia="en-CA"/>
-        </w:rPr>
-        <w:t>startup</w:t>
-      </w:r>
-      <w:proofErr w:type="spellEnd"/>
-      <w:r>
-        <w:rPr>
-          <w:rFonts w:ascii="Times New Roman" w:eastAsia="Times New Roman" w:hAnsi="Times New Roman" w:cs="Times New Roman"/>
-          <w:color w:val="000000"/>
-          <w:sz w:val="24"/>
-          <w:szCs w:val="24"/>
-          <w:lang w:eastAsia="en-CA"/>
-        </w:rPr>
-        <w:t xml:space="preserve"> </w:t>
-      </w:r>
-      <w:proofErr w:type="spellStart"/>
-      <w:r>
-        <w:rPr>
-          <w:rFonts w:ascii="Times New Roman" w:eastAsia="Times New Roman" w:hAnsi="Times New Roman" w:cs="Times New Roman"/>
-          <w:color w:val="000000"/>
-          <w:sz w:val="24"/>
-          <w:szCs w:val="24"/>
-          <w:lang w:eastAsia="en-CA"/>
-        </w:rPr>
-        <w:t>representent</w:t>
-      </w:r>
-      <w:proofErr w:type="spellEnd"/>
-      <w:r>
-        <w:rPr>
-          <w:rFonts w:ascii="Times New Roman" w:eastAsia="Times New Roman" w:hAnsi="Times New Roman" w:cs="Times New Roman"/>
-          <w:color w:val="000000"/>
-          <w:sz w:val="24"/>
-          <w:szCs w:val="24"/>
-          <w:lang w:eastAsia="en-CA"/>
-        </w:rPr>
-        <w:t xml:space="preserve"> </w:t>
-      </w:r>
-      <w:r>
-        <w:rPr>
-          <w:rFonts w:ascii="Times New Roman" w:eastAsia="Times New Roman" w:hAnsi="Times New Roman" w:cs="Times New Roman"/>
-          <w:color w:val="000000"/>
-          <w:sz w:val="24"/>
-          <w:szCs w:val="24"/>
-          <w:lang w:eastAsia="en-CA"/>
-        </w:rPr>
-        <w:t xml:space="preserve">schedules a </w:t>
-      </w:r>
-      <w:proofErr w:type="spellStart"/>
-      <w:r>
-        <w:rPr>
-          <w:rFonts w:ascii="Times New Roman" w:eastAsia="Times New Roman" w:hAnsi="Times New Roman" w:cs="Times New Roman"/>
-          <w:color w:val="000000"/>
-          <w:sz w:val="24"/>
-          <w:szCs w:val="24"/>
-          <w:lang w:eastAsia="en-CA"/>
-        </w:rPr>
-        <w:t>meetup</w:t>
-      </w:r>
-      <w:proofErr w:type="spellEnd"/>
-      <w:r>
-        <w:rPr>
-          <w:rFonts w:ascii="Times New Roman" w:eastAsia="Times New Roman" w:hAnsi="Times New Roman" w:cs="Times New Roman"/>
-          <w:color w:val="000000"/>
-          <w:sz w:val="24"/>
-          <w:szCs w:val="24"/>
-          <w:lang w:eastAsia="en-CA"/>
-        </w:rPr>
-        <w:t>.</w:t>
+        <w:t xml:space="preserve">  The following are use case maps illustrate two use cases where a startup representent schedules a meetup.</w:t>
       </w:r>
     </w:p>
     <w:p>
@@ -3904,7 +2862,6 @@
           <w:lang w:eastAsia="en-CA"/>
         </w:rPr>
       </w:pPr>
-      <w:proofErr w:type="gramStart"/>
       <w:r>
         <w:rPr>
           <w:rFonts w:ascii="Times New Roman" w:eastAsia="Times New Roman" w:hAnsi="Times New Roman" w:cs="Times New Roman"/>
@@ -3927,164 +2884,15 @@
         </w:rPr>
         <w:t>.</w:t>
       </w:r>
-      <w:proofErr w:type="gramEnd"/>
-      <w:r>
-        <w:rPr>
-          <w:rFonts w:ascii="Times New Roman" w:eastAsia="Times New Roman" w:hAnsi="Times New Roman" w:cs="Times New Roman"/>
-          <w:color w:val="000000"/>
-          <w:sz w:val="24"/>
-          <w:szCs w:val="24"/>
-          <w:lang w:eastAsia="en-CA"/>
-        </w:rPr>
-        <w:t xml:space="preserve">  Use Case </w:t>
-      </w:r>
-      <w:proofErr w:type="gramStart"/>
-      <w:r>
-        <w:rPr>
-          <w:rFonts w:ascii="Times New Roman" w:eastAsia="Times New Roman" w:hAnsi="Times New Roman" w:cs="Times New Roman"/>
-          <w:color w:val="000000"/>
-          <w:sz w:val="24"/>
-          <w:szCs w:val="24"/>
-          <w:lang w:eastAsia="en-CA"/>
-        </w:rPr>
-        <w:t>3A :</w:t>
-      </w:r>
-      <w:proofErr w:type="gramEnd"/>
-      <w:r>
-        <w:rPr>
-          <w:rFonts w:ascii="Times New Roman" w:eastAsia="Times New Roman" w:hAnsi="Times New Roman" w:cs="Times New Roman"/>
-          <w:color w:val="000000"/>
-          <w:sz w:val="24"/>
-          <w:szCs w:val="24"/>
-          <w:lang w:eastAsia="en-CA"/>
-        </w:rPr>
-        <w:t xml:space="preserve"> </w:t>
-      </w:r>
-      <w:proofErr w:type="spellStart"/>
-      <w:r>
-        <w:rPr>
-          <w:rFonts w:ascii="Times New Roman" w:eastAsia="Times New Roman" w:hAnsi="Times New Roman" w:cs="Times New Roman"/>
-          <w:color w:val="000000"/>
-          <w:sz w:val="24"/>
-          <w:szCs w:val="24"/>
-          <w:lang w:eastAsia="en-CA"/>
-        </w:rPr>
-        <w:t>Startup</w:t>
-      </w:r>
-      <w:proofErr w:type="spellEnd"/>
-      <w:r>
-        <w:rPr>
-          <w:rFonts w:ascii="Times New Roman" w:eastAsia="Times New Roman" w:hAnsi="Times New Roman" w:cs="Times New Roman"/>
-          <w:color w:val="000000"/>
-          <w:sz w:val="24"/>
-          <w:szCs w:val="24"/>
-          <w:lang w:eastAsia="en-CA"/>
-        </w:rPr>
-        <w:t xml:space="preserve"> </w:t>
-      </w:r>
-      <w:proofErr w:type="spellStart"/>
-      <w:r>
-        <w:rPr>
-          <w:rFonts w:ascii="Times New Roman" w:eastAsia="Times New Roman" w:hAnsi="Times New Roman" w:cs="Times New Roman"/>
-          <w:color w:val="000000"/>
-          <w:sz w:val="24"/>
-          <w:szCs w:val="24"/>
-          <w:lang w:eastAsia="en-CA"/>
-        </w:rPr>
-        <w:t>representent</w:t>
-      </w:r>
-      <w:proofErr w:type="spellEnd"/>
-      <w:r>
-        <w:rPr>
-          <w:rFonts w:ascii="Times New Roman" w:eastAsia="Times New Roman" w:hAnsi="Times New Roman" w:cs="Times New Roman"/>
-          <w:color w:val="000000"/>
-          <w:sz w:val="24"/>
-          <w:szCs w:val="24"/>
-          <w:lang w:eastAsia="en-CA"/>
-        </w:rPr>
-        <w:t xml:space="preserve"> </w:t>
-      </w:r>
-      <w:r>
-        <w:rPr>
-          <w:rFonts w:ascii="Times New Roman" w:eastAsia="Times New Roman" w:hAnsi="Times New Roman" w:cs="Times New Roman"/>
-          <w:color w:val="000000"/>
-          <w:sz w:val="24"/>
-          <w:szCs w:val="24"/>
-          <w:lang w:eastAsia="en-CA"/>
-        </w:rPr>
-        <w:t xml:space="preserve">schedules a </w:t>
-      </w:r>
-      <w:proofErr w:type="spellStart"/>
-      <w:r>
-        <w:rPr>
-          <w:rFonts w:ascii="Times New Roman" w:eastAsia="Times New Roman" w:hAnsi="Times New Roman" w:cs="Times New Roman"/>
-          <w:color w:val="000000"/>
-          <w:sz w:val="24"/>
-          <w:szCs w:val="24"/>
-          <w:lang w:eastAsia="en-CA"/>
-        </w:rPr>
-        <w:t>meetup</w:t>
-      </w:r>
-      <w:proofErr w:type="spellEnd"/>
-      <w:r>
-        <w:rPr>
-          <w:rFonts w:ascii="Times New Roman" w:eastAsia="Times New Roman" w:hAnsi="Times New Roman" w:cs="Times New Roman"/>
-          <w:color w:val="000000"/>
-          <w:sz w:val="24"/>
-          <w:szCs w:val="24"/>
-          <w:lang w:eastAsia="en-CA"/>
-        </w:rPr>
-        <w:t xml:space="preserve"> with</w:t>
-      </w:r>
-      <w:r>
-        <w:rPr>
-          <w:rFonts w:ascii="Times New Roman" w:eastAsia="Times New Roman" w:hAnsi="Times New Roman" w:cs="Times New Roman"/>
-          <w:color w:val="000000"/>
-          <w:sz w:val="24"/>
-          <w:szCs w:val="24"/>
-          <w:lang w:eastAsia="en-CA"/>
-        </w:rPr>
-        <w:t xml:space="preserve"> </w:t>
-      </w:r>
-      <w:r>
-        <w:rPr>
-          <w:rFonts w:ascii="Times New Roman" w:eastAsia="Times New Roman" w:hAnsi="Times New Roman" w:cs="Times New Roman"/>
-          <w:color w:val="000000"/>
-          <w:sz w:val="24"/>
-          <w:szCs w:val="24"/>
-          <w:lang w:eastAsia="en-CA"/>
-        </w:rPr>
-        <w:t>all mandatory information</w:t>
-      </w:r>
-      <w:r>
-        <w:rPr>
-          <w:rFonts w:ascii="Times New Roman" w:eastAsia="Times New Roman" w:hAnsi="Times New Roman" w:cs="Times New Roman"/>
-          <w:color w:val="000000"/>
-          <w:sz w:val="24"/>
-          <w:szCs w:val="24"/>
-          <w:lang w:eastAsia="en-CA"/>
-        </w:rPr>
-        <w:t xml:space="preserve"> present at submission of the </w:t>
-      </w:r>
-      <w:r>
-        <w:rPr>
-          <w:rFonts w:ascii="Times New Roman" w:eastAsia="Times New Roman" w:hAnsi="Times New Roman" w:cs="Times New Roman"/>
-          <w:color w:val="000000"/>
-          <w:sz w:val="24"/>
-          <w:szCs w:val="24"/>
-          <w:lang w:eastAsia="en-CA"/>
-        </w:rPr>
-        <w:t>setup</w:t>
-      </w:r>
-      <w:r>
-        <w:rPr>
-          <w:rFonts w:ascii="Times New Roman" w:eastAsia="Times New Roman" w:hAnsi="Times New Roman" w:cs="Times New Roman"/>
-          <w:color w:val="000000"/>
-          <w:sz w:val="24"/>
-          <w:szCs w:val="24"/>
-          <w:lang w:eastAsia="en-CA"/>
-        </w:rPr>
-        <w:t xml:space="preserve"> form.</w:t>
+      <w:r>
+        <w:rPr>
+          <w:rFonts w:ascii="Times New Roman" w:eastAsia="Times New Roman" w:hAnsi="Times New Roman" w:cs="Times New Roman"/>
+          <w:color w:val="000000"/>
+          <w:sz w:val="24"/>
+          <w:szCs w:val="24"/>
+          <w:lang w:eastAsia="en-CA"/>
+        </w:rPr>
+        <w:t xml:space="preserve">  Use Case 3A : Startup representent schedules a meetup with all mandatory information present at submission of the setup form.</w:t>
       </w:r>
     </w:p>
     <w:p>
@@ -4099,8 +2907,6 @@
           <w:lang w:eastAsia="en-CA"/>
         </w:rPr>
       </w:pPr>
-      <w:bookmarkStart w:id="0" w:name="_GoBack"/>
-      <w:bookmarkEnd w:id="0"/>
     </w:p>
     <w:p>
       <w:pPr>
@@ -4178,7 +2984,6 @@
           <w:lang w:eastAsia="en-CA"/>
         </w:rPr>
       </w:pPr>
-      <w:proofErr w:type="gramStart"/>
       <w:r>
         <w:rPr>
           <w:rFonts w:ascii="Times New Roman" w:eastAsia="Times New Roman" w:hAnsi="Times New Roman" w:cs="Times New Roman"/>
@@ -4201,164 +3006,15 @@
         </w:rPr>
         <w:t>.</w:t>
       </w:r>
-      <w:proofErr w:type="gramEnd"/>
-      <w:r>
-        <w:rPr>
-          <w:rFonts w:ascii="Times New Roman" w:eastAsia="Times New Roman" w:hAnsi="Times New Roman" w:cs="Times New Roman"/>
-          <w:color w:val="000000"/>
-          <w:sz w:val="24"/>
-          <w:szCs w:val="24"/>
-          <w:lang w:eastAsia="en-CA"/>
-        </w:rPr>
-        <w:t xml:space="preserve">  Use Case </w:t>
-      </w:r>
-      <w:proofErr w:type="gramStart"/>
-      <w:r>
-        <w:rPr>
-          <w:rFonts w:ascii="Times New Roman" w:eastAsia="Times New Roman" w:hAnsi="Times New Roman" w:cs="Times New Roman"/>
-          <w:color w:val="000000"/>
-          <w:sz w:val="24"/>
-          <w:szCs w:val="24"/>
-          <w:lang w:eastAsia="en-CA"/>
-        </w:rPr>
-        <w:t>3A :</w:t>
-      </w:r>
-      <w:proofErr w:type="gramEnd"/>
-      <w:r>
-        <w:rPr>
-          <w:rFonts w:ascii="Times New Roman" w:eastAsia="Times New Roman" w:hAnsi="Times New Roman" w:cs="Times New Roman"/>
-          <w:color w:val="000000"/>
-          <w:sz w:val="24"/>
-          <w:szCs w:val="24"/>
-          <w:lang w:eastAsia="en-CA"/>
-        </w:rPr>
-        <w:t xml:space="preserve"> </w:t>
-      </w:r>
-      <w:proofErr w:type="spellStart"/>
-      <w:r>
-        <w:rPr>
-          <w:rFonts w:ascii="Times New Roman" w:eastAsia="Times New Roman" w:hAnsi="Times New Roman" w:cs="Times New Roman"/>
-          <w:color w:val="000000"/>
-          <w:sz w:val="24"/>
-          <w:szCs w:val="24"/>
-          <w:lang w:eastAsia="en-CA"/>
-        </w:rPr>
-        <w:t>Startup</w:t>
-      </w:r>
-      <w:proofErr w:type="spellEnd"/>
-      <w:r>
-        <w:rPr>
-          <w:rFonts w:ascii="Times New Roman" w:eastAsia="Times New Roman" w:hAnsi="Times New Roman" w:cs="Times New Roman"/>
-          <w:color w:val="000000"/>
-          <w:sz w:val="24"/>
-          <w:szCs w:val="24"/>
-          <w:lang w:eastAsia="en-CA"/>
-        </w:rPr>
-        <w:t xml:space="preserve"> </w:t>
-      </w:r>
-      <w:proofErr w:type="spellStart"/>
-      <w:r>
-        <w:rPr>
-          <w:rFonts w:ascii="Times New Roman" w:eastAsia="Times New Roman" w:hAnsi="Times New Roman" w:cs="Times New Roman"/>
-          <w:color w:val="000000"/>
-          <w:sz w:val="24"/>
-          <w:szCs w:val="24"/>
-          <w:lang w:eastAsia="en-CA"/>
-        </w:rPr>
-        <w:t>representent</w:t>
-      </w:r>
-      <w:proofErr w:type="spellEnd"/>
-      <w:r>
-        <w:rPr>
-          <w:rFonts w:ascii="Times New Roman" w:eastAsia="Times New Roman" w:hAnsi="Times New Roman" w:cs="Times New Roman"/>
-          <w:color w:val="000000"/>
-          <w:sz w:val="24"/>
-          <w:szCs w:val="24"/>
-          <w:lang w:eastAsia="en-CA"/>
-        </w:rPr>
-        <w:t xml:space="preserve"> schedules a </w:t>
-      </w:r>
-      <w:proofErr w:type="spellStart"/>
-      <w:r>
-        <w:rPr>
-          <w:rFonts w:ascii="Times New Roman" w:eastAsia="Times New Roman" w:hAnsi="Times New Roman" w:cs="Times New Roman"/>
-          <w:color w:val="000000"/>
-          <w:sz w:val="24"/>
-          <w:szCs w:val="24"/>
-          <w:lang w:eastAsia="en-CA"/>
-        </w:rPr>
-        <w:t>meetup</w:t>
-      </w:r>
-      <w:proofErr w:type="spellEnd"/>
-      <w:r>
-        <w:rPr>
-          <w:rFonts w:ascii="Times New Roman" w:eastAsia="Times New Roman" w:hAnsi="Times New Roman" w:cs="Times New Roman"/>
-          <w:color w:val="000000"/>
-          <w:sz w:val="24"/>
-          <w:szCs w:val="24"/>
-          <w:lang w:eastAsia="en-CA"/>
-        </w:rPr>
-        <w:t xml:space="preserve"> with</w:t>
-      </w:r>
-      <w:r>
-        <w:rPr>
-          <w:rFonts w:ascii="Times New Roman" w:eastAsia="Times New Roman" w:hAnsi="Times New Roman" w:cs="Times New Roman"/>
-          <w:color w:val="000000"/>
-          <w:sz w:val="24"/>
-          <w:szCs w:val="24"/>
-          <w:lang w:eastAsia="en-CA"/>
-        </w:rPr>
-        <w:t xml:space="preserve"> some</w:t>
-      </w:r>
-      <w:r>
-        <w:rPr>
-          <w:rFonts w:ascii="Times New Roman" w:eastAsia="Times New Roman" w:hAnsi="Times New Roman" w:cs="Times New Roman"/>
-          <w:color w:val="000000"/>
-          <w:sz w:val="24"/>
-          <w:szCs w:val="24"/>
-          <w:lang w:eastAsia="en-CA"/>
-        </w:rPr>
-        <w:t xml:space="preserve"> </w:t>
-      </w:r>
-      <w:r>
-        <w:rPr>
-          <w:rFonts w:ascii="Times New Roman" w:eastAsia="Times New Roman" w:hAnsi="Times New Roman" w:cs="Times New Roman"/>
-          <w:color w:val="000000"/>
-          <w:sz w:val="24"/>
-          <w:szCs w:val="24"/>
-          <w:lang w:eastAsia="en-CA"/>
-        </w:rPr>
-        <w:t>incomplete</w:t>
-      </w:r>
-      <w:r>
-        <w:rPr>
-          <w:rFonts w:ascii="Times New Roman" w:eastAsia="Times New Roman" w:hAnsi="Times New Roman" w:cs="Times New Roman"/>
-          <w:color w:val="000000"/>
-          <w:sz w:val="24"/>
-          <w:szCs w:val="24"/>
-          <w:lang w:eastAsia="en-CA"/>
-        </w:rPr>
-        <w:t xml:space="preserve"> </w:t>
-      </w:r>
-      <w:r>
-        <w:rPr>
-          <w:rFonts w:ascii="Times New Roman" w:eastAsia="Times New Roman" w:hAnsi="Times New Roman" w:cs="Times New Roman"/>
-          <w:color w:val="000000"/>
-          <w:sz w:val="24"/>
-          <w:szCs w:val="24"/>
-          <w:lang w:eastAsia="en-CA"/>
-        </w:rPr>
-        <w:t xml:space="preserve">mandatory </w:t>
-      </w:r>
-      <w:r>
-        <w:rPr>
-          <w:rFonts w:ascii="Times New Roman" w:eastAsia="Times New Roman" w:hAnsi="Times New Roman" w:cs="Times New Roman"/>
-          <w:color w:val="000000"/>
-          <w:sz w:val="24"/>
-          <w:szCs w:val="24"/>
-          <w:lang w:eastAsia="en-CA"/>
-        </w:rPr>
-        <w:t>information present at submission of the setup form.</w:t>
+      <w:r>
+        <w:rPr>
+          <w:rFonts w:ascii="Times New Roman" w:eastAsia="Times New Roman" w:hAnsi="Times New Roman" w:cs="Times New Roman"/>
+          <w:color w:val="000000"/>
+          <w:sz w:val="24"/>
+          <w:szCs w:val="24"/>
+          <w:lang w:eastAsia="en-CA"/>
+        </w:rPr>
+        <w:t xml:space="preserve">  Use Case 3A : Startup representent schedules a meetup with some incomplete mandatory information present at submission of the setup form.</w:t>
       </w:r>
     </w:p>
     <w:p>
@@ -4405,151 +3061,41 @@
           <w:szCs w:val="24"/>
           <w:lang w:eastAsia="en-CA"/>
         </w:rPr>
-        <w:t xml:space="preserve">4.  As a student I would like to </w:t>
-      </w:r>
-      <w:proofErr w:type="spellStart"/>
-      <w:r>
-        <w:rPr>
-          <w:rFonts w:ascii="Times New Roman" w:eastAsia="Times New Roman" w:hAnsi="Times New Roman" w:cs="Times New Roman"/>
-          <w:color w:val="000000"/>
-          <w:sz w:val="24"/>
-          <w:szCs w:val="24"/>
-          <w:lang w:eastAsia="en-CA"/>
-        </w:rPr>
-        <w:t>enroll</w:t>
-      </w:r>
-      <w:proofErr w:type="spellEnd"/>
-      <w:r>
-        <w:rPr>
-          <w:rFonts w:ascii="Times New Roman" w:eastAsia="Times New Roman" w:hAnsi="Times New Roman" w:cs="Times New Roman"/>
-          <w:color w:val="000000"/>
-          <w:sz w:val="24"/>
-          <w:szCs w:val="24"/>
-          <w:lang w:eastAsia="en-CA"/>
-        </w:rPr>
-        <w:t xml:space="preserve"> to a </w:t>
-      </w:r>
-      <w:proofErr w:type="spellStart"/>
-      <w:r>
-        <w:rPr>
-          <w:rFonts w:ascii="Times New Roman" w:eastAsia="Times New Roman" w:hAnsi="Times New Roman" w:cs="Times New Roman"/>
-          <w:color w:val="000000"/>
-          <w:sz w:val="24"/>
-          <w:szCs w:val="24"/>
-          <w:lang w:eastAsia="en-CA"/>
-        </w:rPr>
-        <w:t>meetup</w:t>
-      </w:r>
-      <w:proofErr w:type="spellEnd"/>
-      <w:r>
-        <w:rPr>
-          <w:rFonts w:ascii="Times New Roman" w:eastAsia="Times New Roman" w:hAnsi="Times New Roman" w:cs="Times New Roman"/>
-          <w:color w:val="000000"/>
-          <w:sz w:val="24"/>
-          <w:szCs w:val="24"/>
-          <w:lang w:eastAsia="en-CA"/>
-        </w:rPr>
-        <w:t xml:space="preserve"> in order to meet a </w:t>
-      </w:r>
-      <w:proofErr w:type="spellStart"/>
-      <w:r>
-        <w:rPr>
-          <w:rFonts w:ascii="Times New Roman" w:eastAsia="Times New Roman" w:hAnsi="Times New Roman" w:cs="Times New Roman"/>
-          <w:color w:val="000000"/>
-          <w:sz w:val="24"/>
-          <w:szCs w:val="24"/>
-          <w:lang w:eastAsia="en-CA"/>
-        </w:rPr>
-        <w:t>startup</w:t>
-      </w:r>
-      <w:proofErr w:type="spellEnd"/>
-      <w:r>
-        <w:rPr>
-          <w:rFonts w:ascii="Times New Roman" w:eastAsia="Times New Roman" w:hAnsi="Times New Roman" w:cs="Times New Roman"/>
-          <w:color w:val="000000"/>
-          <w:sz w:val="24"/>
-          <w:szCs w:val="24"/>
-          <w:lang w:eastAsia="en-CA"/>
-        </w:rPr>
-        <w:t xml:space="preserve"> </w:t>
-      </w:r>
-      <w:proofErr w:type="spellStart"/>
-      <w:r>
-        <w:rPr>
-          <w:rFonts w:ascii="Times New Roman" w:eastAsia="Times New Roman" w:hAnsi="Times New Roman" w:cs="Times New Roman"/>
-          <w:color w:val="000000"/>
-          <w:sz w:val="24"/>
-          <w:szCs w:val="24"/>
-          <w:lang w:eastAsia="en-CA"/>
-        </w:rPr>
-        <w:t>representant</w:t>
-      </w:r>
-      <w:proofErr w:type="spellEnd"/>
-      <w:r>
-        <w:rPr>
-          <w:rFonts w:ascii="Times New Roman" w:eastAsia="Times New Roman" w:hAnsi="Times New Roman" w:cs="Times New Roman"/>
-          <w:color w:val="000000"/>
-          <w:sz w:val="24"/>
-          <w:szCs w:val="24"/>
-          <w:lang w:eastAsia="en-CA"/>
-        </w:rPr>
-        <w:t>.</w:t>
-      </w:r>
-    </w:p>
-    <w:p>
-      <w:pPr>
-        <w:spacing w:after="0" w:line="240" w:lineRule="auto"/>
-        <w:rPr>
-          <w:rFonts w:ascii="Times New Roman" w:eastAsia="Times New Roman" w:hAnsi="Times New Roman" w:cs="Times New Roman"/>
-          <w:color w:val="000000"/>
-          <w:sz w:val="24"/>
-          <w:szCs w:val="24"/>
-          <w:lang w:eastAsia="en-CA"/>
-        </w:rPr>
-      </w:pPr>
-    </w:p>
-    <w:p>
-      <w:pPr>
-        <w:spacing w:after="0" w:line="240" w:lineRule="auto"/>
-        <w:rPr>
-          <w:rFonts w:ascii="Times New Roman" w:eastAsia="Times New Roman" w:hAnsi="Times New Roman" w:cs="Times New Roman"/>
-          <w:color w:val="000000"/>
-          <w:sz w:val="24"/>
-          <w:szCs w:val="24"/>
-          <w:lang w:eastAsia="en-CA"/>
-        </w:rPr>
-      </w:pPr>
-      <w:r>
-        <w:rPr>
-          <w:rFonts w:ascii="Times New Roman" w:eastAsia="Times New Roman" w:hAnsi="Times New Roman" w:cs="Times New Roman"/>
-          <w:color w:val="000000"/>
-          <w:sz w:val="24"/>
-          <w:szCs w:val="24"/>
-          <w:lang w:eastAsia="en-CA"/>
-        </w:rPr>
-        <w:t xml:space="preserve">5.  As a non-member user of the website, I would like to consult the </w:t>
-      </w:r>
-      <w:proofErr w:type="spellStart"/>
-      <w:r>
-        <w:rPr>
-          <w:rFonts w:ascii="Times New Roman" w:eastAsia="Times New Roman" w:hAnsi="Times New Roman" w:cs="Times New Roman"/>
-          <w:color w:val="000000"/>
-          <w:sz w:val="24"/>
-          <w:szCs w:val="24"/>
-          <w:lang w:eastAsia="en-CA"/>
-        </w:rPr>
-        <w:t>startups</w:t>
-      </w:r>
-      <w:proofErr w:type="spellEnd"/>
-      <w:r>
-        <w:rPr>
-          <w:rFonts w:ascii="Times New Roman" w:eastAsia="Times New Roman" w:hAnsi="Times New Roman" w:cs="Times New Roman"/>
-          <w:color w:val="000000"/>
-          <w:sz w:val="24"/>
-          <w:szCs w:val="24"/>
-          <w:lang w:eastAsia="en-CA"/>
-        </w:rPr>
-        <w:t xml:space="preserve"> profiles in order to explore studentsmeetstartups.com.</w:t>
+        <w:t>4.  As a student I would like to enroll to a meetup in order to meet a startup representant.</w:t>
+      </w:r>
+    </w:p>
+    <w:p>
+      <w:pPr>
+        <w:spacing w:after="0" w:line="240" w:lineRule="auto"/>
+        <w:rPr>
+          <w:rFonts w:ascii="Times New Roman" w:eastAsia="Times New Roman" w:hAnsi="Times New Roman" w:cs="Times New Roman"/>
+          <w:color w:val="000000"/>
+          <w:sz w:val="24"/>
+          <w:szCs w:val="24"/>
+          <w:lang w:eastAsia="en-CA"/>
+        </w:rPr>
+      </w:pPr>
+    </w:p>
+    <w:p>
+      <w:pPr>
+        <w:spacing w:after="0" w:line="240" w:lineRule="auto"/>
+        <w:rPr>
+          <w:rFonts w:ascii="Times New Roman" w:eastAsia="Times New Roman" w:hAnsi="Times New Roman" w:cs="Times New Roman"/>
+          <w:color w:val="000000"/>
+          <w:sz w:val="24"/>
+          <w:szCs w:val="24"/>
+          <w:lang w:eastAsia="en-CA"/>
+        </w:rPr>
+      </w:pPr>
+      <w:r>
+        <w:rPr>
+          <w:rFonts w:ascii="Times New Roman" w:eastAsia="Times New Roman" w:hAnsi="Times New Roman" w:cs="Times New Roman"/>
+          <w:color w:val="000000"/>
+          <w:sz w:val="24"/>
+          <w:szCs w:val="24"/>
+          <w:lang w:eastAsia="en-CA"/>
+        </w:rPr>
+        <w:t>5.  As a non-member user of the website, I would like to consult the startups profiles in order to explore studentsmeetstartups.com.</w:t>
       </w:r>
     </w:p>
     <w:p>
@@ -4617,29 +3163,7 @@
           <w:szCs w:val="24"/>
           <w:lang w:eastAsia="en-CA"/>
         </w:rPr>
-        <w:t xml:space="preserve">7.  As a </w:t>
-      </w:r>
-      <w:proofErr w:type="spellStart"/>
-      <w:r>
-        <w:rPr>
-          <w:rFonts w:ascii="Times New Roman" w:eastAsia="Times New Roman" w:hAnsi="Times New Roman" w:cs="Times New Roman"/>
-          <w:color w:val="000000"/>
-          <w:sz w:val="24"/>
-          <w:szCs w:val="24"/>
-          <w:lang w:eastAsia="en-CA"/>
-        </w:rPr>
-        <w:t>startup</w:t>
-      </w:r>
-      <w:proofErr w:type="spellEnd"/>
-      <w:r>
-        <w:rPr>
-          <w:rFonts w:ascii="Times New Roman" w:eastAsia="Times New Roman" w:hAnsi="Times New Roman" w:cs="Times New Roman"/>
-          <w:color w:val="000000"/>
-          <w:sz w:val="24"/>
-          <w:szCs w:val="24"/>
-          <w:lang w:eastAsia="en-CA"/>
-        </w:rPr>
-        <w:t xml:space="preserve"> employee I would like to modify my profile in order to display more up to date information about my business.</w:t>
+        <w:t>7.  As a startup employee I would like to modify my profile in order to display more up to date information about my business.</w:t>
       </w:r>
     </w:p>
     <w:p>
@@ -5183,20 +3707,8 @@
                 <w:szCs w:val="24"/>
                 <w:lang w:eastAsia="en-CA"/>
               </w:rPr>
-              <w:t>POST /</w:t>
+              <w:t>POST /startup</w:t>
             </w:r>
-            <w:proofErr w:type="spellStart"/>
-            <w:r>
-              <w:rPr>
-                <w:rFonts w:ascii="Times New Roman" w:eastAsia="Times New Roman" w:hAnsi="Times New Roman" w:cs="Times New Roman"/>
-                <w:color w:val="000000"/>
-                <w:sz w:val="24"/>
-                <w:szCs w:val="24"/>
-                <w:lang w:eastAsia="en-CA"/>
-              </w:rPr>
-              <w:t>startup</w:t>
-            </w:r>
-            <w:proofErr w:type="spellEnd"/>
           </w:p>
           <w:p>
             <w:pPr>
@@ -5260,7 +3772,6 @@
                 <w:lang w:eastAsia="en-CA"/>
               </w:rPr>
             </w:pPr>
-            <w:proofErr w:type="spellStart"/>
             <w:r>
               <w:rPr>
                 <w:rFonts w:ascii="Times New Roman" w:eastAsia="Times New Roman" w:hAnsi="Times New Roman" w:cs="Times New Roman"/>
@@ -5269,18 +3780,7 @@
                 <w:szCs w:val="24"/>
                 <w:lang w:eastAsia="en-CA"/>
               </w:rPr>
-              <w:t>Startup</w:t>
-            </w:r>
-            <w:proofErr w:type="spellEnd"/>
-            <w:r>
-              <w:rPr>
-                <w:rFonts w:ascii="Times New Roman" w:eastAsia="Times New Roman" w:hAnsi="Times New Roman" w:cs="Times New Roman"/>
-                <w:color w:val="000000"/>
-                <w:sz w:val="24"/>
-                <w:szCs w:val="24"/>
-                <w:lang w:eastAsia="en-CA"/>
-              </w:rPr>
-              <w:t xml:space="preserve"> signs up.</w:t>
+              <w:t>Startup signs up.</w:t>
             </w:r>
           </w:p>
         </w:tc>
@@ -5334,20 +3834,8 @@
                 <w:szCs w:val="24"/>
                 <w:lang w:eastAsia="en-CA"/>
               </w:rPr>
-              <w:t>POST /</w:t>
+              <w:t>POST /meetup</w:t>
             </w:r>
-            <w:proofErr w:type="spellStart"/>
-            <w:r>
-              <w:rPr>
-                <w:rFonts w:ascii="Times New Roman" w:eastAsia="Times New Roman" w:hAnsi="Times New Roman" w:cs="Times New Roman"/>
-                <w:color w:val="000000"/>
-                <w:sz w:val="24"/>
-                <w:szCs w:val="24"/>
-                <w:lang w:eastAsia="en-CA"/>
-              </w:rPr>
-              <w:t>meetup</w:t>
-            </w:r>
-            <w:proofErr w:type="spellEnd"/>
           </w:p>
           <w:p>
             <w:pPr>
@@ -5411,7 +3899,6 @@
                 <w:lang w:eastAsia="en-CA"/>
               </w:rPr>
             </w:pPr>
-            <w:proofErr w:type="spellStart"/>
             <w:r>
               <w:rPr>
                 <w:rFonts w:ascii="Times New Roman" w:eastAsia="Times New Roman" w:hAnsi="Times New Roman" w:cs="Times New Roman"/>
@@ -5420,40 +3907,7 @@
                 <w:szCs w:val="24"/>
                 <w:lang w:eastAsia="en-CA"/>
               </w:rPr>
-              <w:t>Startup</w:t>
-            </w:r>
-            <w:proofErr w:type="spellEnd"/>
-            <w:r>
-              <w:rPr>
-                <w:rFonts w:ascii="Times New Roman" w:eastAsia="Times New Roman" w:hAnsi="Times New Roman" w:cs="Times New Roman"/>
-                <w:color w:val="000000"/>
-                <w:sz w:val="24"/>
-                <w:szCs w:val="24"/>
-                <w:lang w:eastAsia="en-CA"/>
-              </w:rPr>
-              <w:t xml:space="preserve"> schedules a </w:t>
-            </w:r>
-            <w:proofErr w:type="spellStart"/>
-            <w:r>
-              <w:rPr>
-                <w:rFonts w:ascii="Times New Roman" w:eastAsia="Times New Roman" w:hAnsi="Times New Roman" w:cs="Times New Roman"/>
-                <w:color w:val="000000"/>
-                <w:sz w:val="24"/>
-                <w:szCs w:val="24"/>
-                <w:lang w:eastAsia="en-CA"/>
-              </w:rPr>
-              <w:t>meetup</w:t>
-            </w:r>
-            <w:proofErr w:type="spellEnd"/>
-            <w:r>
-              <w:rPr>
-                <w:rFonts w:ascii="Times New Roman" w:eastAsia="Times New Roman" w:hAnsi="Times New Roman" w:cs="Times New Roman"/>
-                <w:color w:val="000000"/>
-                <w:sz w:val="24"/>
-                <w:szCs w:val="24"/>
-                <w:lang w:eastAsia="en-CA"/>
-              </w:rPr>
-              <w:t>.</w:t>
+              <w:t>Startup schedules a meetup.</w:t>
             </w:r>
           </w:p>
         </w:tc>
@@ -5507,29 +3961,7 @@
                 <w:szCs w:val="24"/>
                 <w:lang w:eastAsia="en-CA"/>
               </w:rPr>
-              <w:t>PUT /</w:t>
-            </w:r>
-            <w:proofErr w:type="spellStart"/>
-            <w:r>
-              <w:rPr>
-                <w:rFonts w:ascii="Times New Roman" w:eastAsia="Times New Roman" w:hAnsi="Times New Roman" w:cs="Times New Roman"/>
-                <w:color w:val="000000"/>
-                <w:sz w:val="24"/>
-                <w:szCs w:val="24"/>
-                <w:lang w:eastAsia="en-CA"/>
-              </w:rPr>
-              <w:t>meetup</w:t>
-            </w:r>
-            <w:proofErr w:type="spellEnd"/>
-            <w:r>
-              <w:rPr>
-                <w:rFonts w:ascii="Times New Roman" w:eastAsia="Times New Roman" w:hAnsi="Times New Roman" w:cs="Times New Roman"/>
-                <w:color w:val="000000"/>
-                <w:sz w:val="24"/>
-                <w:szCs w:val="24"/>
-                <w:lang w:eastAsia="en-CA"/>
-              </w:rPr>
-              <w:t>/:id (JSON object containing student unique account id)</w:t>
+              <w:t>PUT /meetup/:id (JSON object containing student unique account id)</w:t>
             </w:r>
           </w:p>
         </w:tc>
@@ -5581,29 +4013,7 @@
                 <w:szCs w:val="24"/>
                 <w:lang w:eastAsia="en-CA"/>
               </w:rPr>
-              <w:t xml:space="preserve">Student enrols in a </w:t>
-            </w:r>
-            <w:proofErr w:type="spellStart"/>
-            <w:r>
-              <w:rPr>
-                <w:rFonts w:ascii="Times New Roman" w:eastAsia="Times New Roman" w:hAnsi="Times New Roman" w:cs="Times New Roman"/>
-                <w:color w:val="000000"/>
-                <w:sz w:val="24"/>
-                <w:szCs w:val="24"/>
-                <w:lang w:eastAsia="en-CA"/>
-              </w:rPr>
-              <w:t>meetup</w:t>
-            </w:r>
-            <w:proofErr w:type="spellEnd"/>
-            <w:r>
-              <w:rPr>
-                <w:rFonts w:ascii="Times New Roman" w:eastAsia="Times New Roman" w:hAnsi="Times New Roman" w:cs="Times New Roman"/>
-                <w:color w:val="000000"/>
-                <w:sz w:val="24"/>
-                <w:szCs w:val="24"/>
-                <w:lang w:eastAsia="en-CA"/>
-              </w:rPr>
-              <w:t>.</w:t>
+              <w:t>Student enrols in a meetup.</w:t>
             </w:r>
           </w:p>
         </w:tc>
@@ -5657,29 +4067,7 @@
                 <w:szCs w:val="24"/>
                 <w:lang w:eastAsia="en-CA"/>
               </w:rPr>
-              <w:t>GET /</w:t>
-            </w:r>
-            <w:proofErr w:type="spellStart"/>
-            <w:r>
-              <w:rPr>
-                <w:rFonts w:ascii="Times New Roman" w:eastAsia="Times New Roman" w:hAnsi="Times New Roman" w:cs="Times New Roman"/>
-                <w:color w:val="000000"/>
-                <w:sz w:val="24"/>
-                <w:szCs w:val="24"/>
-                <w:lang w:eastAsia="en-CA"/>
-              </w:rPr>
-              <w:t>startup</w:t>
-            </w:r>
-            <w:proofErr w:type="spellEnd"/>
-            <w:r>
-              <w:rPr>
-                <w:rFonts w:ascii="Times New Roman" w:eastAsia="Times New Roman" w:hAnsi="Times New Roman" w:cs="Times New Roman"/>
-                <w:color w:val="000000"/>
-                <w:sz w:val="24"/>
-                <w:szCs w:val="24"/>
-                <w:lang w:eastAsia="en-CA"/>
-              </w:rPr>
-              <w:t>/:id</w:t>
+              <w:t>GET /startup/:id</w:t>
             </w:r>
           </w:p>
         </w:tc>
@@ -5731,51 +4119,7 @@
                 <w:szCs w:val="24"/>
                 <w:lang w:eastAsia="en-CA"/>
               </w:rPr>
-              <w:t xml:space="preserve">Non-member </w:t>
-            </w:r>
-            <w:proofErr w:type="gramStart"/>
-            <w:r>
-              <w:rPr>
-                <w:rFonts w:ascii="Times New Roman" w:eastAsia="Times New Roman" w:hAnsi="Times New Roman" w:cs="Times New Roman"/>
-                <w:color w:val="000000"/>
-                <w:sz w:val="24"/>
-                <w:szCs w:val="24"/>
-                <w:lang w:eastAsia="en-CA"/>
-              </w:rPr>
-              <w:t>user want</w:t>
-            </w:r>
-            <w:proofErr w:type="gramEnd"/>
-            <w:r>
-              <w:rPr>
-                <w:rFonts w:ascii="Times New Roman" w:eastAsia="Times New Roman" w:hAnsi="Times New Roman" w:cs="Times New Roman"/>
-                <w:color w:val="000000"/>
-                <w:sz w:val="24"/>
-                <w:szCs w:val="24"/>
-                <w:lang w:eastAsia="en-CA"/>
-              </w:rPr>
-              <w:t xml:space="preserve"> to check out </w:t>
-            </w:r>
-            <w:proofErr w:type="spellStart"/>
-            <w:r>
-              <w:rPr>
-                <w:rFonts w:ascii="Times New Roman" w:eastAsia="Times New Roman" w:hAnsi="Times New Roman" w:cs="Times New Roman"/>
-                <w:color w:val="000000"/>
-                <w:sz w:val="24"/>
-                <w:szCs w:val="24"/>
-                <w:lang w:eastAsia="en-CA"/>
-              </w:rPr>
-              <w:t>startups</w:t>
-            </w:r>
-            <w:proofErr w:type="spellEnd"/>
-            <w:r>
-              <w:rPr>
-                <w:rFonts w:ascii="Times New Roman" w:eastAsia="Times New Roman" w:hAnsi="Times New Roman" w:cs="Times New Roman"/>
-                <w:color w:val="000000"/>
-                <w:sz w:val="24"/>
-                <w:szCs w:val="24"/>
-                <w:lang w:eastAsia="en-CA"/>
-              </w:rPr>
-              <w:t xml:space="preserve"> profiles.</w:t>
+              <w:t>Non-member user want to check out startups profiles.</w:t>
             </w:r>
           </w:p>
         </w:tc>
@@ -5935,29 +4279,7 @@
                 <w:szCs w:val="24"/>
                 <w:lang w:eastAsia="en-CA"/>
               </w:rPr>
-              <w:t>PUT /</w:t>
-            </w:r>
-            <w:proofErr w:type="spellStart"/>
-            <w:r>
-              <w:rPr>
-                <w:rFonts w:ascii="Times New Roman" w:eastAsia="Times New Roman" w:hAnsi="Times New Roman" w:cs="Times New Roman"/>
-                <w:color w:val="000000"/>
-                <w:sz w:val="24"/>
-                <w:szCs w:val="24"/>
-                <w:lang w:eastAsia="en-CA"/>
-              </w:rPr>
-              <w:t>startup</w:t>
-            </w:r>
-            <w:proofErr w:type="spellEnd"/>
-            <w:r>
-              <w:rPr>
-                <w:rFonts w:ascii="Times New Roman" w:eastAsia="Times New Roman" w:hAnsi="Times New Roman" w:cs="Times New Roman"/>
-                <w:color w:val="000000"/>
-                <w:sz w:val="24"/>
-                <w:szCs w:val="24"/>
-                <w:lang w:eastAsia="en-CA"/>
-              </w:rPr>
-              <w:t>/:id (html form value as a JSON object)</w:t>
+              <w:t>PUT /startup/:id (html form value as a JSON object)</w:t>
             </w:r>
           </w:p>
         </w:tc>
@@ -6001,7 +4323,6 @@
                 <w:lang w:eastAsia="en-CA"/>
               </w:rPr>
             </w:pPr>
-            <w:proofErr w:type="spellStart"/>
             <w:r>
               <w:rPr>
                 <w:rFonts w:ascii="Times New Roman" w:eastAsia="Times New Roman" w:hAnsi="Times New Roman" w:cs="Times New Roman"/>
@@ -6010,18 +4331,7 @@
                 <w:szCs w:val="24"/>
                 <w:lang w:eastAsia="en-CA"/>
               </w:rPr>
-              <w:t>Startup</w:t>
-            </w:r>
-            <w:proofErr w:type="spellEnd"/>
-            <w:r>
-              <w:rPr>
-                <w:rFonts w:ascii="Times New Roman" w:eastAsia="Times New Roman" w:hAnsi="Times New Roman" w:cs="Times New Roman"/>
-                <w:color w:val="000000"/>
-                <w:sz w:val="24"/>
-                <w:szCs w:val="24"/>
-                <w:lang w:eastAsia="en-CA"/>
-              </w:rPr>
-              <w:t xml:space="preserve"> modifies his profile.</w:t>
+              <w:t>Startup modifies his profile.</w:t>
             </w:r>
           </w:p>
         </w:tc>

</xml_diff>